<commit_message>
Added dutch national flag solution
</commit_message>
<xml_diff>
--- a/notes/Learn_Data_Structure.docx
+++ b/notes/Learn_Data_Structure.docx
@@ -1,6 +1,6 @@
 
 <file path=word/document.xml><?xml version="1.0" encoding="utf-8"?>
-<w:document xmlns:wpc="http://schemas.microsoft.com/office/word/2010/wordprocessingCanvas" xmlns:mc="http://schemas.openxmlformats.org/markup-compatibility/2006" xmlns:o="urn:schemas-microsoft-com:office:office" xmlns:r="http://schemas.openxmlformats.org/officeDocument/2006/relationships" xmlns:m="http://schemas.openxmlformats.org/officeDocument/2006/math" xmlns:v="urn:schemas-microsoft-com:vml" xmlns:wp14="http://schemas.microsoft.com/office/word/2010/wordprocessingDrawing" xmlns:wp="http://schemas.openxmlformats.org/drawingml/2006/wordprocessingDrawing" xmlns:w10="urn:schemas-microsoft-com:office:word" xmlns:w="http://schemas.openxmlformats.org/wordprocessingml/2006/main" xmlns:w14="http://schemas.microsoft.com/office/word/2010/wordml" xmlns:w15="http://schemas.microsoft.com/office/word/2012/wordml" xmlns:wpg="http://schemas.microsoft.com/office/word/2010/wordprocessingGroup" xmlns:wpi="http://schemas.microsoft.com/office/word/2010/wordprocessingInk" xmlns:wne="http://schemas.microsoft.com/office/word/2006/wordml" xmlns:wps="http://schemas.microsoft.com/office/word/2010/wordprocessingShape" mc:Ignorable="w14 w15 wp14">
+<w:document xmlns:wpc="http://schemas.microsoft.com/office/word/2010/wordprocessingCanvas" xmlns:mc="http://schemas.openxmlformats.org/markup-compatibility/2006" xmlns:o="urn:schemas-microsoft-com:office:office" xmlns:r="http://schemas.openxmlformats.org/officeDocument/2006/relationships" xmlns:m="http://schemas.openxmlformats.org/officeDocument/2006/math" xmlns:v="urn:schemas-microsoft-com:vml" xmlns:wp14="http://schemas.microsoft.com/office/word/2010/wordprocessingDrawing" xmlns:wp="http://schemas.openxmlformats.org/drawingml/2006/wordprocessingDrawing" xmlns:w10="urn:schemas-microsoft-com:office:word" xmlns:w="http://schemas.openxmlformats.org/wordprocessingml/2006/main" xmlns:w14="http://schemas.microsoft.com/office/word/2010/wordml" xmlns:wpg="http://schemas.microsoft.com/office/word/2010/wordprocessingGroup" xmlns:wpi="http://schemas.microsoft.com/office/word/2010/wordprocessingInk" xmlns:wne="http://schemas.microsoft.com/office/word/2006/wordml" xmlns:wps="http://schemas.microsoft.com/office/word/2010/wordprocessingShape" mc:Ignorable="w14 wp14">
   <w:body>
     <w:p>
       <w:pPr>
@@ -3356,7 +3356,7 @@
           <w:color w:val="00B050"/>
           <w:lang w:val="en-US"/>
         </w:rPr>
-        <w:t xml:space="preserve">To find a triplet in 2 list whose sum is equal to a given </w:t>
+        <w:t xml:space="preserve">To find a triplet in 2 </w:t>
       </w:r>
       <w:proofErr w:type="gramStart"/>
       <w:r>
@@ -3366,9 +3366,18 @@
           <w:color w:val="00B050"/>
           <w:lang w:val="en-US"/>
         </w:rPr>
-        <w:t>number:</w:t>
+        <w:t>list</w:t>
       </w:r>
       <w:proofErr w:type="gramEnd"/>
+      <w:r>
+        <w:rPr>
+          <w:b/>
+          <w:bCs/>
+          <w:color w:val="00B050"/>
+          <w:lang w:val="en-US"/>
+        </w:rPr>
+        <w:t xml:space="preserve"> whose sum is equal to a given number:</w:t>
+      </w:r>
     </w:p>
     <w:p>
       <w:pPr>
@@ -7067,6 +7076,7 @@
           <w:lang w:val="en-US"/>
         </w:rPr>
       </w:pPr>
+      <w:proofErr w:type="spellStart"/>
       <w:proofErr w:type="gramStart"/>
       <w:r>
         <w:rPr>
@@ -7075,6 +7085,7 @@
         </w:rPr>
         <w:t>bool</w:t>
       </w:r>
+      <w:proofErr w:type="spellEnd"/>
       <w:proofErr w:type="gramEnd"/>
       <w:r>
         <w:rPr>
@@ -7188,6 +7199,7 @@
         </w:rPr>
         <w:t xml:space="preserve">        </w:t>
       </w:r>
+      <w:proofErr w:type="spellStart"/>
       <w:proofErr w:type="gramStart"/>
       <w:r>
         <w:rPr>
@@ -7196,6 +7208,7 @@
         </w:rPr>
         <w:t>bool</w:t>
       </w:r>
+      <w:proofErr w:type="spellEnd"/>
       <w:proofErr w:type="gramEnd"/>
       <w:r>
         <w:rPr>
@@ -8453,18 +8466,30 @@
         <w:rPr>
           <w:lang w:val="en-US"/>
         </w:rPr>
-        <w:t xml:space="preserve"> traversal of a Binary tree is either be done using recursion or with the use of </w:t>
-      </w:r>
-      <w:proofErr w:type="spellStart"/>
+        <w:t xml:space="preserve"> traversal of a Binary tree is either </w:t>
+      </w:r>
       <w:proofErr w:type="gramStart"/>
       <w:r>
         <w:rPr>
           <w:lang w:val="en-US"/>
         </w:rPr>
+        <w:t>be</w:t>
+      </w:r>
+      <w:proofErr w:type="gramEnd"/>
+      <w:r>
+        <w:rPr>
+          <w:lang w:val="en-US"/>
+        </w:rPr>
+        <w:t xml:space="preserve"> done using recursion or with the use of </w:t>
+      </w:r>
+      <w:proofErr w:type="spellStart"/>
+      <w:r>
+        <w:rPr>
+          <w:lang w:val="en-US"/>
+        </w:rPr>
         <w:t>a</w:t>
       </w:r>
       <w:proofErr w:type="spellEnd"/>
-      <w:proofErr w:type="gramEnd"/>
       <w:r>
         <w:rPr>
           <w:lang w:val="en-US"/>
@@ -14144,7 +14169,29 @@
           <w:szCs w:val="20"/>
           <w:lang w:val="en-US" w:eastAsia="fr-FR" w:bidi="hi-IN"/>
         </w:rPr>
-        <w:t xml:space="preserve">    // subtrees and store them in ls and </w:t>
+        <w:t xml:space="preserve">    // subtrees and store them in </w:t>
+      </w:r>
+      <w:proofErr w:type="spellStart"/>
+      <w:r>
+        <w:rPr>
+          <w:rFonts w:ascii="Courier New" w:eastAsia="Times New Roman" w:hAnsi="Courier New" w:cs="Courier New"/>
+          <w:color w:val="000000"/>
+          <w:sz w:val="20"/>
+          <w:szCs w:val="20"/>
+          <w:lang w:val="en-US" w:eastAsia="fr-FR" w:bidi="hi-IN"/>
+        </w:rPr>
+        <w:t>ls</w:t>
+      </w:r>
+      <w:proofErr w:type="spellEnd"/>
+      <w:r>
+        <w:rPr>
+          <w:rFonts w:ascii="Courier New" w:eastAsia="Times New Roman" w:hAnsi="Courier New" w:cs="Courier New"/>
+          <w:color w:val="000000"/>
+          <w:sz w:val="20"/>
+          <w:szCs w:val="20"/>
+          <w:lang w:val="en-US" w:eastAsia="fr-FR" w:bidi="hi-IN"/>
+        </w:rPr>
+        <w:t xml:space="preserve"> and </w:t>
       </w:r>
       <w:proofErr w:type="spellStart"/>
       <w:r>
@@ -14204,15 +14251,27 @@
         </w:rPr>
         <w:t xml:space="preserve"> </w:t>
       </w:r>
-      <w:r>
-        <w:rPr>
-          <w:rFonts w:ascii="Courier New" w:eastAsia="Times New Roman" w:hAnsi="Courier New" w:cs="Courier New"/>
-          <w:color w:val="000000"/>
-          <w:sz w:val="20"/>
-          <w:szCs w:val="20"/>
-          <w:lang w:val="en-US" w:eastAsia="fr-FR" w:bidi="hi-IN"/>
-        </w:rPr>
-        <w:t xml:space="preserve">ls = </w:t>
+      <w:proofErr w:type="spellStart"/>
+      <w:r>
+        <w:rPr>
+          <w:rFonts w:ascii="Courier New" w:eastAsia="Times New Roman" w:hAnsi="Courier New" w:cs="Courier New"/>
+          <w:color w:val="000000"/>
+          <w:sz w:val="20"/>
+          <w:szCs w:val="20"/>
+          <w:lang w:val="en-US" w:eastAsia="fr-FR" w:bidi="hi-IN"/>
+        </w:rPr>
+        <w:t>ls</w:t>
+      </w:r>
+      <w:proofErr w:type="spellEnd"/>
+      <w:r>
+        <w:rPr>
+          <w:rFonts w:ascii="Courier New" w:eastAsia="Times New Roman" w:hAnsi="Courier New" w:cs="Courier New"/>
+          <w:color w:val="000000"/>
+          <w:sz w:val="20"/>
+          <w:szCs w:val="20"/>
+          <w:lang w:val="en-US" w:eastAsia="fr-FR" w:bidi="hi-IN"/>
+        </w:rPr>
+        <w:t xml:space="preserve"> = </w:t>
       </w:r>
       <w:proofErr w:type="spellStart"/>
       <w:r>
@@ -14532,7 +14591,29 @@
           <w:szCs w:val="20"/>
           <w:lang w:val="en-US" w:eastAsia="fr-FR" w:bidi="hi-IN"/>
         </w:rPr>
-        <w:t xml:space="preserve"> = max(res, ls + </w:t>
+        <w:t xml:space="preserve"> = max(res, </w:t>
+      </w:r>
+      <w:proofErr w:type="spellStart"/>
+      <w:r>
+        <w:rPr>
+          <w:rFonts w:ascii="Courier New" w:eastAsia="Times New Roman" w:hAnsi="Courier New" w:cs="Courier New"/>
+          <w:color w:val="000000"/>
+          <w:sz w:val="20"/>
+          <w:szCs w:val="20"/>
+          <w:lang w:val="en-US" w:eastAsia="fr-FR" w:bidi="hi-IN"/>
+        </w:rPr>
+        <w:t>ls</w:t>
+      </w:r>
+      <w:proofErr w:type="spellEnd"/>
+      <w:r>
+        <w:rPr>
+          <w:rFonts w:ascii="Courier New" w:eastAsia="Times New Roman" w:hAnsi="Courier New" w:cs="Courier New"/>
+          <w:color w:val="000000"/>
+          <w:sz w:val="20"/>
+          <w:szCs w:val="20"/>
+          <w:lang w:val="en-US" w:eastAsia="fr-FR" w:bidi="hi-IN"/>
+        </w:rPr>
+        <w:t xml:space="preserve"> + </w:t>
       </w:r>
       <w:proofErr w:type="spellStart"/>
       <w:r>
@@ -14696,7 +14777,29 @@
           <w:szCs w:val="20"/>
           <w:lang w:val="en-US" w:eastAsia="fr-FR" w:bidi="hi-IN"/>
         </w:rPr>
-        <w:t xml:space="preserve">max(ls, </w:t>
+        <w:t>max(</w:t>
+      </w:r>
+      <w:proofErr w:type="spellStart"/>
+      <w:r>
+        <w:rPr>
+          <w:rFonts w:ascii="Courier New" w:eastAsia="Times New Roman" w:hAnsi="Courier New" w:cs="Courier New"/>
+          <w:color w:val="000000"/>
+          <w:sz w:val="20"/>
+          <w:szCs w:val="20"/>
+          <w:lang w:val="en-US" w:eastAsia="fr-FR" w:bidi="hi-IN"/>
+        </w:rPr>
+        <w:t>ls</w:t>
+      </w:r>
+      <w:proofErr w:type="spellEnd"/>
+      <w:r>
+        <w:rPr>
+          <w:rFonts w:ascii="Courier New" w:eastAsia="Times New Roman" w:hAnsi="Courier New" w:cs="Courier New"/>
+          <w:color w:val="000000"/>
+          <w:sz w:val="20"/>
+          <w:szCs w:val="20"/>
+          <w:lang w:val="en-US" w:eastAsia="fr-FR" w:bidi="hi-IN"/>
+        </w:rPr>
+        <w:t xml:space="preserve">, </w:t>
       </w:r>
       <w:proofErr w:type="spellStart"/>
       <w:r>
@@ -20605,7 +20708,27 @@
           <w:sz w:val="23"/>
           <w:lang w:val="en-US"/>
         </w:rPr>
-        <w:t xml:space="preserve">(const </w:t>
+        <w:t>(</w:t>
+      </w:r>
+      <w:proofErr w:type="spellStart"/>
+      <w:r>
+        <w:rPr>
+          <w:rFonts w:ascii="Courier 10 Pitch" w:hAnsi="Courier 10 Pitch"/>
+          <w:color w:val="000000"/>
+          <w:sz w:val="23"/>
+          <w:lang w:val="en-US"/>
+        </w:rPr>
+        <w:t>const</w:t>
+      </w:r>
+      <w:proofErr w:type="spellEnd"/>
+      <w:r>
+        <w:rPr>
+          <w:rFonts w:ascii="Courier 10 Pitch" w:hAnsi="Courier 10 Pitch"/>
+          <w:color w:val="000000"/>
+          <w:sz w:val="23"/>
+          <w:lang w:val="en-US"/>
+        </w:rPr>
+        <w:t xml:space="preserve"> </w:t>
       </w:r>
       <w:proofErr w:type="spellStart"/>
       <w:r>
@@ -24493,7 +24616,7 @@
           <w:color w:val="000000"/>
           <w:lang w:val="en-US"/>
         </w:rPr>
-        <w:t>if !</w:t>
+        <w:t>if !NULL</w:t>
       </w:r>
       <w:proofErr w:type="gramEnd"/>
       <w:r>
@@ -24501,7 +24624,7 @@
           <w:color w:val="000000"/>
           <w:lang w:val="en-US"/>
         </w:rPr>
-        <w:t>NULL and go left-&gt;left pushing again on s</w:t>
+        <w:t xml:space="preserve"> and go left-&gt;left pushing again on s</w:t>
       </w:r>
       <w:r>
         <w:rPr>
@@ -27575,7 +27698,7 @@
       <w:r>
         <w:rPr>
           <w:noProof/>
-          <w:lang w:eastAsia="fr-FR" w:bidi="hi-IN"/>
+          <w:lang w:val="en-US"/>
         </w:rPr>
         <w:drawing>
           <wp:inline distT="0" distB="0" distL="0" distR="0">
@@ -27593,7 +27716,7 @@
                     <pic:cNvPicPr/>
                   </pic:nvPicPr>
                   <pic:blipFill>
-                    <a:blip r:embed="rId6" cstate="print">
+                    <a:blip r:embed="rId7" cstate="print">
                       <a:extLst>
                         <a:ext uri="{28A0092B-C50C-407E-A947-70E740481C1C}">
                           <a14:useLocalDpi xmlns:a14="http://schemas.microsoft.com/office/drawing/2010/main" val="0"/>
@@ -32004,14 +32127,6 @@
     <w:p>
       <w:pPr>
         <w:spacing w:after="0" w:line="240" w:lineRule="auto"/>
-        <w:rPr>
-          <w:lang w:val="en-US"/>
-        </w:rPr>
-      </w:pPr>
-    </w:p>
-    <w:p>
-      <w:pPr>
-        <w:spacing w:after="0" w:line="240" w:lineRule="auto"/>
         <w:jc w:val="center"/>
         <w:rPr>
           <w:rFonts w:ascii="Courier New" w:hAnsi="Courier New" w:cs="Courier New"/>
@@ -33792,7 +33907,6 @@
         </w:rPr>
         <w:tab/>
       </w:r>
-      <w:proofErr w:type="spellStart"/>
       <w:proofErr w:type="gramStart"/>
       <w:r>
         <w:rPr>
@@ -33807,15 +33921,7 @@
           <w:rFonts w:ascii="Courier New" w:hAnsi="Courier New" w:cs="Courier New"/>
           <w:lang w:val="en-US"/>
         </w:rPr>
-        <w:t>++</w:t>
-      </w:r>
-      <w:proofErr w:type="spellEnd"/>
-      <w:r>
-        <w:rPr>
-          <w:rFonts w:ascii="Courier New" w:hAnsi="Courier New" w:cs="Courier New"/>
-          <w:lang w:val="en-US"/>
-        </w:rPr>
-        <w:t>;</w:t>
+        <w:t>++;</w:t>
       </w:r>
     </w:p>
     <w:p>
@@ -34320,6 +34426,7 @@
           <w:szCs w:val="24"/>
           <w:lang w:val="en-US"/>
         </w:rPr>
+        <w:lastRenderedPageBreak/>
         <w:t>Arrays</w:t>
       </w:r>
     </w:p>
@@ -34815,55 +34922,1008 @@
       <w:pPr>
         <w:spacing w:after="0" w:line="240" w:lineRule="auto"/>
         <w:rPr>
-          <w:lang w:val="en-US"/>
-        </w:rPr>
-      </w:pPr>
-    </w:p>
-    <w:p>
-      <w:pPr>
-        <w:spacing w:after="0" w:line="240" w:lineRule="auto"/>
-        <w:rPr>
-          <w:lang w:val="en-US"/>
-        </w:rPr>
-      </w:pPr>
-    </w:p>
-    <w:p>
-      <w:pPr>
-        <w:spacing w:after="0" w:line="240" w:lineRule="auto"/>
-        <w:rPr>
-          <w:lang w:val="en-US"/>
-        </w:rPr>
-      </w:pPr>
-    </w:p>
-    <w:p>
-      <w:pPr>
-        <w:spacing w:after="0" w:line="240" w:lineRule="auto"/>
-        <w:rPr>
-          <w:lang w:val="en-US"/>
-        </w:rPr>
-      </w:pPr>
-    </w:p>
-    <w:p>
-      <w:pPr>
-        <w:spacing w:after="0" w:line="240" w:lineRule="auto"/>
-        <w:rPr>
-          <w:lang w:val="en-US"/>
-        </w:rPr>
-      </w:pPr>
-    </w:p>
-    <w:p>
-      <w:pPr>
-        <w:spacing w:after="0" w:line="240" w:lineRule="auto"/>
-        <w:rPr>
-          <w:rFonts w:ascii="Courier New" w:hAnsi="Courier New" w:cs="Courier New"/>
-          <w:sz w:val="18"/>
-          <w:szCs w:val="18"/>
-          <w:lang w:val="en-US"/>
-        </w:rPr>
-      </w:pPr>
+          <w:b/>
+          <w:bCs/>
+          <w:color w:val="00B050"/>
+          <w:lang w:val="en-US"/>
+        </w:rPr>
+      </w:pPr>
+      <w:r>
+        <w:rPr>
+          <w:b/>
+          <w:bCs/>
+          <w:color w:val="00B050"/>
+          <w:lang w:val="en-US"/>
+        </w:rPr>
+        <w:t>Dutch national flag problem</w:t>
+      </w:r>
+    </w:p>
+    <w:p>
+      <w:pPr>
+        <w:spacing w:after="0" w:line="240" w:lineRule="auto"/>
+        <w:rPr>
+          <w:b/>
+          <w:bCs/>
+          <w:color w:val="00B050"/>
+          <w:lang w:val="en-US"/>
+        </w:rPr>
+      </w:pPr>
+      <w:r>
+        <w:rPr>
+          <w:b/>
+          <w:bCs/>
+          <w:color w:val="00B050"/>
+          <w:lang w:val="en-US"/>
+        </w:rPr>
+        <w:t xml:space="preserve">We are given an array of integers of values 0, 1 and 2. The task is to arrange them in increasing order of 0, 1 and then 2. Complexity should be </w:t>
+      </w:r>
       <w:proofErr w:type="gramStart"/>
       <w:r>
         <w:rPr>
+          <w:b/>
+          <w:bCs/>
+          <w:color w:val="00B050"/>
+          <w:lang w:val="en-US"/>
+        </w:rPr>
+        <w:t>O(</w:t>
+      </w:r>
+      <w:proofErr w:type="gramEnd"/>
+      <w:r>
+        <w:rPr>
+          <w:b/>
+          <w:bCs/>
+          <w:color w:val="00B050"/>
+          <w:lang w:val="en-US"/>
+        </w:rPr>
+        <w:t>n)</w:t>
+      </w:r>
+    </w:p>
+    <w:p>
+      <w:pPr>
+        <w:spacing w:after="0" w:line="240" w:lineRule="auto"/>
+        <w:rPr>
+          <w:lang w:val="en-US"/>
+        </w:rPr>
+      </w:pPr>
+      <w:proofErr w:type="gramStart"/>
+      <w:r>
+        <w:rPr>
+          <w:lang w:val="en-US"/>
+        </w:rPr>
+        <w:t>The  program</w:t>
+      </w:r>
+      <w:proofErr w:type="gramEnd"/>
+      <w:r>
+        <w:rPr>
+          <w:lang w:val="en-US"/>
+        </w:rPr>
+        <w:t xml:space="preserve"> will use 3 elements i0, </w:t>
+      </w:r>
+      <w:proofErr w:type="spellStart"/>
+      <w:r>
+        <w:rPr>
+          <w:lang w:val="en-US"/>
+        </w:rPr>
+        <w:t>i</w:t>
+      </w:r>
+      <w:proofErr w:type="spellEnd"/>
+      <w:r>
+        <w:rPr>
+          <w:lang w:val="en-US"/>
+        </w:rPr>
+        <w:t xml:space="preserve"> and i2. </w:t>
+      </w:r>
+      <w:proofErr w:type="gramStart"/>
+      <w:r>
+        <w:rPr>
+          <w:lang w:val="en-US"/>
+        </w:rPr>
+        <w:t>i0</w:t>
+      </w:r>
+      <w:proofErr w:type="gramEnd"/>
+      <w:r>
+        <w:rPr>
+          <w:lang w:val="en-US"/>
+        </w:rPr>
+        <w:t xml:space="preserve"> will point to the last 0 di</w:t>
+      </w:r>
+      <w:r>
+        <w:rPr>
+          <w:lang w:val="en-US"/>
+        </w:rPr>
+        <w:t>s</w:t>
+      </w:r>
+      <w:r>
+        <w:rPr>
+          <w:lang w:val="en-US"/>
+        </w:rPr>
+        <w:t>covered. ‘</w:t>
+      </w:r>
+      <w:proofErr w:type="spellStart"/>
+      <w:r>
+        <w:rPr>
+          <w:lang w:val="en-US"/>
+        </w:rPr>
+        <w:t>i</w:t>
+      </w:r>
+      <w:proofErr w:type="spellEnd"/>
+      <w:r>
+        <w:rPr>
+          <w:lang w:val="en-US"/>
+        </w:rPr>
+        <w:t xml:space="preserve">’ will be the main index </w:t>
+      </w:r>
+      <w:r>
+        <w:rPr>
+          <w:lang w:val="en-US"/>
+        </w:rPr>
+        <w:t xml:space="preserve">used for traversal </w:t>
+      </w:r>
+      <w:r>
+        <w:rPr>
+          <w:lang w:val="en-US"/>
+        </w:rPr>
+        <w:t>and left of which will contain 0</w:t>
+      </w:r>
+      <w:r>
+        <w:rPr>
+          <w:lang w:val="en-US"/>
+        </w:rPr>
+        <w:t>’s</w:t>
+      </w:r>
+      <w:r>
+        <w:rPr>
+          <w:lang w:val="en-US"/>
+        </w:rPr>
+        <w:t xml:space="preserve"> and 1’s.</w:t>
+      </w:r>
+      <w:r>
+        <w:rPr>
+          <w:lang w:val="en-US"/>
+        </w:rPr>
+        <w:t>’</w:t>
+      </w:r>
+      <w:r>
+        <w:rPr>
+          <w:lang w:val="en-US"/>
+        </w:rPr>
+        <w:t xml:space="preserve"> i2</w:t>
+      </w:r>
+      <w:r>
+        <w:rPr>
+          <w:lang w:val="en-US"/>
+        </w:rPr>
+        <w:t>’</w:t>
+      </w:r>
+      <w:r>
+        <w:rPr>
+          <w:lang w:val="en-US"/>
+        </w:rPr>
+        <w:t xml:space="preserve"> will be set to extreme right initially and decremented as we find 2’s</w:t>
+      </w:r>
+    </w:p>
+    <w:p>
+      <w:pPr>
+        <w:spacing w:after="0" w:line="240" w:lineRule="auto"/>
+        <w:rPr>
+          <w:lang w:val="en-US"/>
+        </w:rPr>
+      </w:pPr>
+    </w:p>
+    <w:p>
+      <w:pPr>
+        <w:spacing w:after="0" w:line="240" w:lineRule="auto"/>
+        <w:rPr>
+          <w:lang w:val="en-US"/>
+        </w:rPr>
+      </w:pPr>
+    </w:p>
+    <w:p>
+      <w:pPr>
+        <w:spacing w:after="0" w:line="240" w:lineRule="auto"/>
+        <w:rPr>
+          <w:lang w:val="en-US"/>
+        </w:rPr>
+      </w:pPr>
+    </w:p>
+    <w:p>
+      <w:pPr>
+        <w:spacing w:after="0" w:line="240" w:lineRule="auto"/>
+        <w:rPr>
+          <w:lang w:val="en-US"/>
+        </w:rPr>
+      </w:pPr>
+    </w:p>
+    <w:p>
+      <w:pPr>
+        <w:spacing w:after="0" w:line="240" w:lineRule="auto"/>
+        <w:rPr>
+          <w:lang w:val="en-US"/>
+        </w:rPr>
+      </w:pPr>
+    </w:p>
+    <w:p>
+      <w:pPr>
+        <w:spacing w:after="0" w:line="240" w:lineRule="auto"/>
+        <w:rPr>
+          <w:rFonts w:ascii="Courier New" w:hAnsi="Courier New" w:cs="Courier New"/>
+          <w:bCs/>
+          <w:lang w:val="en-US"/>
+        </w:rPr>
+      </w:pPr>
+    </w:p>
+    <w:p>
+      <w:pPr>
+        <w:spacing w:after="0" w:line="240" w:lineRule="auto"/>
+        <w:rPr>
+          <w:rFonts w:ascii="Courier New" w:hAnsi="Courier New" w:cs="Courier New"/>
+          <w:bCs/>
+          <w:lang w:val="en-US"/>
+        </w:rPr>
+      </w:pPr>
+      <w:r>
+        <w:rPr>
+          <w:rFonts w:ascii="Courier New" w:hAnsi="Courier New" w:cs="Courier New"/>
+          <w:bCs/>
+          <w:lang w:val="en-US"/>
+        </w:rPr>
+        <w:lastRenderedPageBreak/>
+        <w:tab/>
+      </w:r>
+      <w:proofErr w:type="gramStart"/>
+      <w:r>
+        <w:rPr>
+          <w:rFonts w:ascii="Courier New" w:hAnsi="Courier New" w:cs="Courier New"/>
+          <w:bCs/>
+          <w:lang w:val="en-US"/>
+        </w:rPr>
+        <w:t>while(</w:t>
+      </w:r>
+      <w:proofErr w:type="gramEnd"/>
+      <w:r>
+        <w:rPr>
+          <w:rFonts w:ascii="Courier New" w:hAnsi="Courier New" w:cs="Courier New"/>
+          <w:bCs/>
+          <w:lang w:val="en-US"/>
+        </w:rPr>
+        <w:t xml:space="preserve"> </w:t>
+      </w:r>
+      <w:proofErr w:type="spellStart"/>
+      <w:r>
+        <w:rPr>
+          <w:rFonts w:ascii="Courier New" w:hAnsi="Courier New" w:cs="Courier New"/>
+          <w:bCs/>
+          <w:lang w:val="en-US"/>
+        </w:rPr>
+        <w:t>i</w:t>
+      </w:r>
+      <w:proofErr w:type="spellEnd"/>
+      <w:r>
+        <w:rPr>
+          <w:rFonts w:ascii="Courier New" w:hAnsi="Courier New" w:cs="Courier New"/>
+          <w:bCs/>
+          <w:lang w:val="en-US"/>
+        </w:rPr>
+        <w:t xml:space="preserve"> &lt; i2 ) {</w:t>
+      </w:r>
+    </w:p>
+    <w:p>
+      <w:pPr>
+        <w:spacing w:after="0" w:line="240" w:lineRule="auto"/>
+        <w:rPr>
+          <w:rFonts w:ascii="Courier New" w:hAnsi="Courier New" w:cs="Courier New"/>
+          <w:bCs/>
+          <w:lang w:val="en-US"/>
+        </w:rPr>
+      </w:pPr>
+      <w:r>
+        <w:rPr>
+          <w:rFonts w:ascii="Courier New" w:hAnsi="Courier New" w:cs="Courier New"/>
+          <w:bCs/>
+          <w:lang w:val="en-US"/>
+        </w:rPr>
+        <w:tab/>
+      </w:r>
+      <w:r>
+        <w:rPr>
+          <w:rFonts w:ascii="Courier New" w:hAnsi="Courier New" w:cs="Courier New"/>
+          <w:bCs/>
+          <w:lang w:val="en-US"/>
+        </w:rPr>
+        <w:tab/>
+      </w:r>
+      <w:proofErr w:type="gramStart"/>
+      <w:r>
+        <w:rPr>
+          <w:rFonts w:ascii="Courier New" w:hAnsi="Courier New" w:cs="Courier New"/>
+          <w:bCs/>
+          <w:lang w:val="en-US"/>
+        </w:rPr>
+        <w:t>if(</w:t>
+      </w:r>
+      <w:proofErr w:type="spellStart"/>
+      <w:proofErr w:type="gramEnd"/>
+      <w:r>
+        <w:rPr>
+          <w:rFonts w:ascii="Courier New" w:hAnsi="Courier New" w:cs="Courier New"/>
+          <w:bCs/>
+          <w:lang w:val="en-US"/>
+        </w:rPr>
+        <w:t>arr</w:t>
+      </w:r>
+      <w:proofErr w:type="spellEnd"/>
+      <w:r>
+        <w:rPr>
+          <w:rFonts w:ascii="Courier New" w:hAnsi="Courier New" w:cs="Courier New"/>
+          <w:bCs/>
+          <w:lang w:val="en-US"/>
+        </w:rPr>
+        <w:t>[</w:t>
+      </w:r>
+      <w:proofErr w:type="spellStart"/>
+      <w:r>
+        <w:rPr>
+          <w:rFonts w:ascii="Courier New" w:hAnsi="Courier New" w:cs="Courier New"/>
+          <w:bCs/>
+          <w:lang w:val="en-US"/>
+        </w:rPr>
+        <w:t>i</w:t>
+      </w:r>
+      <w:proofErr w:type="spellEnd"/>
+      <w:r>
+        <w:rPr>
+          <w:rFonts w:ascii="Courier New" w:hAnsi="Courier New" w:cs="Courier New"/>
+          <w:bCs/>
+          <w:lang w:val="en-US"/>
+        </w:rPr>
+        <w:t>] == 0) {</w:t>
+      </w:r>
+    </w:p>
+    <w:p>
+      <w:pPr>
+        <w:spacing w:after="0" w:line="240" w:lineRule="auto"/>
+        <w:rPr>
+          <w:rFonts w:ascii="Courier New" w:hAnsi="Courier New" w:cs="Courier New"/>
+          <w:bCs/>
+          <w:lang w:val="en-US"/>
+        </w:rPr>
+      </w:pPr>
+      <w:r>
+        <w:rPr>
+          <w:rFonts w:ascii="Courier New" w:hAnsi="Courier New" w:cs="Courier New"/>
+          <w:bCs/>
+          <w:lang w:val="en-US"/>
+        </w:rPr>
+        <w:tab/>
+      </w:r>
+      <w:r>
+        <w:rPr>
+          <w:rFonts w:ascii="Courier New" w:hAnsi="Courier New" w:cs="Courier New"/>
+          <w:bCs/>
+          <w:lang w:val="en-US"/>
+        </w:rPr>
+        <w:tab/>
+      </w:r>
+      <w:r>
+        <w:rPr>
+          <w:rFonts w:ascii="Courier New" w:hAnsi="Courier New" w:cs="Courier New"/>
+          <w:bCs/>
+          <w:lang w:val="en-US"/>
+        </w:rPr>
+        <w:tab/>
+      </w:r>
+      <w:proofErr w:type="gramStart"/>
+      <w:r>
+        <w:rPr>
+          <w:rFonts w:ascii="Courier New" w:hAnsi="Courier New" w:cs="Courier New"/>
+          <w:bCs/>
+          <w:lang w:val="en-US"/>
+        </w:rPr>
+        <w:t>swap(</w:t>
+      </w:r>
+      <w:proofErr w:type="spellStart"/>
+      <w:proofErr w:type="gramEnd"/>
+      <w:r>
+        <w:rPr>
+          <w:rFonts w:ascii="Courier New" w:hAnsi="Courier New" w:cs="Courier New"/>
+          <w:bCs/>
+          <w:lang w:val="en-US"/>
+        </w:rPr>
+        <w:t>arr</w:t>
+      </w:r>
+      <w:proofErr w:type="spellEnd"/>
+      <w:r>
+        <w:rPr>
+          <w:rFonts w:ascii="Courier New" w:hAnsi="Courier New" w:cs="Courier New"/>
+          <w:bCs/>
+          <w:lang w:val="en-US"/>
+        </w:rPr>
+        <w:t xml:space="preserve">[i0+1], </w:t>
+      </w:r>
+      <w:proofErr w:type="spellStart"/>
+      <w:r>
+        <w:rPr>
+          <w:rFonts w:ascii="Courier New" w:hAnsi="Courier New" w:cs="Courier New"/>
+          <w:bCs/>
+          <w:lang w:val="en-US"/>
+        </w:rPr>
+        <w:t>arr</w:t>
+      </w:r>
+      <w:proofErr w:type="spellEnd"/>
+      <w:r>
+        <w:rPr>
+          <w:rFonts w:ascii="Courier New" w:hAnsi="Courier New" w:cs="Courier New"/>
+          <w:bCs/>
+          <w:lang w:val="en-US"/>
+        </w:rPr>
+        <w:t>[</w:t>
+      </w:r>
+      <w:proofErr w:type="spellStart"/>
+      <w:r>
+        <w:rPr>
+          <w:rFonts w:ascii="Courier New" w:hAnsi="Courier New" w:cs="Courier New"/>
+          <w:bCs/>
+          <w:lang w:val="en-US"/>
+        </w:rPr>
+        <w:t>i</w:t>
+      </w:r>
+      <w:proofErr w:type="spellEnd"/>
+      <w:r>
+        <w:rPr>
+          <w:rFonts w:ascii="Courier New" w:hAnsi="Courier New" w:cs="Courier New"/>
+          <w:bCs/>
+          <w:lang w:val="en-US"/>
+        </w:rPr>
+        <w:t>]);</w:t>
+      </w:r>
+    </w:p>
+    <w:p>
+      <w:pPr>
+        <w:spacing w:after="0" w:line="240" w:lineRule="auto"/>
+        <w:rPr>
+          <w:rFonts w:ascii="Courier New" w:hAnsi="Courier New" w:cs="Courier New"/>
+          <w:bCs/>
+          <w:lang w:val="en-US"/>
+        </w:rPr>
+      </w:pPr>
+      <w:r>
+        <w:rPr>
+          <w:rFonts w:ascii="Courier New" w:hAnsi="Courier New" w:cs="Courier New"/>
+          <w:bCs/>
+          <w:lang w:val="en-US"/>
+        </w:rPr>
+        <w:tab/>
+      </w:r>
+      <w:r>
+        <w:rPr>
+          <w:rFonts w:ascii="Courier New" w:hAnsi="Courier New" w:cs="Courier New"/>
+          <w:bCs/>
+          <w:lang w:val="en-US"/>
+        </w:rPr>
+        <w:tab/>
+      </w:r>
+      <w:r>
+        <w:rPr>
+          <w:rFonts w:ascii="Courier New" w:hAnsi="Courier New" w:cs="Courier New"/>
+          <w:bCs/>
+          <w:lang w:val="en-US"/>
+        </w:rPr>
+        <w:tab/>
+      </w:r>
+      <w:proofErr w:type="gramStart"/>
+      <w:r>
+        <w:rPr>
+          <w:rFonts w:ascii="Courier New" w:hAnsi="Courier New" w:cs="Courier New"/>
+          <w:bCs/>
+          <w:lang w:val="en-US"/>
+        </w:rPr>
+        <w:t>i0</w:t>
+      </w:r>
+      <w:proofErr w:type="gramEnd"/>
+      <w:r>
+        <w:rPr>
+          <w:rFonts w:ascii="Courier New" w:hAnsi="Courier New" w:cs="Courier New"/>
+          <w:bCs/>
+          <w:lang w:val="en-US"/>
+        </w:rPr>
+        <w:t xml:space="preserve">++; </w:t>
+      </w:r>
+      <w:proofErr w:type="spellStart"/>
+      <w:r>
+        <w:rPr>
+          <w:rFonts w:ascii="Courier New" w:hAnsi="Courier New" w:cs="Courier New"/>
+          <w:bCs/>
+          <w:lang w:val="en-US"/>
+        </w:rPr>
+        <w:t>i</w:t>
+      </w:r>
+      <w:proofErr w:type="spellEnd"/>
+      <w:r>
+        <w:rPr>
+          <w:rFonts w:ascii="Courier New" w:hAnsi="Courier New" w:cs="Courier New"/>
+          <w:bCs/>
+          <w:lang w:val="en-US"/>
+        </w:rPr>
+        <w:t xml:space="preserve">++; </w:t>
+      </w:r>
+    </w:p>
+    <w:p>
+      <w:pPr>
+        <w:spacing w:after="0" w:line="240" w:lineRule="auto"/>
+        <w:rPr>
+          <w:rFonts w:ascii="Courier New" w:hAnsi="Courier New" w:cs="Courier New"/>
+          <w:bCs/>
+          <w:lang w:val="en-US"/>
+        </w:rPr>
+      </w:pPr>
+      <w:r>
+        <w:rPr>
+          <w:rFonts w:ascii="Courier New" w:hAnsi="Courier New" w:cs="Courier New"/>
+          <w:bCs/>
+          <w:lang w:val="en-US"/>
+        </w:rPr>
+        <w:tab/>
+      </w:r>
+      <w:r>
+        <w:rPr>
+          <w:rFonts w:ascii="Courier New" w:hAnsi="Courier New" w:cs="Courier New"/>
+          <w:bCs/>
+          <w:lang w:val="en-US"/>
+        </w:rPr>
+        <w:tab/>
+        <w:t>}</w:t>
+      </w:r>
+    </w:p>
+    <w:p>
+      <w:pPr>
+        <w:spacing w:after="0" w:line="240" w:lineRule="auto"/>
+        <w:rPr>
+          <w:rFonts w:ascii="Courier New" w:hAnsi="Courier New" w:cs="Courier New"/>
+          <w:bCs/>
+          <w:lang w:val="en-US"/>
+        </w:rPr>
+      </w:pPr>
+      <w:r>
+        <w:rPr>
+          <w:rFonts w:ascii="Courier New" w:hAnsi="Courier New" w:cs="Courier New"/>
+          <w:bCs/>
+          <w:lang w:val="en-US"/>
+        </w:rPr>
+        <w:tab/>
+      </w:r>
+      <w:r>
+        <w:rPr>
+          <w:rFonts w:ascii="Courier New" w:hAnsi="Courier New" w:cs="Courier New"/>
+          <w:bCs/>
+          <w:lang w:val="en-US"/>
+        </w:rPr>
+        <w:tab/>
+      </w:r>
+      <w:proofErr w:type="gramStart"/>
+      <w:r>
+        <w:rPr>
+          <w:rFonts w:ascii="Courier New" w:hAnsi="Courier New" w:cs="Courier New"/>
+          <w:bCs/>
+          <w:lang w:val="en-US"/>
+        </w:rPr>
+        <w:t>else</w:t>
+      </w:r>
+      <w:proofErr w:type="gramEnd"/>
+      <w:r>
+        <w:rPr>
+          <w:rFonts w:ascii="Courier New" w:hAnsi="Courier New" w:cs="Courier New"/>
+          <w:bCs/>
+          <w:lang w:val="en-US"/>
+        </w:rPr>
+        <w:t xml:space="preserve"> if(</w:t>
+      </w:r>
+      <w:proofErr w:type="spellStart"/>
+      <w:r>
+        <w:rPr>
+          <w:rFonts w:ascii="Courier New" w:hAnsi="Courier New" w:cs="Courier New"/>
+          <w:bCs/>
+          <w:lang w:val="en-US"/>
+        </w:rPr>
+        <w:t>arr</w:t>
+      </w:r>
+      <w:proofErr w:type="spellEnd"/>
+      <w:r>
+        <w:rPr>
+          <w:rFonts w:ascii="Courier New" w:hAnsi="Courier New" w:cs="Courier New"/>
+          <w:bCs/>
+          <w:lang w:val="en-US"/>
+        </w:rPr>
+        <w:t>[</w:t>
+      </w:r>
+      <w:proofErr w:type="spellStart"/>
+      <w:r>
+        <w:rPr>
+          <w:rFonts w:ascii="Courier New" w:hAnsi="Courier New" w:cs="Courier New"/>
+          <w:bCs/>
+          <w:lang w:val="en-US"/>
+        </w:rPr>
+        <w:t>i</w:t>
+      </w:r>
+      <w:proofErr w:type="spellEnd"/>
+      <w:r>
+        <w:rPr>
+          <w:rFonts w:ascii="Courier New" w:hAnsi="Courier New" w:cs="Courier New"/>
+          <w:bCs/>
+          <w:lang w:val="en-US"/>
+        </w:rPr>
+        <w:t>] == 2 ) {</w:t>
+      </w:r>
+    </w:p>
+    <w:p>
+      <w:pPr>
+        <w:spacing w:after="0" w:line="240" w:lineRule="auto"/>
+        <w:ind w:left="2124" w:firstLine="6"/>
+        <w:rPr>
+          <w:rFonts w:ascii="Courier New" w:hAnsi="Courier New" w:cs="Courier New"/>
+          <w:bCs/>
+          <w:lang w:val="en-US"/>
+        </w:rPr>
+      </w:pPr>
+      <w:proofErr w:type="gramStart"/>
+      <w:r>
+        <w:rPr>
+          <w:rFonts w:ascii="Courier New" w:hAnsi="Courier New" w:cs="Courier New"/>
+          <w:bCs/>
+          <w:lang w:val="en-US"/>
+        </w:rPr>
+        <w:t>swap(</w:t>
+      </w:r>
+      <w:proofErr w:type="spellStart"/>
+      <w:proofErr w:type="gramEnd"/>
+      <w:r>
+        <w:rPr>
+          <w:rFonts w:ascii="Courier New" w:hAnsi="Courier New" w:cs="Courier New"/>
+          <w:bCs/>
+          <w:lang w:val="en-US"/>
+        </w:rPr>
+        <w:t>arr</w:t>
+      </w:r>
+      <w:proofErr w:type="spellEnd"/>
+      <w:r>
+        <w:rPr>
+          <w:rFonts w:ascii="Courier New" w:hAnsi="Courier New" w:cs="Courier New"/>
+          <w:bCs/>
+          <w:lang w:val="en-US"/>
+        </w:rPr>
+        <w:t xml:space="preserve">[i2-1], </w:t>
+      </w:r>
+      <w:proofErr w:type="spellStart"/>
+      <w:r>
+        <w:rPr>
+          <w:rFonts w:ascii="Courier New" w:hAnsi="Courier New" w:cs="Courier New"/>
+          <w:bCs/>
+          <w:lang w:val="en-US"/>
+        </w:rPr>
+        <w:t>arr</w:t>
+      </w:r>
+      <w:proofErr w:type="spellEnd"/>
+      <w:r>
+        <w:rPr>
+          <w:rFonts w:ascii="Courier New" w:hAnsi="Courier New" w:cs="Courier New"/>
+          <w:bCs/>
+          <w:lang w:val="en-US"/>
+        </w:rPr>
+        <w:t>[</w:t>
+      </w:r>
+      <w:proofErr w:type="spellStart"/>
+      <w:r>
+        <w:rPr>
+          <w:rFonts w:ascii="Courier New" w:hAnsi="Courier New" w:cs="Courier New"/>
+          <w:bCs/>
+          <w:lang w:val="en-US"/>
+        </w:rPr>
+        <w:t>i</w:t>
+      </w:r>
+      <w:proofErr w:type="spellEnd"/>
+      <w:r>
+        <w:rPr>
+          <w:rFonts w:ascii="Courier New" w:hAnsi="Courier New" w:cs="Courier New"/>
+          <w:bCs/>
+          <w:lang w:val="en-US"/>
+        </w:rPr>
+        <w:t xml:space="preserve">]); </w:t>
+      </w:r>
+      <w:r>
+        <w:rPr>
+          <w:rFonts w:ascii="Courier New" w:hAnsi="Courier New" w:cs="Courier New"/>
+          <w:bCs/>
+          <w:lang w:val="en-US"/>
+        </w:rPr>
+        <w:t xml:space="preserve">//Don't increment </w:t>
+      </w:r>
+      <w:r>
+        <w:rPr>
+          <w:rFonts w:ascii="Courier New" w:hAnsi="Courier New" w:cs="Courier New"/>
+          <w:bCs/>
+          <w:lang w:val="en-US"/>
+        </w:rPr>
+        <w:t>‘</w:t>
+      </w:r>
+      <w:proofErr w:type="spellStart"/>
+      <w:r>
+        <w:rPr>
+          <w:rFonts w:ascii="Courier New" w:hAnsi="Courier New" w:cs="Courier New"/>
+          <w:bCs/>
+          <w:lang w:val="en-US"/>
+        </w:rPr>
+        <w:t>i</w:t>
+      </w:r>
+      <w:proofErr w:type="spellEnd"/>
+      <w:r>
+        <w:rPr>
+          <w:rFonts w:ascii="Courier New" w:hAnsi="Courier New" w:cs="Courier New"/>
+          <w:bCs/>
+          <w:lang w:val="en-US"/>
+        </w:rPr>
+        <w:t xml:space="preserve">’ </w:t>
+      </w:r>
+      <w:r>
+        <w:rPr>
+          <w:rFonts w:ascii="Courier New" w:hAnsi="Courier New" w:cs="Courier New"/>
+          <w:bCs/>
+          <w:lang w:val="en-US"/>
+        </w:rPr>
+        <w:t xml:space="preserve">because </w:t>
+      </w:r>
+      <w:r>
+        <w:rPr>
+          <w:rFonts w:ascii="Courier New" w:hAnsi="Courier New" w:cs="Courier New"/>
+          <w:bCs/>
+          <w:lang w:val="en-US"/>
+        </w:rPr>
+        <w:t>we don't know what</w:t>
+      </w:r>
+      <w:r>
+        <w:rPr>
+          <w:rFonts w:ascii="Courier New" w:hAnsi="Courier New" w:cs="Courier New"/>
+          <w:bCs/>
+          <w:lang w:val="en-US"/>
+        </w:rPr>
+        <w:t>’</w:t>
+      </w:r>
+      <w:r>
+        <w:rPr>
+          <w:rFonts w:ascii="Courier New" w:hAnsi="Courier New" w:cs="Courier New"/>
+          <w:bCs/>
+          <w:lang w:val="en-US"/>
+        </w:rPr>
+        <w:t>s the current element after swap</w:t>
+      </w:r>
+    </w:p>
+    <w:p>
+      <w:pPr>
+        <w:spacing w:after="0" w:line="240" w:lineRule="auto"/>
+        <w:rPr>
+          <w:rFonts w:ascii="Courier New" w:hAnsi="Courier New" w:cs="Courier New"/>
+          <w:bCs/>
+          <w:lang w:val="en-US"/>
+        </w:rPr>
+      </w:pPr>
+      <w:r>
+        <w:rPr>
+          <w:rFonts w:ascii="Courier New" w:hAnsi="Courier New" w:cs="Courier New"/>
+          <w:bCs/>
+          <w:lang w:val="en-US"/>
+        </w:rPr>
+        <w:tab/>
+      </w:r>
+      <w:r>
+        <w:rPr>
+          <w:rFonts w:ascii="Courier New" w:hAnsi="Courier New" w:cs="Courier New"/>
+          <w:bCs/>
+          <w:lang w:val="en-US"/>
+        </w:rPr>
+        <w:tab/>
+      </w:r>
+      <w:r>
+        <w:rPr>
+          <w:rFonts w:ascii="Courier New" w:hAnsi="Courier New" w:cs="Courier New"/>
+          <w:bCs/>
+          <w:lang w:val="en-US"/>
+        </w:rPr>
+        <w:tab/>
+        <w:t>--i2;</w:t>
+      </w:r>
+    </w:p>
+    <w:p>
+      <w:pPr>
+        <w:spacing w:after="0" w:line="240" w:lineRule="auto"/>
+        <w:rPr>
+          <w:rFonts w:ascii="Courier New" w:hAnsi="Courier New" w:cs="Courier New"/>
+          <w:bCs/>
+          <w:lang w:val="en-US"/>
+        </w:rPr>
+      </w:pPr>
+      <w:r>
+        <w:rPr>
+          <w:rFonts w:ascii="Courier New" w:hAnsi="Courier New" w:cs="Courier New"/>
+          <w:bCs/>
+          <w:lang w:val="en-US"/>
+        </w:rPr>
+        <w:tab/>
+      </w:r>
+      <w:r>
+        <w:rPr>
+          <w:rFonts w:ascii="Courier New" w:hAnsi="Courier New" w:cs="Courier New"/>
+          <w:bCs/>
+          <w:lang w:val="en-US"/>
+        </w:rPr>
+        <w:tab/>
+        <w:t>}</w:t>
+      </w:r>
+    </w:p>
+    <w:p>
+      <w:pPr>
+        <w:spacing w:after="0" w:line="240" w:lineRule="auto"/>
+        <w:rPr>
+          <w:rFonts w:ascii="Courier New" w:hAnsi="Courier New" w:cs="Courier New"/>
+          <w:bCs/>
+          <w:lang w:val="en-US"/>
+        </w:rPr>
+      </w:pPr>
+      <w:r>
+        <w:rPr>
+          <w:rFonts w:ascii="Courier New" w:hAnsi="Courier New" w:cs="Courier New"/>
+          <w:bCs/>
+          <w:lang w:val="en-US"/>
+        </w:rPr>
+        <w:tab/>
+      </w:r>
+      <w:r>
+        <w:rPr>
+          <w:rFonts w:ascii="Courier New" w:hAnsi="Courier New" w:cs="Courier New"/>
+          <w:bCs/>
+          <w:lang w:val="en-US"/>
+        </w:rPr>
+        <w:tab/>
+      </w:r>
+      <w:proofErr w:type="gramStart"/>
+      <w:r>
+        <w:rPr>
+          <w:rFonts w:ascii="Courier New" w:hAnsi="Courier New" w:cs="Courier New"/>
+          <w:bCs/>
+          <w:lang w:val="en-US"/>
+        </w:rPr>
+        <w:t>else</w:t>
+      </w:r>
+      <w:proofErr w:type="gramEnd"/>
+    </w:p>
+    <w:p>
+      <w:pPr>
+        <w:spacing w:after="0" w:line="240" w:lineRule="auto"/>
+        <w:rPr>
+          <w:rFonts w:ascii="Courier New" w:hAnsi="Courier New" w:cs="Courier New"/>
+          <w:bCs/>
+          <w:lang w:val="en-US"/>
+        </w:rPr>
+      </w:pPr>
+      <w:r>
+        <w:rPr>
+          <w:rFonts w:ascii="Courier New" w:hAnsi="Courier New" w:cs="Courier New"/>
+          <w:bCs/>
+          <w:lang w:val="en-US"/>
+        </w:rPr>
+        <w:tab/>
+      </w:r>
+      <w:r>
+        <w:rPr>
+          <w:rFonts w:ascii="Courier New" w:hAnsi="Courier New" w:cs="Courier New"/>
+          <w:bCs/>
+          <w:lang w:val="en-US"/>
+        </w:rPr>
+        <w:tab/>
+      </w:r>
+      <w:r>
+        <w:rPr>
+          <w:rFonts w:ascii="Courier New" w:hAnsi="Courier New" w:cs="Courier New"/>
+          <w:bCs/>
+          <w:lang w:val="en-US"/>
+        </w:rPr>
+        <w:tab/>
+      </w:r>
+      <w:proofErr w:type="spellStart"/>
+      <w:proofErr w:type="gramStart"/>
+      <w:r>
+        <w:rPr>
+          <w:rFonts w:ascii="Courier New" w:hAnsi="Courier New" w:cs="Courier New"/>
+          <w:bCs/>
+          <w:lang w:val="en-US"/>
+        </w:rPr>
+        <w:t>i</w:t>
+      </w:r>
+      <w:proofErr w:type="spellEnd"/>
+      <w:proofErr w:type="gramEnd"/>
+      <w:r>
+        <w:rPr>
+          <w:rFonts w:ascii="Courier New" w:hAnsi="Courier New" w:cs="Courier New"/>
+          <w:bCs/>
+          <w:lang w:val="en-US"/>
+        </w:rPr>
+        <w:t>++;</w:t>
+      </w:r>
+    </w:p>
+    <w:p>
+      <w:pPr>
+        <w:spacing w:after="0" w:line="240" w:lineRule="auto"/>
+        <w:rPr>
+          <w:rFonts w:ascii="Courier New" w:hAnsi="Courier New" w:cs="Courier New"/>
+          <w:bCs/>
+          <w:lang w:val="en-US"/>
+        </w:rPr>
+      </w:pPr>
+      <w:bookmarkStart w:id="4" w:name="_GoBack"/>
+      <w:bookmarkEnd w:id="4"/>
+      <w:r>
+        <w:rPr>
+          <w:rFonts w:ascii="Courier New" w:hAnsi="Courier New" w:cs="Courier New"/>
+          <w:bCs/>
+          <w:lang w:val="en-US"/>
+        </w:rPr>
+        <w:tab/>
+        <w:t>}</w:t>
+      </w:r>
+    </w:p>
+    <w:p>
+      <w:pPr>
+        <w:spacing w:after="0" w:line="240" w:lineRule="auto"/>
+        <w:rPr>
+          <w:b/>
+          <w:bCs/>
+          <w:color w:val="00B050"/>
+          <w:lang w:val="en-US"/>
+        </w:rPr>
+      </w:pPr>
+    </w:p>
+    <w:p>
+      <w:pPr>
+        <w:spacing w:after="0" w:line="240" w:lineRule="auto"/>
+        <w:rPr>
+          <w:lang w:val="en-US"/>
+        </w:rPr>
+      </w:pPr>
+    </w:p>
+    <w:p>
+      <w:pPr>
+        <w:spacing w:after="0" w:line="240" w:lineRule="auto"/>
+        <w:rPr>
+          <w:lang w:val="en-US"/>
+        </w:rPr>
+      </w:pPr>
+    </w:p>
+    <w:p>
+      <w:pPr>
+        <w:spacing w:after="0" w:line="240" w:lineRule="auto"/>
+        <w:rPr>
+          <w:lang w:val="en-US"/>
+        </w:rPr>
+      </w:pPr>
+    </w:p>
+    <w:p>
+      <w:pPr>
+        <w:spacing w:after="0" w:line="240" w:lineRule="auto"/>
+        <w:rPr>
+          <w:lang w:val="en-US"/>
+        </w:rPr>
+      </w:pPr>
+    </w:p>
+    <w:p>
+      <w:pPr>
+        <w:spacing w:after="0" w:line="240" w:lineRule="auto"/>
+        <w:rPr>
+          <w:rFonts w:ascii="Courier New" w:hAnsi="Courier New" w:cs="Courier New"/>
+          <w:sz w:val="18"/>
+          <w:szCs w:val="18"/>
+          <w:lang w:val="en-US"/>
+        </w:rPr>
+      </w:pPr>
+      <w:proofErr w:type="gramStart"/>
+      <w:r>
+        <w:rPr>
           <w:rFonts w:ascii="Courier New" w:hAnsi="Courier New" w:cs="Courier New"/>
           <w:sz w:val="18"/>
           <w:szCs w:val="18"/>
@@ -35263,1119 +36323,1119 @@
           <w:szCs w:val="18"/>
           <w:lang w:val="en-US"/>
         </w:rPr>
+        <w:t xml:space="preserve">    // if given array can be divided in pairs</w:t>
+      </w:r>
+    </w:p>
+    <w:p>
+      <w:pPr>
+        <w:spacing w:after="0" w:line="240" w:lineRule="auto"/>
+        <w:rPr>
+          <w:rFonts w:ascii="Courier New" w:hAnsi="Courier New" w:cs="Courier New"/>
+          <w:sz w:val="18"/>
+          <w:szCs w:val="18"/>
+          <w:lang w:val="en-US"/>
+        </w:rPr>
+      </w:pPr>
+      <w:r>
+        <w:rPr>
+          <w:rFonts w:ascii="Courier New" w:hAnsi="Courier New" w:cs="Courier New"/>
+          <w:sz w:val="18"/>
+          <w:szCs w:val="18"/>
+          <w:lang w:val="en-US"/>
+        </w:rPr>
+        <w:t xml:space="preserve">    </w:t>
+      </w:r>
+      <w:proofErr w:type="gramStart"/>
+      <w:r>
+        <w:rPr>
+          <w:rFonts w:ascii="Courier New" w:hAnsi="Courier New" w:cs="Courier New"/>
+          <w:sz w:val="18"/>
+          <w:szCs w:val="18"/>
+          <w:lang w:val="en-US"/>
+        </w:rPr>
+        <w:t>for</w:t>
+      </w:r>
+      <w:proofErr w:type="gramEnd"/>
+      <w:r>
+        <w:rPr>
+          <w:rFonts w:ascii="Courier New" w:hAnsi="Courier New" w:cs="Courier New"/>
+          <w:sz w:val="18"/>
+          <w:szCs w:val="18"/>
+          <w:lang w:val="en-US"/>
+        </w:rPr>
+        <w:t xml:space="preserve"> (</w:t>
+      </w:r>
+      <w:proofErr w:type="spellStart"/>
+      <w:r>
+        <w:rPr>
+          <w:rFonts w:ascii="Courier New" w:hAnsi="Courier New" w:cs="Courier New"/>
+          <w:sz w:val="18"/>
+          <w:szCs w:val="18"/>
+          <w:lang w:val="en-US"/>
+        </w:rPr>
+        <w:t>int</w:t>
+      </w:r>
+      <w:proofErr w:type="spellEnd"/>
+      <w:r>
+        <w:rPr>
+          <w:rFonts w:ascii="Courier New" w:hAnsi="Courier New" w:cs="Courier New"/>
+          <w:sz w:val="18"/>
+          <w:szCs w:val="18"/>
+          <w:lang w:val="en-US"/>
+        </w:rPr>
+        <w:t xml:space="preserve"> </w:t>
+      </w:r>
+      <w:proofErr w:type="spellStart"/>
+      <w:r>
+        <w:rPr>
+          <w:rFonts w:ascii="Courier New" w:hAnsi="Courier New" w:cs="Courier New"/>
+          <w:sz w:val="18"/>
+          <w:szCs w:val="18"/>
+          <w:lang w:val="en-US"/>
+        </w:rPr>
+        <w:t>i</w:t>
+      </w:r>
+      <w:proofErr w:type="spellEnd"/>
+      <w:r>
+        <w:rPr>
+          <w:rFonts w:ascii="Courier New" w:hAnsi="Courier New" w:cs="Courier New"/>
+          <w:sz w:val="18"/>
+          <w:szCs w:val="18"/>
+          <w:lang w:val="en-US"/>
+        </w:rPr>
+        <w:t xml:space="preserve"> = 0; </w:t>
+      </w:r>
+      <w:proofErr w:type="spellStart"/>
+      <w:r>
+        <w:rPr>
+          <w:rFonts w:ascii="Courier New" w:hAnsi="Courier New" w:cs="Courier New"/>
+          <w:sz w:val="18"/>
+          <w:szCs w:val="18"/>
+          <w:lang w:val="en-US"/>
+        </w:rPr>
+        <w:t>i</w:t>
+      </w:r>
+      <w:proofErr w:type="spellEnd"/>
+      <w:r>
+        <w:rPr>
+          <w:rFonts w:ascii="Courier New" w:hAnsi="Courier New" w:cs="Courier New"/>
+          <w:sz w:val="18"/>
+          <w:szCs w:val="18"/>
+          <w:lang w:val="en-US"/>
+        </w:rPr>
+        <w:t xml:space="preserve"> &lt; n; </w:t>
+      </w:r>
+      <w:proofErr w:type="spellStart"/>
+      <w:r>
+        <w:rPr>
+          <w:rFonts w:ascii="Courier New" w:hAnsi="Courier New" w:cs="Courier New"/>
+          <w:sz w:val="18"/>
+          <w:szCs w:val="18"/>
+          <w:lang w:val="en-US"/>
+        </w:rPr>
+        <w:t>i</w:t>
+      </w:r>
+      <w:proofErr w:type="spellEnd"/>
+      <w:r>
+        <w:rPr>
+          <w:rFonts w:ascii="Courier New" w:hAnsi="Courier New" w:cs="Courier New"/>
+          <w:sz w:val="18"/>
+          <w:szCs w:val="18"/>
+          <w:lang w:val="en-US"/>
+        </w:rPr>
+        <w:t>++)</w:t>
+      </w:r>
+    </w:p>
+    <w:p>
+      <w:pPr>
+        <w:spacing w:after="0" w:line="240" w:lineRule="auto"/>
+        <w:rPr>
+          <w:rFonts w:ascii="Courier New" w:hAnsi="Courier New" w:cs="Courier New"/>
+          <w:sz w:val="18"/>
+          <w:szCs w:val="18"/>
+          <w:lang w:val="en-US"/>
+        </w:rPr>
+      </w:pPr>
+      <w:r>
+        <w:rPr>
+          <w:rFonts w:ascii="Courier New" w:hAnsi="Courier New" w:cs="Courier New"/>
+          <w:sz w:val="18"/>
+          <w:szCs w:val="18"/>
+          <w:lang w:val="en-US"/>
+        </w:rPr>
+        <w:t xml:space="preserve">    {</w:t>
+      </w:r>
+    </w:p>
+    <w:p>
+      <w:pPr>
+        <w:spacing w:after="0" w:line="240" w:lineRule="auto"/>
+        <w:rPr>
+          <w:rFonts w:ascii="Courier New" w:hAnsi="Courier New" w:cs="Courier New"/>
+          <w:sz w:val="18"/>
+          <w:szCs w:val="18"/>
+          <w:lang w:val="en-US"/>
+        </w:rPr>
+      </w:pPr>
+      <w:r>
+        <w:rPr>
+          <w:rFonts w:ascii="Courier New" w:hAnsi="Courier New" w:cs="Courier New"/>
+          <w:sz w:val="18"/>
+          <w:szCs w:val="18"/>
+          <w:lang w:val="en-US"/>
+        </w:rPr>
+        <w:t xml:space="preserve">        // Remainder of current element</w:t>
+      </w:r>
+    </w:p>
+    <w:p>
+      <w:pPr>
+        <w:spacing w:after="0" w:line="240" w:lineRule="auto"/>
+        <w:rPr>
+          <w:rFonts w:ascii="Courier New" w:hAnsi="Courier New" w:cs="Courier New"/>
+          <w:sz w:val="18"/>
+          <w:szCs w:val="18"/>
+          <w:lang w:val="en-US"/>
+        </w:rPr>
+      </w:pPr>
+      <w:r>
+        <w:rPr>
+          <w:rFonts w:ascii="Courier New" w:hAnsi="Courier New" w:cs="Courier New"/>
+          <w:sz w:val="18"/>
+          <w:szCs w:val="18"/>
+          <w:lang w:val="en-US"/>
+        </w:rPr>
+        <w:t xml:space="preserve">        </w:t>
+      </w:r>
+      <w:proofErr w:type="spellStart"/>
+      <w:proofErr w:type="gramStart"/>
+      <w:r>
+        <w:rPr>
+          <w:rFonts w:ascii="Courier New" w:hAnsi="Courier New" w:cs="Courier New"/>
+          <w:sz w:val="18"/>
+          <w:szCs w:val="18"/>
+          <w:lang w:val="en-US"/>
+        </w:rPr>
+        <w:t>int</w:t>
+      </w:r>
+      <w:proofErr w:type="spellEnd"/>
+      <w:proofErr w:type="gramEnd"/>
+      <w:r>
+        <w:rPr>
+          <w:rFonts w:ascii="Courier New" w:hAnsi="Courier New" w:cs="Courier New"/>
+          <w:sz w:val="18"/>
+          <w:szCs w:val="18"/>
+          <w:lang w:val="en-US"/>
+        </w:rPr>
+        <w:t xml:space="preserve"> rem = </w:t>
+      </w:r>
+      <w:proofErr w:type="spellStart"/>
+      <w:r>
+        <w:rPr>
+          <w:rFonts w:ascii="Courier New" w:hAnsi="Courier New" w:cs="Courier New"/>
+          <w:sz w:val="18"/>
+          <w:szCs w:val="18"/>
+          <w:lang w:val="en-US"/>
+        </w:rPr>
+        <w:t>arr</w:t>
+      </w:r>
+      <w:proofErr w:type="spellEnd"/>
+      <w:r>
+        <w:rPr>
+          <w:rFonts w:ascii="Courier New" w:hAnsi="Courier New" w:cs="Courier New"/>
+          <w:sz w:val="18"/>
+          <w:szCs w:val="18"/>
+          <w:lang w:val="en-US"/>
+        </w:rPr>
+        <w:t>[</w:t>
+      </w:r>
+      <w:proofErr w:type="spellStart"/>
+      <w:r>
+        <w:rPr>
+          <w:rFonts w:ascii="Courier New" w:hAnsi="Courier New" w:cs="Courier New"/>
+          <w:sz w:val="18"/>
+          <w:szCs w:val="18"/>
+          <w:lang w:val="en-US"/>
+        </w:rPr>
+        <w:t>i</w:t>
+      </w:r>
+      <w:proofErr w:type="spellEnd"/>
+      <w:r>
+        <w:rPr>
+          <w:rFonts w:ascii="Courier New" w:hAnsi="Courier New" w:cs="Courier New"/>
+          <w:sz w:val="18"/>
+          <w:szCs w:val="18"/>
+          <w:lang w:val="en-US"/>
+        </w:rPr>
+        <w:t>] % k;</w:t>
+      </w:r>
+    </w:p>
+    <w:p>
+      <w:pPr>
+        <w:spacing w:after="0" w:line="240" w:lineRule="auto"/>
+        <w:rPr>
+          <w:rFonts w:ascii="Courier New" w:hAnsi="Courier New" w:cs="Courier New"/>
+          <w:sz w:val="18"/>
+          <w:szCs w:val="18"/>
+          <w:lang w:val="en-US"/>
+        </w:rPr>
+      </w:pPr>
+      <w:r>
+        <w:rPr>
+          <w:rFonts w:ascii="Courier New" w:hAnsi="Courier New" w:cs="Courier New"/>
+          <w:sz w:val="18"/>
+          <w:szCs w:val="18"/>
+          <w:lang w:val="en-US"/>
+        </w:rPr>
+        <w:t xml:space="preserve"> </w:t>
+      </w:r>
+    </w:p>
+    <w:p>
+      <w:pPr>
+        <w:spacing w:after="0" w:line="240" w:lineRule="auto"/>
+        <w:rPr>
+          <w:rFonts w:ascii="Courier New" w:hAnsi="Courier New" w:cs="Courier New"/>
+          <w:sz w:val="18"/>
+          <w:szCs w:val="18"/>
+          <w:lang w:val="en-US"/>
+        </w:rPr>
+      </w:pPr>
+      <w:r>
+        <w:rPr>
+          <w:rFonts w:ascii="Courier New" w:hAnsi="Courier New" w:cs="Courier New"/>
+          <w:sz w:val="18"/>
+          <w:szCs w:val="18"/>
+          <w:lang w:val="en-US"/>
+        </w:rPr>
+        <w:t xml:space="preserve">        // If remainder with current element divides</w:t>
+      </w:r>
+    </w:p>
+    <w:p>
+      <w:pPr>
+        <w:spacing w:after="0" w:line="240" w:lineRule="auto"/>
+        <w:rPr>
+          <w:rFonts w:ascii="Courier New" w:hAnsi="Courier New" w:cs="Courier New"/>
+          <w:sz w:val="18"/>
+          <w:szCs w:val="18"/>
+          <w:lang w:val="en-US"/>
+        </w:rPr>
+      </w:pPr>
+      <w:r>
+        <w:rPr>
+          <w:rFonts w:ascii="Courier New" w:hAnsi="Courier New" w:cs="Courier New"/>
+          <w:sz w:val="18"/>
+          <w:szCs w:val="18"/>
+          <w:lang w:val="en-US"/>
+        </w:rPr>
+        <w:t xml:space="preserve">        // k into two halves.</w:t>
+      </w:r>
+    </w:p>
+    <w:p>
+      <w:pPr>
+        <w:spacing w:after="0" w:line="240" w:lineRule="auto"/>
+        <w:rPr>
+          <w:rFonts w:ascii="Courier New" w:hAnsi="Courier New" w:cs="Courier New"/>
+          <w:sz w:val="18"/>
+          <w:szCs w:val="18"/>
+          <w:lang w:val="en-US"/>
+        </w:rPr>
+      </w:pPr>
+      <w:r>
+        <w:rPr>
+          <w:rFonts w:ascii="Courier New" w:hAnsi="Courier New" w:cs="Courier New"/>
+          <w:sz w:val="18"/>
+          <w:szCs w:val="18"/>
+          <w:lang w:val="en-US"/>
+        </w:rPr>
+        <w:t xml:space="preserve">        </w:t>
+      </w:r>
+      <w:proofErr w:type="gramStart"/>
+      <w:r>
+        <w:rPr>
+          <w:rFonts w:ascii="Courier New" w:hAnsi="Courier New" w:cs="Courier New"/>
+          <w:sz w:val="18"/>
+          <w:szCs w:val="18"/>
+          <w:lang w:val="en-US"/>
+        </w:rPr>
+        <w:t>if  (</w:t>
+      </w:r>
+      <w:proofErr w:type="gramEnd"/>
+      <w:r>
+        <w:rPr>
+          <w:rFonts w:ascii="Courier New" w:hAnsi="Courier New" w:cs="Courier New"/>
+          <w:sz w:val="18"/>
+          <w:szCs w:val="18"/>
+          <w:lang w:val="en-US"/>
+        </w:rPr>
+        <w:t>2*rem == k)</w:t>
+      </w:r>
+    </w:p>
+    <w:p>
+      <w:pPr>
+        <w:spacing w:after="0" w:line="240" w:lineRule="auto"/>
+        <w:rPr>
+          <w:rFonts w:ascii="Courier New" w:hAnsi="Courier New" w:cs="Courier New"/>
+          <w:sz w:val="18"/>
+          <w:szCs w:val="18"/>
+          <w:lang w:val="en-US"/>
+        </w:rPr>
+      </w:pPr>
+      <w:r>
+        <w:rPr>
+          <w:rFonts w:ascii="Courier New" w:hAnsi="Courier New" w:cs="Courier New"/>
+          <w:sz w:val="18"/>
+          <w:szCs w:val="18"/>
+          <w:lang w:val="en-US"/>
+        </w:rPr>
+        <w:t xml:space="preserve">        {</w:t>
+      </w:r>
+    </w:p>
+    <w:p>
+      <w:pPr>
+        <w:spacing w:after="0" w:line="240" w:lineRule="auto"/>
+        <w:rPr>
+          <w:rFonts w:ascii="Courier New" w:hAnsi="Courier New" w:cs="Courier New"/>
+          <w:sz w:val="18"/>
+          <w:szCs w:val="18"/>
+          <w:lang w:val="en-US"/>
+        </w:rPr>
+      </w:pPr>
+      <w:r>
+        <w:rPr>
+          <w:rFonts w:ascii="Courier New" w:hAnsi="Courier New" w:cs="Courier New"/>
+          <w:sz w:val="18"/>
+          <w:szCs w:val="18"/>
+          <w:lang w:val="en-US"/>
+        </w:rPr>
+        <w:t xml:space="preserve">            // Then there must be even occurrences of</w:t>
+      </w:r>
+    </w:p>
+    <w:p>
+      <w:pPr>
+        <w:spacing w:after="0" w:line="240" w:lineRule="auto"/>
+        <w:rPr>
+          <w:rFonts w:ascii="Courier New" w:hAnsi="Courier New" w:cs="Courier New"/>
+          <w:sz w:val="18"/>
+          <w:szCs w:val="18"/>
+          <w:lang w:val="en-US"/>
+        </w:rPr>
+      </w:pPr>
+      <w:r>
+        <w:rPr>
+          <w:rFonts w:ascii="Courier New" w:hAnsi="Courier New" w:cs="Courier New"/>
+          <w:sz w:val="18"/>
+          <w:szCs w:val="18"/>
+          <w:lang w:val="en-US"/>
+        </w:rPr>
+        <w:t xml:space="preserve">            // such remainder</w:t>
+      </w:r>
+    </w:p>
+    <w:p>
+      <w:pPr>
+        <w:spacing w:after="0" w:line="240" w:lineRule="auto"/>
+        <w:rPr>
+          <w:rFonts w:ascii="Courier New" w:hAnsi="Courier New" w:cs="Courier New"/>
+          <w:sz w:val="18"/>
+          <w:szCs w:val="18"/>
+          <w:lang w:val="en-US"/>
+        </w:rPr>
+      </w:pPr>
+      <w:r>
+        <w:rPr>
+          <w:rFonts w:ascii="Courier New" w:hAnsi="Courier New" w:cs="Courier New"/>
+          <w:sz w:val="18"/>
+          <w:szCs w:val="18"/>
+          <w:lang w:val="en-US"/>
+        </w:rPr>
+        <w:t xml:space="preserve">            </w:t>
+      </w:r>
+      <w:proofErr w:type="gramStart"/>
+      <w:r>
+        <w:rPr>
+          <w:rFonts w:ascii="Courier New" w:hAnsi="Courier New" w:cs="Courier New"/>
+          <w:sz w:val="18"/>
+          <w:szCs w:val="18"/>
+          <w:lang w:val="en-US"/>
+        </w:rPr>
+        <w:t>if</w:t>
+      </w:r>
+      <w:proofErr w:type="gramEnd"/>
+      <w:r>
+        <w:rPr>
+          <w:rFonts w:ascii="Courier New" w:hAnsi="Courier New" w:cs="Courier New"/>
+          <w:sz w:val="18"/>
+          <w:szCs w:val="18"/>
+          <w:lang w:val="en-US"/>
+        </w:rPr>
+        <w:t xml:space="preserve"> (</w:t>
+      </w:r>
+      <w:proofErr w:type="spellStart"/>
+      <w:r>
+        <w:rPr>
+          <w:rFonts w:ascii="Courier New" w:hAnsi="Courier New" w:cs="Courier New"/>
+          <w:sz w:val="18"/>
+          <w:szCs w:val="18"/>
+          <w:lang w:val="en-US"/>
+        </w:rPr>
+        <w:t>freq</w:t>
+      </w:r>
+      <w:proofErr w:type="spellEnd"/>
+      <w:r>
+        <w:rPr>
+          <w:rFonts w:ascii="Courier New" w:hAnsi="Courier New" w:cs="Courier New"/>
+          <w:sz w:val="18"/>
+          <w:szCs w:val="18"/>
+          <w:lang w:val="en-US"/>
+        </w:rPr>
+        <w:t>[rem] % 2 != 0)</w:t>
+      </w:r>
+    </w:p>
+    <w:p>
+      <w:pPr>
+        <w:spacing w:after="0" w:line="240" w:lineRule="auto"/>
+        <w:rPr>
+          <w:rFonts w:ascii="Courier New" w:hAnsi="Courier New" w:cs="Courier New"/>
+          <w:sz w:val="18"/>
+          <w:szCs w:val="18"/>
+          <w:lang w:val="en-US"/>
+        </w:rPr>
+      </w:pPr>
+      <w:r>
+        <w:rPr>
+          <w:rFonts w:ascii="Courier New" w:hAnsi="Courier New" w:cs="Courier New"/>
+          <w:sz w:val="18"/>
+          <w:szCs w:val="18"/>
+          <w:lang w:val="en-US"/>
+        </w:rPr>
+        <w:t xml:space="preserve">                </w:t>
+      </w:r>
+      <w:proofErr w:type="gramStart"/>
+      <w:r>
+        <w:rPr>
+          <w:rFonts w:ascii="Courier New" w:hAnsi="Courier New" w:cs="Courier New"/>
+          <w:sz w:val="18"/>
+          <w:szCs w:val="18"/>
+          <w:lang w:val="en-US"/>
+        </w:rPr>
+        <w:t>return</w:t>
+      </w:r>
+      <w:proofErr w:type="gramEnd"/>
+      <w:r>
+        <w:rPr>
+          <w:rFonts w:ascii="Courier New" w:hAnsi="Courier New" w:cs="Courier New"/>
+          <w:sz w:val="18"/>
+          <w:szCs w:val="18"/>
+          <w:lang w:val="en-US"/>
+        </w:rPr>
+        <w:t xml:space="preserve"> false;</w:t>
+      </w:r>
+    </w:p>
+    <w:p>
+      <w:pPr>
+        <w:spacing w:after="0" w:line="240" w:lineRule="auto"/>
+        <w:rPr>
+          <w:rFonts w:ascii="Courier New" w:hAnsi="Courier New" w:cs="Courier New"/>
+          <w:sz w:val="18"/>
+          <w:szCs w:val="18"/>
+          <w:lang w:val="en-US"/>
+        </w:rPr>
+      </w:pPr>
+      <w:r>
+        <w:rPr>
+          <w:rFonts w:ascii="Courier New" w:hAnsi="Courier New" w:cs="Courier New"/>
+          <w:sz w:val="18"/>
+          <w:szCs w:val="18"/>
+          <w:lang w:val="en-US"/>
+        </w:rPr>
+        <w:t xml:space="preserve">        }</w:t>
+      </w:r>
+    </w:p>
+    <w:p>
+      <w:pPr>
+        <w:spacing w:after="0" w:line="240" w:lineRule="auto"/>
+        <w:rPr>
+          <w:rFonts w:ascii="Courier New" w:hAnsi="Courier New" w:cs="Courier New"/>
+          <w:sz w:val="18"/>
+          <w:szCs w:val="18"/>
+          <w:lang w:val="en-US"/>
+        </w:rPr>
+      </w:pPr>
+      <w:r>
+        <w:rPr>
+          <w:rFonts w:ascii="Courier New" w:hAnsi="Courier New" w:cs="Courier New"/>
+          <w:sz w:val="18"/>
+          <w:szCs w:val="18"/>
+          <w:lang w:val="en-US"/>
+        </w:rPr>
+        <w:t xml:space="preserve"> </w:t>
+      </w:r>
+    </w:p>
+    <w:p>
+      <w:pPr>
+        <w:spacing w:after="0" w:line="240" w:lineRule="auto"/>
+        <w:rPr>
+          <w:rFonts w:ascii="Courier New" w:hAnsi="Courier New" w:cs="Courier New"/>
+          <w:sz w:val="18"/>
+          <w:szCs w:val="18"/>
+          <w:lang w:val="en-US"/>
+        </w:rPr>
+      </w:pPr>
+      <w:r>
+        <w:rPr>
+          <w:rFonts w:ascii="Courier New" w:hAnsi="Courier New" w:cs="Courier New"/>
+          <w:sz w:val="18"/>
+          <w:szCs w:val="18"/>
+          <w:lang w:val="en-US"/>
+        </w:rPr>
+        <w:t xml:space="preserve">        // If remainder is 0, then there must be two </w:t>
+      </w:r>
+    </w:p>
+    <w:p>
+      <w:pPr>
+        <w:spacing w:after="0" w:line="240" w:lineRule="auto"/>
+        <w:rPr>
+          <w:rFonts w:ascii="Courier New" w:hAnsi="Courier New" w:cs="Courier New"/>
+          <w:sz w:val="18"/>
+          <w:szCs w:val="18"/>
+          <w:lang w:val="en-US"/>
+        </w:rPr>
+      </w:pPr>
+      <w:r>
+        <w:rPr>
+          <w:rFonts w:ascii="Courier New" w:hAnsi="Courier New" w:cs="Courier New"/>
+          <w:sz w:val="18"/>
+          <w:szCs w:val="18"/>
+          <w:lang w:val="en-US"/>
+        </w:rPr>
+        <w:t xml:space="preserve">        // elements with 0 remainder</w:t>
+      </w:r>
+    </w:p>
+    <w:p>
+      <w:pPr>
+        <w:spacing w:after="0" w:line="240" w:lineRule="auto"/>
+        <w:rPr>
+          <w:rFonts w:ascii="Courier New" w:hAnsi="Courier New" w:cs="Courier New"/>
+          <w:sz w:val="18"/>
+          <w:szCs w:val="18"/>
+          <w:lang w:val="en-US"/>
+        </w:rPr>
+      </w:pPr>
+      <w:r>
+        <w:rPr>
+          <w:rFonts w:ascii="Courier New" w:hAnsi="Courier New" w:cs="Courier New"/>
+          <w:sz w:val="18"/>
+          <w:szCs w:val="18"/>
+          <w:lang w:val="en-US"/>
+        </w:rPr>
+        <w:t xml:space="preserve">        </w:t>
+      </w:r>
+      <w:proofErr w:type="gramStart"/>
+      <w:r>
+        <w:rPr>
+          <w:rFonts w:ascii="Courier New" w:hAnsi="Courier New" w:cs="Courier New"/>
+          <w:sz w:val="18"/>
+          <w:szCs w:val="18"/>
+          <w:lang w:val="en-US"/>
+        </w:rPr>
+        <w:t>else</w:t>
+      </w:r>
+      <w:proofErr w:type="gramEnd"/>
+      <w:r>
+        <w:rPr>
+          <w:rFonts w:ascii="Courier New" w:hAnsi="Courier New" w:cs="Courier New"/>
+          <w:sz w:val="18"/>
+          <w:szCs w:val="18"/>
+          <w:lang w:val="en-US"/>
+        </w:rPr>
+        <w:t xml:space="preserve"> if (rem == 0)</w:t>
+      </w:r>
+    </w:p>
+    <w:p>
+      <w:pPr>
+        <w:spacing w:after="0" w:line="240" w:lineRule="auto"/>
+        <w:rPr>
+          <w:rFonts w:ascii="Courier New" w:hAnsi="Courier New" w:cs="Courier New"/>
+          <w:sz w:val="18"/>
+          <w:szCs w:val="18"/>
+          <w:lang w:val="en-US"/>
+        </w:rPr>
+      </w:pPr>
+      <w:r>
+        <w:rPr>
+          <w:rFonts w:ascii="Courier New" w:hAnsi="Courier New" w:cs="Courier New"/>
+          <w:sz w:val="18"/>
+          <w:szCs w:val="18"/>
+          <w:lang w:val="en-US"/>
+        </w:rPr>
+        <w:t xml:space="preserve">        {</w:t>
+      </w:r>
+    </w:p>
+    <w:p>
+      <w:pPr>
+        <w:spacing w:after="0" w:line="240" w:lineRule="auto"/>
+        <w:rPr>
+          <w:rFonts w:ascii="Courier New" w:hAnsi="Courier New" w:cs="Courier New"/>
+          <w:sz w:val="18"/>
+          <w:szCs w:val="18"/>
+          <w:lang w:val="en-US"/>
+        </w:rPr>
+      </w:pPr>
+      <w:r>
+        <w:rPr>
+          <w:rFonts w:ascii="Courier New" w:hAnsi="Courier New" w:cs="Courier New"/>
+          <w:sz w:val="18"/>
+          <w:szCs w:val="18"/>
+          <w:lang w:val="en-US"/>
+        </w:rPr>
+        <w:t xml:space="preserve">           </w:t>
+      </w:r>
+      <w:proofErr w:type="gramStart"/>
+      <w:r>
+        <w:rPr>
+          <w:rFonts w:ascii="Courier New" w:hAnsi="Courier New" w:cs="Courier New"/>
+          <w:sz w:val="18"/>
+          <w:szCs w:val="18"/>
+          <w:lang w:val="en-US"/>
+        </w:rPr>
+        <w:t>if</w:t>
+      </w:r>
+      <w:proofErr w:type="gramEnd"/>
+      <w:r>
+        <w:rPr>
+          <w:rFonts w:ascii="Courier New" w:hAnsi="Courier New" w:cs="Courier New"/>
+          <w:sz w:val="18"/>
+          <w:szCs w:val="18"/>
+          <w:lang w:val="en-US"/>
+        </w:rPr>
+        <w:t xml:space="preserve"> (</w:t>
+      </w:r>
+      <w:proofErr w:type="spellStart"/>
+      <w:r>
+        <w:rPr>
+          <w:rFonts w:ascii="Courier New" w:hAnsi="Courier New" w:cs="Courier New"/>
+          <w:sz w:val="18"/>
+          <w:szCs w:val="18"/>
+          <w:lang w:val="en-US"/>
+        </w:rPr>
+        <w:t>freq</w:t>
+      </w:r>
+      <w:proofErr w:type="spellEnd"/>
+      <w:r>
+        <w:rPr>
+          <w:rFonts w:ascii="Courier New" w:hAnsi="Courier New" w:cs="Courier New"/>
+          <w:sz w:val="18"/>
+          <w:szCs w:val="18"/>
+          <w:lang w:val="en-US"/>
+        </w:rPr>
+        <w:t xml:space="preserve">[rem] &amp; 1)           </w:t>
+      </w:r>
+    </w:p>
+    <w:p>
+      <w:pPr>
+        <w:spacing w:after="0" w:line="240" w:lineRule="auto"/>
+        <w:rPr>
+          <w:rFonts w:ascii="Courier New" w:hAnsi="Courier New" w:cs="Courier New"/>
+          <w:sz w:val="18"/>
+          <w:szCs w:val="18"/>
+          <w:lang w:val="en-US"/>
+        </w:rPr>
+      </w:pPr>
+      <w:r>
+        <w:rPr>
+          <w:rFonts w:ascii="Courier New" w:hAnsi="Courier New" w:cs="Courier New"/>
+          <w:sz w:val="18"/>
+          <w:szCs w:val="18"/>
+          <w:lang w:val="en-US"/>
+        </w:rPr>
+        <w:t xml:space="preserve">               </w:t>
+      </w:r>
+      <w:proofErr w:type="gramStart"/>
+      <w:r>
+        <w:rPr>
+          <w:rFonts w:ascii="Courier New" w:hAnsi="Courier New" w:cs="Courier New"/>
+          <w:sz w:val="18"/>
+          <w:szCs w:val="18"/>
+          <w:lang w:val="en-US"/>
+        </w:rPr>
+        <w:t>return</w:t>
+      </w:r>
+      <w:proofErr w:type="gramEnd"/>
+      <w:r>
+        <w:rPr>
+          <w:rFonts w:ascii="Courier New" w:hAnsi="Courier New" w:cs="Courier New"/>
+          <w:sz w:val="18"/>
+          <w:szCs w:val="18"/>
+          <w:lang w:val="en-US"/>
+        </w:rPr>
+        <w:t xml:space="preserve"> false;</w:t>
+      </w:r>
+    </w:p>
+    <w:p>
+      <w:pPr>
+        <w:spacing w:after="0" w:line="240" w:lineRule="auto"/>
+        <w:rPr>
+          <w:rFonts w:ascii="Courier New" w:hAnsi="Courier New" w:cs="Courier New"/>
+          <w:sz w:val="18"/>
+          <w:szCs w:val="18"/>
+          <w:lang w:val="en-US"/>
+        </w:rPr>
+      </w:pPr>
+      <w:r>
+        <w:rPr>
+          <w:rFonts w:ascii="Courier New" w:hAnsi="Courier New" w:cs="Courier New"/>
+          <w:sz w:val="18"/>
+          <w:szCs w:val="18"/>
+          <w:lang w:val="en-US"/>
+        </w:rPr>
+        <w:t xml:space="preserve">        }        </w:t>
+      </w:r>
+    </w:p>
+    <w:p>
+      <w:pPr>
+        <w:spacing w:after="0" w:line="240" w:lineRule="auto"/>
+        <w:rPr>
+          <w:rFonts w:ascii="Courier New" w:hAnsi="Courier New" w:cs="Courier New"/>
+          <w:sz w:val="18"/>
+          <w:szCs w:val="18"/>
+          <w:lang w:val="en-US"/>
+        </w:rPr>
+      </w:pPr>
+      <w:r>
+        <w:rPr>
+          <w:rFonts w:ascii="Courier New" w:hAnsi="Courier New" w:cs="Courier New"/>
+          <w:sz w:val="18"/>
+          <w:szCs w:val="18"/>
+          <w:lang w:val="en-US"/>
+        </w:rPr>
+        <w:t xml:space="preserve"> </w:t>
+      </w:r>
+    </w:p>
+    <w:p>
+      <w:pPr>
+        <w:spacing w:after="0" w:line="240" w:lineRule="auto"/>
+        <w:rPr>
+          <w:rFonts w:ascii="Courier New" w:hAnsi="Courier New" w:cs="Courier New"/>
+          <w:sz w:val="18"/>
+          <w:szCs w:val="18"/>
+          <w:lang w:val="en-US"/>
+        </w:rPr>
+      </w:pPr>
+      <w:r>
+        <w:rPr>
+          <w:rFonts w:ascii="Courier New" w:hAnsi="Courier New" w:cs="Courier New"/>
+          <w:sz w:val="18"/>
+          <w:szCs w:val="18"/>
+          <w:lang w:val="en-US"/>
+        </w:rPr>
+        <w:t xml:space="preserve">        // </w:t>
+      </w:r>
+      <w:proofErr w:type="gramStart"/>
+      <w:r>
+        <w:rPr>
+          <w:rFonts w:ascii="Courier New" w:hAnsi="Courier New" w:cs="Courier New"/>
+          <w:sz w:val="18"/>
+          <w:szCs w:val="18"/>
+          <w:lang w:val="en-US"/>
+        </w:rPr>
+        <w:t>Else</w:t>
+      </w:r>
+      <w:proofErr w:type="gramEnd"/>
+      <w:r>
+        <w:rPr>
+          <w:rFonts w:ascii="Courier New" w:hAnsi="Courier New" w:cs="Courier New"/>
+          <w:sz w:val="18"/>
+          <w:szCs w:val="18"/>
+          <w:lang w:val="en-US"/>
+        </w:rPr>
+        <w:t xml:space="preserve"> number of occurrences of remainder</w:t>
+      </w:r>
+    </w:p>
+    <w:p>
+      <w:pPr>
+        <w:spacing w:after="0" w:line="240" w:lineRule="auto"/>
+        <w:rPr>
+          <w:rFonts w:ascii="Courier New" w:hAnsi="Courier New" w:cs="Courier New"/>
+          <w:sz w:val="18"/>
+          <w:szCs w:val="18"/>
+          <w:lang w:val="en-US"/>
+        </w:rPr>
+      </w:pPr>
+      <w:r>
+        <w:rPr>
+          <w:rFonts w:ascii="Courier New" w:hAnsi="Courier New" w:cs="Courier New"/>
+          <w:sz w:val="18"/>
+          <w:szCs w:val="18"/>
+          <w:lang w:val="en-US"/>
+        </w:rPr>
+        <w:t xml:space="preserve">        // must be equal to number of occurrences of</w:t>
+      </w:r>
+    </w:p>
+    <w:p>
+      <w:pPr>
+        <w:spacing w:after="0" w:line="240" w:lineRule="auto"/>
+        <w:rPr>
+          <w:rFonts w:ascii="Courier New" w:hAnsi="Courier New" w:cs="Courier New"/>
+          <w:sz w:val="18"/>
+          <w:szCs w:val="18"/>
+          <w:lang w:val="en-US"/>
+        </w:rPr>
+      </w:pPr>
+      <w:r>
+        <w:rPr>
+          <w:rFonts w:ascii="Courier New" w:hAnsi="Courier New" w:cs="Courier New"/>
+          <w:sz w:val="18"/>
+          <w:szCs w:val="18"/>
+          <w:lang w:val="en-US"/>
+        </w:rPr>
+        <w:t xml:space="preserve">        // k - remainder</w:t>
+      </w:r>
+    </w:p>
+    <w:p>
+      <w:pPr>
+        <w:spacing w:after="0" w:line="240" w:lineRule="auto"/>
+        <w:rPr>
+          <w:rFonts w:ascii="Courier New" w:hAnsi="Courier New" w:cs="Courier New"/>
+          <w:sz w:val="18"/>
+          <w:szCs w:val="18"/>
+          <w:lang w:val="en-US"/>
+        </w:rPr>
+      </w:pPr>
+      <w:r>
+        <w:rPr>
+          <w:rFonts w:ascii="Courier New" w:hAnsi="Courier New" w:cs="Courier New"/>
+          <w:sz w:val="18"/>
+          <w:szCs w:val="18"/>
+          <w:lang w:val="en-US"/>
+        </w:rPr>
+        <w:t xml:space="preserve">        </w:t>
+      </w:r>
+      <w:proofErr w:type="gramStart"/>
+      <w:r>
+        <w:rPr>
+          <w:rFonts w:ascii="Courier New" w:hAnsi="Courier New" w:cs="Courier New"/>
+          <w:sz w:val="18"/>
+          <w:szCs w:val="18"/>
+          <w:lang w:val="en-US"/>
+        </w:rPr>
+        <w:t>else</w:t>
+      </w:r>
+      <w:proofErr w:type="gramEnd"/>
+      <w:r>
+        <w:rPr>
+          <w:rFonts w:ascii="Courier New" w:hAnsi="Courier New" w:cs="Courier New"/>
+          <w:sz w:val="18"/>
+          <w:szCs w:val="18"/>
+          <w:lang w:val="en-US"/>
+        </w:rPr>
+        <w:t xml:space="preserve"> if (</w:t>
+      </w:r>
+      <w:proofErr w:type="spellStart"/>
+      <w:r>
+        <w:rPr>
+          <w:rFonts w:ascii="Courier New" w:hAnsi="Courier New" w:cs="Courier New"/>
+          <w:sz w:val="18"/>
+          <w:szCs w:val="18"/>
+          <w:lang w:val="en-US"/>
+        </w:rPr>
+        <w:t>freq</w:t>
+      </w:r>
+      <w:proofErr w:type="spellEnd"/>
+      <w:r>
+        <w:rPr>
+          <w:rFonts w:ascii="Courier New" w:hAnsi="Courier New" w:cs="Courier New"/>
+          <w:sz w:val="18"/>
+          <w:szCs w:val="18"/>
+          <w:lang w:val="en-US"/>
+        </w:rPr>
+        <w:t xml:space="preserve">[rem] != </w:t>
+      </w:r>
+      <w:proofErr w:type="spellStart"/>
+      <w:r>
+        <w:rPr>
+          <w:rFonts w:ascii="Courier New" w:hAnsi="Courier New" w:cs="Courier New"/>
+          <w:sz w:val="18"/>
+          <w:szCs w:val="18"/>
+          <w:lang w:val="en-US"/>
+        </w:rPr>
+        <w:t>freq</w:t>
+      </w:r>
+      <w:proofErr w:type="spellEnd"/>
+      <w:r>
+        <w:rPr>
+          <w:rFonts w:ascii="Courier New" w:hAnsi="Courier New" w:cs="Courier New"/>
+          <w:sz w:val="18"/>
+          <w:szCs w:val="18"/>
+          <w:lang w:val="en-US"/>
+        </w:rPr>
+        <w:t>[k - rem])</w:t>
+      </w:r>
+    </w:p>
+    <w:p>
+      <w:pPr>
+        <w:spacing w:after="0" w:line="240" w:lineRule="auto"/>
+        <w:rPr>
+          <w:rFonts w:ascii="Courier New" w:hAnsi="Courier New" w:cs="Courier New"/>
+          <w:sz w:val="18"/>
+          <w:szCs w:val="18"/>
+          <w:lang w:val="en-US"/>
+        </w:rPr>
+      </w:pPr>
+      <w:r>
+        <w:rPr>
+          <w:rFonts w:ascii="Courier New" w:hAnsi="Courier New" w:cs="Courier New"/>
+          <w:sz w:val="18"/>
+          <w:szCs w:val="18"/>
+          <w:lang w:val="en-US"/>
+        </w:rPr>
+        <w:t xml:space="preserve">            </w:t>
+      </w:r>
+      <w:proofErr w:type="gramStart"/>
+      <w:r>
+        <w:rPr>
+          <w:rFonts w:ascii="Courier New" w:hAnsi="Courier New" w:cs="Courier New"/>
+          <w:sz w:val="18"/>
+          <w:szCs w:val="18"/>
+          <w:lang w:val="en-US"/>
+        </w:rPr>
+        <w:t>return</w:t>
+      </w:r>
+      <w:proofErr w:type="gramEnd"/>
+      <w:r>
+        <w:rPr>
+          <w:rFonts w:ascii="Courier New" w:hAnsi="Courier New" w:cs="Courier New"/>
+          <w:sz w:val="18"/>
+          <w:szCs w:val="18"/>
+          <w:lang w:val="en-US"/>
+        </w:rPr>
+        <w:t xml:space="preserve"> false;</w:t>
+      </w:r>
+    </w:p>
+    <w:p>
+      <w:pPr>
+        <w:spacing w:after="0" w:line="240" w:lineRule="auto"/>
+        <w:rPr>
+          <w:rFonts w:ascii="Courier New" w:hAnsi="Courier New" w:cs="Courier New"/>
+          <w:sz w:val="18"/>
+          <w:szCs w:val="18"/>
+          <w:lang w:val="en-US"/>
+        </w:rPr>
+      </w:pPr>
+      <w:r>
+        <w:rPr>
+          <w:rFonts w:ascii="Courier New" w:hAnsi="Courier New" w:cs="Courier New"/>
+          <w:sz w:val="18"/>
+          <w:szCs w:val="18"/>
+          <w:lang w:val="en-US"/>
+        </w:rPr>
+        <w:t xml:space="preserve">    }</w:t>
+      </w:r>
+    </w:p>
+    <w:p>
+      <w:pPr>
+        <w:spacing w:after="0" w:line="240" w:lineRule="auto"/>
+        <w:rPr>
+          <w:rFonts w:ascii="Courier New" w:hAnsi="Courier New" w:cs="Courier New"/>
+          <w:sz w:val="18"/>
+          <w:szCs w:val="18"/>
+          <w:lang w:val="en-US"/>
+        </w:rPr>
+      </w:pPr>
+      <w:r>
+        <w:rPr>
+          <w:rFonts w:ascii="Courier New" w:hAnsi="Courier New" w:cs="Courier New"/>
+          <w:sz w:val="18"/>
+          <w:szCs w:val="18"/>
+          <w:lang w:val="en-US"/>
+        </w:rPr>
+        <w:t xml:space="preserve">    </w:t>
+      </w:r>
+      <w:proofErr w:type="gramStart"/>
+      <w:r>
+        <w:rPr>
+          <w:rFonts w:ascii="Courier New" w:hAnsi="Courier New" w:cs="Courier New"/>
+          <w:sz w:val="18"/>
+          <w:szCs w:val="18"/>
+          <w:lang w:val="en-US"/>
+        </w:rPr>
+        <w:t>return</w:t>
+      </w:r>
+      <w:proofErr w:type="gramEnd"/>
+      <w:r>
+        <w:rPr>
+          <w:rFonts w:ascii="Courier New" w:hAnsi="Courier New" w:cs="Courier New"/>
+          <w:sz w:val="18"/>
+          <w:szCs w:val="18"/>
+          <w:lang w:val="en-US"/>
+        </w:rPr>
+        <w:t xml:space="preserve"> true;</w:t>
+      </w:r>
+    </w:p>
+    <w:p>
+      <w:pPr>
+        <w:spacing w:after="0" w:line="240" w:lineRule="auto"/>
+        <w:rPr>
+          <w:lang w:val="en-US"/>
+        </w:rPr>
+      </w:pPr>
+    </w:p>
+    <w:p>
+      <w:pPr>
+        <w:spacing w:after="0" w:line="240" w:lineRule="auto"/>
+        <w:rPr>
+          <w:lang w:val="en-US"/>
+        </w:rPr>
+      </w:pPr>
+    </w:p>
+    <w:p>
+      <w:pPr>
+        <w:spacing w:after="0" w:line="240" w:lineRule="auto"/>
+        <w:rPr>
+          <w:lang w:val="en-US"/>
+        </w:rPr>
+      </w:pPr>
+    </w:p>
+    <w:p>
+      <w:pPr>
+        <w:spacing w:after="0" w:line="240" w:lineRule="auto"/>
+        <w:rPr>
+          <w:color w:val="00B050"/>
+          <w:lang w:val="en-US"/>
+        </w:rPr>
+      </w:pPr>
+      <w:r>
+        <w:rPr>
+          <w:b/>
+          <w:bCs/>
+          <w:color w:val="00B050"/>
+          <w:lang w:val="en-US"/>
+        </w:rPr>
+        <w:t>Find the missing numbers in an unsorted array of size 'n' in which numbers are ranged from 1 to n</w:t>
+      </w:r>
+    </w:p>
+    <w:p>
+      <w:pPr>
+        <w:spacing w:after="0" w:line="240" w:lineRule="auto"/>
+        <w:rPr>
+          <w:lang w:val="en-US"/>
+        </w:rPr>
+      </w:pPr>
+      <w:r>
+        <w:rPr>
+          <w:lang w:val="en-US"/>
+        </w:rPr>
+        <w:t>To find the same use that same array.</w:t>
+      </w:r>
+    </w:p>
+    <w:p>
+      <w:pPr>
+        <w:spacing w:after="0" w:line="240" w:lineRule="auto"/>
+        <w:rPr>
+          <w:lang w:val="en-US"/>
+        </w:rPr>
+      </w:pPr>
+      <w:r>
+        <w:rPr>
+          <w:lang w:val="en-US"/>
+        </w:rPr>
         <w:lastRenderedPageBreak/>
-        <w:t xml:space="preserve">    // if given array can be divided in pairs</w:t>
-      </w:r>
-    </w:p>
-    <w:p>
-      <w:pPr>
-        <w:spacing w:after="0" w:line="240" w:lineRule="auto"/>
-        <w:rPr>
-          <w:rFonts w:ascii="Courier New" w:hAnsi="Courier New" w:cs="Courier New"/>
-          <w:sz w:val="18"/>
-          <w:szCs w:val="18"/>
-          <w:lang w:val="en-US"/>
-        </w:rPr>
-      </w:pPr>
-      <w:r>
-        <w:rPr>
-          <w:rFonts w:ascii="Courier New" w:hAnsi="Courier New" w:cs="Courier New"/>
-          <w:sz w:val="18"/>
-          <w:szCs w:val="18"/>
-          <w:lang w:val="en-US"/>
-        </w:rPr>
-        <w:t xml:space="preserve">    </w:t>
-      </w:r>
-      <w:proofErr w:type="gramStart"/>
-      <w:r>
-        <w:rPr>
-          <w:rFonts w:ascii="Courier New" w:hAnsi="Courier New" w:cs="Courier New"/>
-          <w:sz w:val="18"/>
-          <w:szCs w:val="18"/>
-          <w:lang w:val="en-US"/>
-        </w:rPr>
-        <w:t>for</w:t>
-      </w:r>
-      <w:proofErr w:type="gramEnd"/>
-      <w:r>
-        <w:rPr>
-          <w:rFonts w:ascii="Courier New" w:hAnsi="Courier New" w:cs="Courier New"/>
-          <w:sz w:val="18"/>
-          <w:szCs w:val="18"/>
-          <w:lang w:val="en-US"/>
-        </w:rPr>
-        <w:t xml:space="preserve"> (</w:t>
-      </w:r>
-      <w:proofErr w:type="spellStart"/>
-      <w:r>
-        <w:rPr>
-          <w:rFonts w:ascii="Courier New" w:hAnsi="Courier New" w:cs="Courier New"/>
-          <w:sz w:val="18"/>
-          <w:szCs w:val="18"/>
-          <w:lang w:val="en-US"/>
-        </w:rPr>
-        <w:t>int</w:t>
-      </w:r>
-      <w:proofErr w:type="spellEnd"/>
-      <w:r>
-        <w:rPr>
-          <w:rFonts w:ascii="Courier New" w:hAnsi="Courier New" w:cs="Courier New"/>
-          <w:sz w:val="18"/>
-          <w:szCs w:val="18"/>
-          <w:lang w:val="en-US"/>
-        </w:rPr>
-        <w:t xml:space="preserve"> </w:t>
-      </w:r>
-      <w:proofErr w:type="spellStart"/>
-      <w:r>
-        <w:rPr>
-          <w:rFonts w:ascii="Courier New" w:hAnsi="Courier New" w:cs="Courier New"/>
-          <w:sz w:val="18"/>
-          <w:szCs w:val="18"/>
-          <w:lang w:val="en-US"/>
-        </w:rPr>
-        <w:t>i</w:t>
-      </w:r>
-      <w:proofErr w:type="spellEnd"/>
-      <w:r>
-        <w:rPr>
-          <w:rFonts w:ascii="Courier New" w:hAnsi="Courier New" w:cs="Courier New"/>
-          <w:sz w:val="18"/>
-          <w:szCs w:val="18"/>
-          <w:lang w:val="en-US"/>
-        </w:rPr>
-        <w:t xml:space="preserve"> = 0; </w:t>
-      </w:r>
-      <w:proofErr w:type="spellStart"/>
-      <w:r>
-        <w:rPr>
-          <w:rFonts w:ascii="Courier New" w:hAnsi="Courier New" w:cs="Courier New"/>
-          <w:sz w:val="18"/>
-          <w:szCs w:val="18"/>
-          <w:lang w:val="en-US"/>
-        </w:rPr>
-        <w:t>i</w:t>
-      </w:r>
-      <w:proofErr w:type="spellEnd"/>
-      <w:r>
-        <w:rPr>
-          <w:rFonts w:ascii="Courier New" w:hAnsi="Courier New" w:cs="Courier New"/>
-          <w:sz w:val="18"/>
-          <w:szCs w:val="18"/>
-          <w:lang w:val="en-US"/>
-        </w:rPr>
-        <w:t xml:space="preserve"> &lt; n; </w:t>
-      </w:r>
-      <w:proofErr w:type="spellStart"/>
-      <w:r>
-        <w:rPr>
-          <w:rFonts w:ascii="Courier New" w:hAnsi="Courier New" w:cs="Courier New"/>
-          <w:sz w:val="18"/>
-          <w:szCs w:val="18"/>
-          <w:lang w:val="en-US"/>
-        </w:rPr>
-        <w:t>i</w:t>
-      </w:r>
-      <w:proofErr w:type="spellEnd"/>
-      <w:r>
-        <w:rPr>
-          <w:rFonts w:ascii="Courier New" w:hAnsi="Courier New" w:cs="Courier New"/>
-          <w:sz w:val="18"/>
-          <w:szCs w:val="18"/>
-          <w:lang w:val="en-US"/>
-        </w:rPr>
-        <w:t>++)</w:t>
-      </w:r>
-    </w:p>
-    <w:p>
-      <w:pPr>
-        <w:spacing w:after="0" w:line="240" w:lineRule="auto"/>
-        <w:rPr>
-          <w:rFonts w:ascii="Courier New" w:hAnsi="Courier New" w:cs="Courier New"/>
-          <w:sz w:val="18"/>
-          <w:szCs w:val="18"/>
-          <w:lang w:val="en-US"/>
-        </w:rPr>
-      </w:pPr>
-      <w:r>
-        <w:rPr>
-          <w:rFonts w:ascii="Courier New" w:hAnsi="Courier New" w:cs="Courier New"/>
-          <w:sz w:val="18"/>
-          <w:szCs w:val="18"/>
-          <w:lang w:val="en-US"/>
-        </w:rPr>
-        <w:t xml:space="preserve">    {</w:t>
-      </w:r>
-    </w:p>
-    <w:p>
-      <w:pPr>
-        <w:spacing w:after="0" w:line="240" w:lineRule="auto"/>
-        <w:rPr>
-          <w:rFonts w:ascii="Courier New" w:hAnsi="Courier New" w:cs="Courier New"/>
-          <w:sz w:val="18"/>
-          <w:szCs w:val="18"/>
-          <w:lang w:val="en-US"/>
-        </w:rPr>
-      </w:pPr>
-      <w:r>
-        <w:rPr>
-          <w:rFonts w:ascii="Courier New" w:hAnsi="Courier New" w:cs="Courier New"/>
-          <w:sz w:val="18"/>
-          <w:szCs w:val="18"/>
-          <w:lang w:val="en-US"/>
-        </w:rPr>
-        <w:t xml:space="preserve">        // Remainder of current element</w:t>
-      </w:r>
-    </w:p>
-    <w:p>
-      <w:pPr>
-        <w:spacing w:after="0" w:line="240" w:lineRule="auto"/>
-        <w:rPr>
-          <w:rFonts w:ascii="Courier New" w:hAnsi="Courier New" w:cs="Courier New"/>
-          <w:sz w:val="18"/>
-          <w:szCs w:val="18"/>
-          <w:lang w:val="en-US"/>
-        </w:rPr>
-      </w:pPr>
-      <w:r>
-        <w:rPr>
-          <w:rFonts w:ascii="Courier New" w:hAnsi="Courier New" w:cs="Courier New"/>
-          <w:sz w:val="18"/>
-          <w:szCs w:val="18"/>
-          <w:lang w:val="en-US"/>
-        </w:rPr>
-        <w:t xml:space="preserve">        </w:t>
-      </w:r>
-      <w:proofErr w:type="spellStart"/>
-      <w:proofErr w:type="gramStart"/>
-      <w:r>
-        <w:rPr>
-          <w:rFonts w:ascii="Courier New" w:hAnsi="Courier New" w:cs="Courier New"/>
-          <w:sz w:val="18"/>
-          <w:szCs w:val="18"/>
-          <w:lang w:val="en-US"/>
-        </w:rPr>
-        <w:t>int</w:t>
-      </w:r>
-      <w:proofErr w:type="spellEnd"/>
-      <w:proofErr w:type="gramEnd"/>
-      <w:r>
-        <w:rPr>
-          <w:rFonts w:ascii="Courier New" w:hAnsi="Courier New" w:cs="Courier New"/>
-          <w:sz w:val="18"/>
-          <w:szCs w:val="18"/>
-          <w:lang w:val="en-US"/>
-        </w:rPr>
-        <w:t xml:space="preserve"> rem = </w:t>
-      </w:r>
-      <w:proofErr w:type="spellStart"/>
-      <w:r>
-        <w:rPr>
-          <w:rFonts w:ascii="Courier New" w:hAnsi="Courier New" w:cs="Courier New"/>
-          <w:sz w:val="18"/>
-          <w:szCs w:val="18"/>
-          <w:lang w:val="en-US"/>
-        </w:rPr>
-        <w:t>arr</w:t>
-      </w:r>
-      <w:proofErr w:type="spellEnd"/>
-      <w:r>
-        <w:rPr>
-          <w:rFonts w:ascii="Courier New" w:hAnsi="Courier New" w:cs="Courier New"/>
-          <w:sz w:val="18"/>
-          <w:szCs w:val="18"/>
-          <w:lang w:val="en-US"/>
-        </w:rPr>
-        <w:t>[</w:t>
-      </w:r>
-      <w:proofErr w:type="spellStart"/>
-      <w:r>
-        <w:rPr>
-          <w:rFonts w:ascii="Courier New" w:hAnsi="Courier New" w:cs="Courier New"/>
-          <w:sz w:val="18"/>
-          <w:szCs w:val="18"/>
-          <w:lang w:val="en-US"/>
-        </w:rPr>
-        <w:t>i</w:t>
-      </w:r>
-      <w:proofErr w:type="spellEnd"/>
-      <w:r>
-        <w:rPr>
-          <w:rFonts w:ascii="Courier New" w:hAnsi="Courier New" w:cs="Courier New"/>
-          <w:sz w:val="18"/>
-          <w:szCs w:val="18"/>
-          <w:lang w:val="en-US"/>
-        </w:rPr>
-        <w:t>] % k;</w:t>
-      </w:r>
-    </w:p>
-    <w:p>
-      <w:pPr>
-        <w:spacing w:after="0" w:line="240" w:lineRule="auto"/>
-        <w:rPr>
-          <w:rFonts w:ascii="Courier New" w:hAnsi="Courier New" w:cs="Courier New"/>
-          <w:sz w:val="18"/>
-          <w:szCs w:val="18"/>
-          <w:lang w:val="en-US"/>
-        </w:rPr>
-      </w:pPr>
-      <w:r>
-        <w:rPr>
-          <w:rFonts w:ascii="Courier New" w:hAnsi="Courier New" w:cs="Courier New"/>
-          <w:sz w:val="18"/>
-          <w:szCs w:val="18"/>
-          <w:lang w:val="en-US"/>
-        </w:rPr>
-        <w:t xml:space="preserve"> </w:t>
-      </w:r>
-    </w:p>
-    <w:p>
-      <w:pPr>
-        <w:spacing w:after="0" w:line="240" w:lineRule="auto"/>
-        <w:rPr>
-          <w:rFonts w:ascii="Courier New" w:hAnsi="Courier New" w:cs="Courier New"/>
-          <w:sz w:val="18"/>
-          <w:szCs w:val="18"/>
-          <w:lang w:val="en-US"/>
-        </w:rPr>
-      </w:pPr>
-      <w:r>
-        <w:rPr>
-          <w:rFonts w:ascii="Courier New" w:hAnsi="Courier New" w:cs="Courier New"/>
-          <w:sz w:val="18"/>
-          <w:szCs w:val="18"/>
-          <w:lang w:val="en-US"/>
-        </w:rPr>
-        <w:t xml:space="preserve">        // If remainder with current element divides</w:t>
-      </w:r>
-    </w:p>
-    <w:p>
-      <w:pPr>
-        <w:spacing w:after="0" w:line="240" w:lineRule="auto"/>
-        <w:rPr>
-          <w:rFonts w:ascii="Courier New" w:hAnsi="Courier New" w:cs="Courier New"/>
-          <w:sz w:val="18"/>
-          <w:szCs w:val="18"/>
-          <w:lang w:val="en-US"/>
-        </w:rPr>
-      </w:pPr>
-      <w:r>
-        <w:rPr>
-          <w:rFonts w:ascii="Courier New" w:hAnsi="Courier New" w:cs="Courier New"/>
-          <w:sz w:val="18"/>
-          <w:szCs w:val="18"/>
-          <w:lang w:val="en-US"/>
-        </w:rPr>
-        <w:t xml:space="preserve">        // k into two halves.</w:t>
-      </w:r>
-    </w:p>
-    <w:p>
-      <w:pPr>
-        <w:spacing w:after="0" w:line="240" w:lineRule="auto"/>
-        <w:rPr>
-          <w:rFonts w:ascii="Courier New" w:hAnsi="Courier New" w:cs="Courier New"/>
-          <w:sz w:val="18"/>
-          <w:szCs w:val="18"/>
-          <w:lang w:val="en-US"/>
-        </w:rPr>
-      </w:pPr>
-      <w:r>
-        <w:rPr>
-          <w:rFonts w:ascii="Courier New" w:hAnsi="Courier New" w:cs="Courier New"/>
-          <w:sz w:val="18"/>
-          <w:szCs w:val="18"/>
-          <w:lang w:val="en-US"/>
-        </w:rPr>
-        <w:t xml:space="preserve">        </w:t>
-      </w:r>
-      <w:proofErr w:type="gramStart"/>
-      <w:r>
-        <w:rPr>
-          <w:rFonts w:ascii="Courier New" w:hAnsi="Courier New" w:cs="Courier New"/>
-          <w:sz w:val="18"/>
-          <w:szCs w:val="18"/>
-          <w:lang w:val="en-US"/>
-        </w:rPr>
-        <w:t>if  (</w:t>
-      </w:r>
-      <w:proofErr w:type="gramEnd"/>
-      <w:r>
-        <w:rPr>
-          <w:rFonts w:ascii="Courier New" w:hAnsi="Courier New" w:cs="Courier New"/>
-          <w:sz w:val="18"/>
-          <w:szCs w:val="18"/>
-          <w:lang w:val="en-US"/>
-        </w:rPr>
-        <w:t>2*rem == k)</w:t>
-      </w:r>
-    </w:p>
-    <w:p>
-      <w:pPr>
-        <w:spacing w:after="0" w:line="240" w:lineRule="auto"/>
-        <w:rPr>
-          <w:rFonts w:ascii="Courier New" w:hAnsi="Courier New" w:cs="Courier New"/>
-          <w:sz w:val="18"/>
-          <w:szCs w:val="18"/>
-          <w:lang w:val="en-US"/>
-        </w:rPr>
-      </w:pPr>
-      <w:r>
-        <w:rPr>
-          <w:rFonts w:ascii="Courier New" w:hAnsi="Courier New" w:cs="Courier New"/>
-          <w:sz w:val="18"/>
-          <w:szCs w:val="18"/>
-          <w:lang w:val="en-US"/>
-        </w:rPr>
-        <w:t xml:space="preserve">        {</w:t>
-      </w:r>
-    </w:p>
-    <w:p>
-      <w:pPr>
-        <w:spacing w:after="0" w:line="240" w:lineRule="auto"/>
-        <w:rPr>
-          <w:rFonts w:ascii="Courier New" w:hAnsi="Courier New" w:cs="Courier New"/>
-          <w:sz w:val="18"/>
-          <w:szCs w:val="18"/>
-          <w:lang w:val="en-US"/>
-        </w:rPr>
-      </w:pPr>
-      <w:r>
-        <w:rPr>
-          <w:rFonts w:ascii="Courier New" w:hAnsi="Courier New" w:cs="Courier New"/>
-          <w:sz w:val="18"/>
-          <w:szCs w:val="18"/>
-          <w:lang w:val="en-US"/>
-        </w:rPr>
-        <w:t xml:space="preserve">            // Then there must be even occurrences of</w:t>
-      </w:r>
-    </w:p>
-    <w:p>
-      <w:pPr>
-        <w:spacing w:after="0" w:line="240" w:lineRule="auto"/>
-        <w:rPr>
-          <w:rFonts w:ascii="Courier New" w:hAnsi="Courier New" w:cs="Courier New"/>
-          <w:sz w:val="18"/>
-          <w:szCs w:val="18"/>
-          <w:lang w:val="en-US"/>
-        </w:rPr>
-      </w:pPr>
-      <w:r>
-        <w:rPr>
-          <w:rFonts w:ascii="Courier New" w:hAnsi="Courier New" w:cs="Courier New"/>
-          <w:sz w:val="18"/>
-          <w:szCs w:val="18"/>
-          <w:lang w:val="en-US"/>
-        </w:rPr>
-        <w:t xml:space="preserve">            // such remainder</w:t>
-      </w:r>
-    </w:p>
-    <w:p>
-      <w:pPr>
-        <w:spacing w:after="0" w:line="240" w:lineRule="auto"/>
-        <w:rPr>
-          <w:rFonts w:ascii="Courier New" w:hAnsi="Courier New" w:cs="Courier New"/>
-          <w:sz w:val="18"/>
-          <w:szCs w:val="18"/>
-          <w:lang w:val="en-US"/>
-        </w:rPr>
-      </w:pPr>
-      <w:r>
-        <w:rPr>
-          <w:rFonts w:ascii="Courier New" w:hAnsi="Courier New" w:cs="Courier New"/>
-          <w:sz w:val="18"/>
-          <w:szCs w:val="18"/>
-          <w:lang w:val="en-US"/>
-        </w:rPr>
-        <w:t xml:space="preserve">            </w:t>
-      </w:r>
-      <w:proofErr w:type="gramStart"/>
-      <w:r>
-        <w:rPr>
-          <w:rFonts w:ascii="Courier New" w:hAnsi="Courier New" w:cs="Courier New"/>
-          <w:sz w:val="18"/>
-          <w:szCs w:val="18"/>
-          <w:lang w:val="en-US"/>
-        </w:rPr>
-        <w:t>if</w:t>
-      </w:r>
-      <w:proofErr w:type="gramEnd"/>
-      <w:r>
-        <w:rPr>
-          <w:rFonts w:ascii="Courier New" w:hAnsi="Courier New" w:cs="Courier New"/>
-          <w:sz w:val="18"/>
-          <w:szCs w:val="18"/>
-          <w:lang w:val="en-US"/>
-        </w:rPr>
-        <w:t xml:space="preserve"> (</w:t>
-      </w:r>
-      <w:proofErr w:type="spellStart"/>
-      <w:r>
-        <w:rPr>
-          <w:rFonts w:ascii="Courier New" w:hAnsi="Courier New" w:cs="Courier New"/>
-          <w:sz w:val="18"/>
-          <w:szCs w:val="18"/>
-          <w:lang w:val="en-US"/>
-        </w:rPr>
-        <w:t>freq</w:t>
-      </w:r>
-      <w:proofErr w:type="spellEnd"/>
-      <w:r>
-        <w:rPr>
-          <w:rFonts w:ascii="Courier New" w:hAnsi="Courier New" w:cs="Courier New"/>
-          <w:sz w:val="18"/>
-          <w:szCs w:val="18"/>
-          <w:lang w:val="en-US"/>
-        </w:rPr>
-        <w:t>[rem] % 2 != 0)</w:t>
-      </w:r>
-    </w:p>
-    <w:p>
-      <w:pPr>
-        <w:spacing w:after="0" w:line="240" w:lineRule="auto"/>
-        <w:rPr>
-          <w:rFonts w:ascii="Courier New" w:hAnsi="Courier New" w:cs="Courier New"/>
-          <w:sz w:val="18"/>
-          <w:szCs w:val="18"/>
-          <w:lang w:val="en-US"/>
-        </w:rPr>
-      </w:pPr>
-      <w:r>
-        <w:rPr>
-          <w:rFonts w:ascii="Courier New" w:hAnsi="Courier New" w:cs="Courier New"/>
-          <w:sz w:val="18"/>
-          <w:szCs w:val="18"/>
-          <w:lang w:val="en-US"/>
-        </w:rPr>
-        <w:t xml:space="preserve">                </w:t>
-      </w:r>
-      <w:proofErr w:type="gramStart"/>
-      <w:r>
-        <w:rPr>
-          <w:rFonts w:ascii="Courier New" w:hAnsi="Courier New" w:cs="Courier New"/>
-          <w:sz w:val="18"/>
-          <w:szCs w:val="18"/>
-          <w:lang w:val="en-US"/>
-        </w:rPr>
-        <w:t>return</w:t>
-      </w:r>
-      <w:proofErr w:type="gramEnd"/>
-      <w:r>
-        <w:rPr>
-          <w:rFonts w:ascii="Courier New" w:hAnsi="Courier New" w:cs="Courier New"/>
-          <w:sz w:val="18"/>
-          <w:szCs w:val="18"/>
-          <w:lang w:val="en-US"/>
-        </w:rPr>
-        <w:t xml:space="preserve"> false;</w:t>
-      </w:r>
-    </w:p>
-    <w:p>
-      <w:pPr>
-        <w:spacing w:after="0" w:line="240" w:lineRule="auto"/>
-        <w:rPr>
-          <w:rFonts w:ascii="Courier New" w:hAnsi="Courier New" w:cs="Courier New"/>
-          <w:sz w:val="18"/>
-          <w:szCs w:val="18"/>
-          <w:lang w:val="en-US"/>
-        </w:rPr>
-      </w:pPr>
-      <w:r>
-        <w:rPr>
-          <w:rFonts w:ascii="Courier New" w:hAnsi="Courier New" w:cs="Courier New"/>
-          <w:sz w:val="18"/>
-          <w:szCs w:val="18"/>
-          <w:lang w:val="en-US"/>
-        </w:rPr>
-        <w:t xml:space="preserve">        }</w:t>
-      </w:r>
-    </w:p>
-    <w:p>
-      <w:pPr>
-        <w:spacing w:after="0" w:line="240" w:lineRule="auto"/>
-        <w:rPr>
-          <w:rFonts w:ascii="Courier New" w:hAnsi="Courier New" w:cs="Courier New"/>
-          <w:sz w:val="18"/>
-          <w:szCs w:val="18"/>
-          <w:lang w:val="en-US"/>
-        </w:rPr>
-      </w:pPr>
-      <w:r>
-        <w:rPr>
-          <w:rFonts w:ascii="Courier New" w:hAnsi="Courier New" w:cs="Courier New"/>
-          <w:sz w:val="18"/>
-          <w:szCs w:val="18"/>
-          <w:lang w:val="en-US"/>
-        </w:rPr>
-        <w:t xml:space="preserve"> </w:t>
-      </w:r>
-    </w:p>
-    <w:p>
-      <w:pPr>
-        <w:spacing w:after="0" w:line="240" w:lineRule="auto"/>
-        <w:rPr>
-          <w:rFonts w:ascii="Courier New" w:hAnsi="Courier New" w:cs="Courier New"/>
-          <w:sz w:val="18"/>
-          <w:szCs w:val="18"/>
-          <w:lang w:val="en-US"/>
-        </w:rPr>
-      </w:pPr>
-      <w:r>
-        <w:rPr>
-          <w:rFonts w:ascii="Courier New" w:hAnsi="Courier New" w:cs="Courier New"/>
-          <w:sz w:val="18"/>
-          <w:szCs w:val="18"/>
-          <w:lang w:val="en-US"/>
-        </w:rPr>
-        <w:t xml:space="preserve">        // If remainder is 0, then there must be two </w:t>
-      </w:r>
-    </w:p>
-    <w:p>
-      <w:pPr>
-        <w:spacing w:after="0" w:line="240" w:lineRule="auto"/>
-        <w:rPr>
-          <w:rFonts w:ascii="Courier New" w:hAnsi="Courier New" w:cs="Courier New"/>
-          <w:sz w:val="18"/>
-          <w:szCs w:val="18"/>
-          <w:lang w:val="en-US"/>
-        </w:rPr>
-      </w:pPr>
-      <w:r>
-        <w:rPr>
-          <w:rFonts w:ascii="Courier New" w:hAnsi="Courier New" w:cs="Courier New"/>
-          <w:sz w:val="18"/>
-          <w:szCs w:val="18"/>
-          <w:lang w:val="en-US"/>
-        </w:rPr>
-        <w:t xml:space="preserve">        // elements with 0 remainder</w:t>
-      </w:r>
-    </w:p>
-    <w:p>
-      <w:pPr>
-        <w:spacing w:after="0" w:line="240" w:lineRule="auto"/>
-        <w:rPr>
-          <w:rFonts w:ascii="Courier New" w:hAnsi="Courier New" w:cs="Courier New"/>
-          <w:sz w:val="18"/>
-          <w:szCs w:val="18"/>
-          <w:lang w:val="en-US"/>
-        </w:rPr>
-      </w:pPr>
-      <w:r>
-        <w:rPr>
-          <w:rFonts w:ascii="Courier New" w:hAnsi="Courier New" w:cs="Courier New"/>
-          <w:sz w:val="18"/>
-          <w:szCs w:val="18"/>
-          <w:lang w:val="en-US"/>
-        </w:rPr>
-        <w:t xml:space="preserve">        </w:t>
-      </w:r>
-      <w:proofErr w:type="gramStart"/>
-      <w:r>
-        <w:rPr>
-          <w:rFonts w:ascii="Courier New" w:hAnsi="Courier New" w:cs="Courier New"/>
-          <w:sz w:val="18"/>
-          <w:szCs w:val="18"/>
-          <w:lang w:val="en-US"/>
-        </w:rPr>
-        <w:t>else</w:t>
-      </w:r>
-      <w:proofErr w:type="gramEnd"/>
-      <w:r>
-        <w:rPr>
-          <w:rFonts w:ascii="Courier New" w:hAnsi="Courier New" w:cs="Courier New"/>
-          <w:sz w:val="18"/>
-          <w:szCs w:val="18"/>
-          <w:lang w:val="en-US"/>
-        </w:rPr>
-        <w:t xml:space="preserve"> if (rem == 0)</w:t>
-      </w:r>
-    </w:p>
-    <w:p>
-      <w:pPr>
-        <w:spacing w:after="0" w:line="240" w:lineRule="auto"/>
-        <w:rPr>
-          <w:rFonts w:ascii="Courier New" w:hAnsi="Courier New" w:cs="Courier New"/>
-          <w:sz w:val="18"/>
-          <w:szCs w:val="18"/>
-          <w:lang w:val="en-US"/>
-        </w:rPr>
-      </w:pPr>
-      <w:r>
-        <w:rPr>
-          <w:rFonts w:ascii="Courier New" w:hAnsi="Courier New" w:cs="Courier New"/>
-          <w:sz w:val="18"/>
-          <w:szCs w:val="18"/>
-          <w:lang w:val="en-US"/>
-        </w:rPr>
-        <w:t xml:space="preserve">        {</w:t>
-      </w:r>
-    </w:p>
-    <w:p>
-      <w:pPr>
-        <w:spacing w:after="0" w:line="240" w:lineRule="auto"/>
-        <w:rPr>
-          <w:rFonts w:ascii="Courier New" w:hAnsi="Courier New" w:cs="Courier New"/>
-          <w:sz w:val="18"/>
-          <w:szCs w:val="18"/>
-          <w:lang w:val="en-US"/>
-        </w:rPr>
-      </w:pPr>
-      <w:r>
-        <w:rPr>
-          <w:rFonts w:ascii="Courier New" w:hAnsi="Courier New" w:cs="Courier New"/>
-          <w:sz w:val="18"/>
-          <w:szCs w:val="18"/>
-          <w:lang w:val="en-US"/>
-        </w:rPr>
-        <w:t xml:space="preserve">           </w:t>
-      </w:r>
-      <w:proofErr w:type="gramStart"/>
-      <w:r>
-        <w:rPr>
-          <w:rFonts w:ascii="Courier New" w:hAnsi="Courier New" w:cs="Courier New"/>
-          <w:sz w:val="18"/>
-          <w:szCs w:val="18"/>
-          <w:lang w:val="en-US"/>
-        </w:rPr>
-        <w:t>if</w:t>
-      </w:r>
-      <w:proofErr w:type="gramEnd"/>
-      <w:r>
-        <w:rPr>
-          <w:rFonts w:ascii="Courier New" w:hAnsi="Courier New" w:cs="Courier New"/>
-          <w:sz w:val="18"/>
-          <w:szCs w:val="18"/>
-          <w:lang w:val="en-US"/>
-        </w:rPr>
-        <w:t xml:space="preserve"> (</w:t>
-      </w:r>
-      <w:proofErr w:type="spellStart"/>
-      <w:r>
-        <w:rPr>
-          <w:rFonts w:ascii="Courier New" w:hAnsi="Courier New" w:cs="Courier New"/>
-          <w:sz w:val="18"/>
-          <w:szCs w:val="18"/>
-          <w:lang w:val="en-US"/>
-        </w:rPr>
-        <w:t>freq</w:t>
-      </w:r>
-      <w:proofErr w:type="spellEnd"/>
-      <w:r>
-        <w:rPr>
-          <w:rFonts w:ascii="Courier New" w:hAnsi="Courier New" w:cs="Courier New"/>
-          <w:sz w:val="18"/>
-          <w:szCs w:val="18"/>
-          <w:lang w:val="en-US"/>
-        </w:rPr>
-        <w:t xml:space="preserve">[rem] &amp; 1)           </w:t>
-      </w:r>
-    </w:p>
-    <w:p>
-      <w:pPr>
-        <w:spacing w:after="0" w:line="240" w:lineRule="auto"/>
-        <w:rPr>
-          <w:rFonts w:ascii="Courier New" w:hAnsi="Courier New" w:cs="Courier New"/>
-          <w:sz w:val="18"/>
-          <w:szCs w:val="18"/>
-          <w:lang w:val="en-US"/>
-        </w:rPr>
-      </w:pPr>
-      <w:r>
-        <w:rPr>
-          <w:rFonts w:ascii="Courier New" w:hAnsi="Courier New" w:cs="Courier New"/>
-          <w:sz w:val="18"/>
-          <w:szCs w:val="18"/>
-          <w:lang w:val="en-US"/>
-        </w:rPr>
-        <w:t xml:space="preserve">               </w:t>
-      </w:r>
-      <w:proofErr w:type="gramStart"/>
-      <w:r>
-        <w:rPr>
-          <w:rFonts w:ascii="Courier New" w:hAnsi="Courier New" w:cs="Courier New"/>
-          <w:sz w:val="18"/>
-          <w:szCs w:val="18"/>
-          <w:lang w:val="en-US"/>
-        </w:rPr>
-        <w:t>return</w:t>
-      </w:r>
-      <w:proofErr w:type="gramEnd"/>
-      <w:r>
-        <w:rPr>
-          <w:rFonts w:ascii="Courier New" w:hAnsi="Courier New" w:cs="Courier New"/>
-          <w:sz w:val="18"/>
-          <w:szCs w:val="18"/>
-          <w:lang w:val="en-US"/>
-        </w:rPr>
-        <w:t xml:space="preserve"> false;</w:t>
-      </w:r>
-    </w:p>
-    <w:p>
-      <w:pPr>
-        <w:spacing w:after="0" w:line="240" w:lineRule="auto"/>
-        <w:rPr>
-          <w:rFonts w:ascii="Courier New" w:hAnsi="Courier New" w:cs="Courier New"/>
-          <w:sz w:val="18"/>
-          <w:szCs w:val="18"/>
-          <w:lang w:val="en-US"/>
-        </w:rPr>
-      </w:pPr>
-      <w:r>
-        <w:rPr>
-          <w:rFonts w:ascii="Courier New" w:hAnsi="Courier New" w:cs="Courier New"/>
-          <w:sz w:val="18"/>
-          <w:szCs w:val="18"/>
-          <w:lang w:val="en-US"/>
-        </w:rPr>
-        <w:t xml:space="preserve">        }        </w:t>
-      </w:r>
-    </w:p>
-    <w:p>
-      <w:pPr>
-        <w:spacing w:after="0" w:line="240" w:lineRule="auto"/>
-        <w:rPr>
-          <w:rFonts w:ascii="Courier New" w:hAnsi="Courier New" w:cs="Courier New"/>
-          <w:sz w:val="18"/>
-          <w:szCs w:val="18"/>
-          <w:lang w:val="en-US"/>
-        </w:rPr>
-      </w:pPr>
-      <w:r>
-        <w:rPr>
-          <w:rFonts w:ascii="Courier New" w:hAnsi="Courier New" w:cs="Courier New"/>
-          <w:sz w:val="18"/>
-          <w:szCs w:val="18"/>
-          <w:lang w:val="en-US"/>
-        </w:rPr>
-        <w:t xml:space="preserve"> </w:t>
-      </w:r>
-    </w:p>
-    <w:p>
-      <w:pPr>
-        <w:spacing w:after="0" w:line="240" w:lineRule="auto"/>
-        <w:rPr>
-          <w:rFonts w:ascii="Courier New" w:hAnsi="Courier New" w:cs="Courier New"/>
-          <w:sz w:val="18"/>
-          <w:szCs w:val="18"/>
-          <w:lang w:val="en-US"/>
-        </w:rPr>
-      </w:pPr>
-      <w:r>
-        <w:rPr>
-          <w:rFonts w:ascii="Courier New" w:hAnsi="Courier New" w:cs="Courier New"/>
-          <w:sz w:val="18"/>
-          <w:szCs w:val="18"/>
-          <w:lang w:val="en-US"/>
-        </w:rPr>
-        <w:t xml:space="preserve">        // </w:t>
-      </w:r>
-      <w:proofErr w:type="gramStart"/>
-      <w:r>
-        <w:rPr>
-          <w:rFonts w:ascii="Courier New" w:hAnsi="Courier New" w:cs="Courier New"/>
-          <w:sz w:val="18"/>
-          <w:szCs w:val="18"/>
-          <w:lang w:val="en-US"/>
-        </w:rPr>
-        <w:t>Else</w:t>
-      </w:r>
-      <w:proofErr w:type="gramEnd"/>
-      <w:r>
-        <w:rPr>
-          <w:rFonts w:ascii="Courier New" w:hAnsi="Courier New" w:cs="Courier New"/>
-          <w:sz w:val="18"/>
-          <w:szCs w:val="18"/>
-          <w:lang w:val="en-US"/>
-        </w:rPr>
-        <w:t xml:space="preserve"> number of occurrences of remainder</w:t>
-      </w:r>
-    </w:p>
-    <w:p>
-      <w:pPr>
-        <w:spacing w:after="0" w:line="240" w:lineRule="auto"/>
-        <w:rPr>
-          <w:rFonts w:ascii="Courier New" w:hAnsi="Courier New" w:cs="Courier New"/>
-          <w:sz w:val="18"/>
-          <w:szCs w:val="18"/>
-          <w:lang w:val="en-US"/>
-        </w:rPr>
-      </w:pPr>
-      <w:r>
-        <w:rPr>
-          <w:rFonts w:ascii="Courier New" w:hAnsi="Courier New" w:cs="Courier New"/>
-          <w:sz w:val="18"/>
-          <w:szCs w:val="18"/>
-          <w:lang w:val="en-US"/>
-        </w:rPr>
-        <w:t xml:space="preserve">        // must be equal to number of occurrences of</w:t>
-      </w:r>
-    </w:p>
-    <w:p>
-      <w:pPr>
-        <w:spacing w:after="0" w:line="240" w:lineRule="auto"/>
-        <w:rPr>
-          <w:rFonts w:ascii="Courier New" w:hAnsi="Courier New" w:cs="Courier New"/>
-          <w:sz w:val="18"/>
-          <w:szCs w:val="18"/>
-          <w:lang w:val="en-US"/>
-        </w:rPr>
-      </w:pPr>
-      <w:r>
-        <w:rPr>
-          <w:rFonts w:ascii="Courier New" w:hAnsi="Courier New" w:cs="Courier New"/>
-          <w:sz w:val="18"/>
-          <w:szCs w:val="18"/>
-          <w:lang w:val="en-US"/>
-        </w:rPr>
-        <w:t xml:space="preserve">        // k - remainder</w:t>
-      </w:r>
-    </w:p>
-    <w:p>
-      <w:pPr>
-        <w:spacing w:after="0" w:line="240" w:lineRule="auto"/>
-        <w:rPr>
-          <w:rFonts w:ascii="Courier New" w:hAnsi="Courier New" w:cs="Courier New"/>
-          <w:sz w:val="18"/>
-          <w:szCs w:val="18"/>
-          <w:lang w:val="en-US"/>
-        </w:rPr>
-      </w:pPr>
-      <w:r>
-        <w:rPr>
-          <w:rFonts w:ascii="Courier New" w:hAnsi="Courier New" w:cs="Courier New"/>
-          <w:sz w:val="18"/>
-          <w:szCs w:val="18"/>
-          <w:lang w:val="en-US"/>
-        </w:rPr>
-        <w:t xml:space="preserve">        </w:t>
-      </w:r>
-      <w:proofErr w:type="gramStart"/>
-      <w:r>
-        <w:rPr>
-          <w:rFonts w:ascii="Courier New" w:hAnsi="Courier New" w:cs="Courier New"/>
-          <w:sz w:val="18"/>
-          <w:szCs w:val="18"/>
-          <w:lang w:val="en-US"/>
-        </w:rPr>
-        <w:t>else</w:t>
-      </w:r>
-      <w:proofErr w:type="gramEnd"/>
-      <w:r>
-        <w:rPr>
-          <w:rFonts w:ascii="Courier New" w:hAnsi="Courier New" w:cs="Courier New"/>
-          <w:sz w:val="18"/>
-          <w:szCs w:val="18"/>
-          <w:lang w:val="en-US"/>
-        </w:rPr>
-        <w:t xml:space="preserve"> if (</w:t>
-      </w:r>
-      <w:proofErr w:type="spellStart"/>
-      <w:r>
-        <w:rPr>
-          <w:rFonts w:ascii="Courier New" w:hAnsi="Courier New" w:cs="Courier New"/>
-          <w:sz w:val="18"/>
-          <w:szCs w:val="18"/>
-          <w:lang w:val="en-US"/>
-        </w:rPr>
-        <w:t>freq</w:t>
-      </w:r>
-      <w:proofErr w:type="spellEnd"/>
-      <w:r>
-        <w:rPr>
-          <w:rFonts w:ascii="Courier New" w:hAnsi="Courier New" w:cs="Courier New"/>
-          <w:sz w:val="18"/>
-          <w:szCs w:val="18"/>
-          <w:lang w:val="en-US"/>
-        </w:rPr>
-        <w:t xml:space="preserve">[rem] != </w:t>
-      </w:r>
-      <w:proofErr w:type="spellStart"/>
-      <w:r>
-        <w:rPr>
-          <w:rFonts w:ascii="Courier New" w:hAnsi="Courier New" w:cs="Courier New"/>
-          <w:sz w:val="18"/>
-          <w:szCs w:val="18"/>
-          <w:lang w:val="en-US"/>
-        </w:rPr>
-        <w:t>freq</w:t>
-      </w:r>
-      <w:proofErr w:type="spellEnd"/>
-      <w:r>
-        <w:rPr>
-          <w:rFonts w:ascii="Courier New" w:hAnsi="Courier New" w:cs="Courier New"/>
-          <w:sz w:val="18"/>
-          <w:szCs w:val="18"/>
-          <w:lang w:val="en-US"/>
-        </w:rPr>
-        <w:t>[k - rem])</w:t>
-      </w:r>
-    </w:p>
-    <w:p>
-      <w:pPr>
-        <w:spacing w:after="0" w:line="240" w:lineRule="auto"/>
-        <w:rPr>
-          <w:rFonts w:ascii="Courier New" w:hAnsi="Courier New" w:cs="Courier New"/>
-          <w:sz w:val="18"/>
-          <w:szCs w:val="18"/>
-          <w:lang w:val="en-US"/>
-        </w:rPr>
-      </w:pPr>
-      <w:r>
-        <w:rPr>
-          <w:rFonts w:ascii="Courier New" w:hAnsi="Courier New" w:cs="Courier New"/>
-          <w:sz w:val="18"/>
-          <w:szCs w:val="18"/>
-          <w:lang w:val="en-US"/>
-        </w:rPr>
-        <w:t xml:space="preserve">            </w:t>
-      </w:r>
-      <w:proofErr w:type="gramStart"/>
-      <w:r>
-        <w:rPr>
-          <w:rFonts w:ascii="Courier New" w:hAnsi="Courier New" w:cs="Courier New"/>
-          <w:sz w:val="18"/>
-          <w:szCs w:val="18"/>
-          <w:lang w:val="en-US"/>
-        </w:rPr>
-        <w:t>return</w:t>
-      </w:r>
-      <w:proofErr w:type="gramEnd"/>
-      <w:r>
-        <w:rPr>
-          <w:rFonts w:ascii="Courier New" w:hAnsi="Courier New" w:cs="Courier New"/>
-          <w:sz w:val="18"/>
-          <w:szCs w:val="18"/>
-          <w:lang w:val="en-US"/>
-        </w:rPr>
-        <w:t xml:space="preserve"> false;</w:t>
-      </w:r>
-    </w:p>
-    <w:p>
-      <w:pPr>
-        <w:spacing w:after="0" w:line="240" w:lineRule="auto"/>
-        <w:rPr>
-          <w:rFonts w:ascii="Courier New" w:hAnsi="Courier New" w:cs="Courier New"/>
-          <w:sz w:val="18"/>
-          <w:szCs w:val="18"/>
-          <w:lang w:val="en-US"/>
-        </w:rPr>
-      </w:pPr>
-      <w:r>
-        <w:rPr>
-          <w:rFonts w:ascii="Courier New" w:hAnsi="Courier New" w:cs="Courier New"/>
-          <w:sz w:val="18"/>
-          <w:szCs w:val="18"/>
-          <w:lang w:val="en-US"/>
-        </w:rPr>
-        <w:t xml:space="preserve">    }</w:t>
-      </w:r>
-    </w:p>
-    <w:p>
-      <w:pPr>
-        <w:spacing w:after="0" w:line="240" w:lineRule="auto"/>
-        <w:rPr>
-          <w:rFonts w:ascii="Courier New" w:hAnsi="Courier New" w:cs="Courier New"/>
-          <w:sz w:val="18"/>
-          <w:szCs w:val="18"/>
-          <w:lang w:val="en-US"/>
-        </w:rPr>
-      </w:pPr>
-      <w:r>
-        <w:rPr>
-          <w:rFonts w:ascii="Courier New" w:hAnsi="Courier New" w:cs="Courier New"/>
-          <w:sz w:val="18"/>
-          <w:szCs w:val="18"/>
-          <w:lang w:val="en-US"/>
-        </w:rPr>
-        <w:t xml:space="preserve">    </w:t>
-      </w:r>
-      <w:proofErr w:type="gramStart"/>
-      <w:r>
-        <w:rPr>
-          <w:rFonts w:ascii="Courier New" w:hAnsi="Courier New" w:cs="Courier New"/>
-          <w:sz w:val="18"/>
-          <w:szCs w:val="18"/>
-          <w:lang w:val="en-US"/>
-        </w:rPr>
-        <w:t>return</w:t>
-      </w:r>
-      <w:proofErr w:type="gramEnd"/>
-      <w:r>
-        <w:rPr>
-          <w:rFonts w:ascii="Courier New" w:hAnsi="Courier New" w:cs="Courier New"/>
-          <w:sz w:val="18"/>
-          <w:szCs w:val="18"/>
-          <w:lang w:val="en-US"/>
-        </w:rPr>
-        <w:t xml:space="preserve"> true;</w:t>
-      </w:r>
-    </w:p>
-    <w:p>
-      <w:pPr>
-        <w:spacing w:after="0" w:line="240" w:lineRule="auto"/>
-        <w:rPr>
-          <w:lang w:val="en-US"/>
-        </w:rPr>
-      </w:pPr>
-    </w:p>
-    <w:p>
-      <w:pPr>
-        <w:spacing w:after="0" w:line="240" w:lineRule="auto"/>
-        <w:rPr>
-          <w:lang w:val="en-US"/>
-        </w:rPr>
-      </w:pPr>
-    </w:p>
-    <w:p>
-      <w:pPr>
-        <w:spacing w:after="0" w:line="240" w:lineRule="auto"/>
-        <w:rPr>
-          <w:lang w:val="en-US"/>
-        </w:rPr>
-      </w:pPr>
-    </w:p>
-    <w:p>
-      <w:pPr>
-        <w:spacing w:after="0" w:line="240" w:lineRule="auto"/>
-        <w:rPr>
-          <w:color w:val="00B050"/>
-          <w:lang w:val="en-US"/>
-        </w:rPr>
-      </w:pPr>
-      <w:r>
-        <w:rPr>
-          <w:b/>
-          <w:bCs/>
-          <w:color w:val="00B050"/>
-          <w:lang w:val="en-US"/>
-        </w:rPr>
-        <w:t>Find the missing numbers in an unsorted array of size 'n' in which numbers are ranged from 1 to n</w:t>
-      </w:r>
-    </w:p>
-    <w:p>
-      <w:pPr>
-        <w:spacing w:after="0" w:line="240" w:lineRule="auto"/>
-        <w:rPr>
-          <w:lang w:val="en-US"/>
-        </w:rPr>
-      </w:pPr>
-      <w:r>
-        <w:rPr>
-          <w:lang w:val="en-US"/>
-        </w:rPr>
-        <w:t>To find the same use that same array.</w:t>
-      </w:r>
-    </w:p>
-    <w:p>
-      <w:pPr>
-        <w:spacing w:after="0" w:line="240" w:lineRule="auto"/>
-        <w:rPr>
-          <w:lang w:val="en-US"/>
-        </w:rPr>
-      </w:pPr>
-      <w:r>
-        <w:rPr>
-          <w:lang w:val="en-US"/>
-        </w:rPr>
         <w:t>Decrement count of each element by 1 and then for every encountered number add 'n' to that element's original position after modulus. Modulus is used so that we get correct number if that number has already gone &gt; n (Number already encountered</w:t>
       </w:r>
       <w:proofErr w:type="gramStart"/>
@@ -37317,15 +38377,7 @@
         <w:rPr>
           <w:lang w:val="en-US"/>
         </w:rPr>
-        <w:t xml:space="preserve"> pairs with given sum such that elements o</w:t>
-      </w:r>
-      <w:bookmarkStart w:id="4" w:name="_GoBack"/>
-      <w:bookmarkEnd w:id="4"/>
-      <w:r>
-        <w:rPr>
-          <w:lang w:val="en-US"/>
-        </w:rPr>
-        <w:t>f pair are in different rows</w:t>
+        <w:t xml:space="preserve"> pairs with given sum such that elements of pair are in different rows</w:t>
       </w:r>
     </w:p>
     <w:p>
@@ -37347,7 +38399,6 @@
           <w:szCs w:val="20"/>
           <w:lang w:val="en-US"/>
         </w:rPr>
-        <w:lastRenderedPageBreak/>
         <w:t xml:space="preserve">Create a hash with value as key and its position as index. Start from left top and search for the element - </w:t>
       </w:r>
       <w:proofErr w:type="gramStart"/>
@@ -37525,8 +38576,8 @@
 </file>
 
 <file path=word/numbering.xml><?xml version="1.0" encoding="utf-8"?>
-<w:numbering xmlns:wpc="http://schemas.microsoft.com/office/word/2010/wordprocessingCanvas" xmlns:mc="http://schemas.openxmlformats.org/markup-compatibility/2006" xmlns:o="urn:schemas-microsoft-com:office:office" xmlns:r="http://schemas.openxmlformats.org/officeDocument/2006/relationships" xmlns:m="http://schemas.openxmlformats.org/officeDocument/2006/math" xmlns:v="urn:schemas-microsoft-com:vml" xmlns:wp14="http://schemas.microsoft.com/office/word/2010/wordprocessingDrawing" xmlns:wp="http://schemas.openxmlformats.org/drawingml/2006/wordprocessingDrawing" xmlns:w10="urn:schemas-microsoft-com:office:word" xmlns:w="http://schemas.openxmlformats.org/wordprocessingml/2006/main" xmlns:w14="http://schemas.microsoft.com/office/word/2010/wordml" xmlns:w15="http://schemas.microsoft.com/office/word/2012/wordml" xmlns:wpg="http://schemas.microsoft.com/office/word/2010/wordprocessingGroup" xmlns:wpi="http://schemas.microsoft.com/office/word/2010/wordprocessingInk" xmlns:wne="http://schemas.microsoft.com/office/word/2006/wordml" xmlns:wps="http://schemas.microsoft.com/office/word/2010/wordprocessingShape" mc:Ignorable="w14 w15 wp14">
-  <w:abstractNum w:abstractNumId="0" w15:restartNumberingAfterBreak="0">
+<w:numbering xmlns:wpc="http://schemas.microsoft.com/office/word/2010/wordprocessingCanvas" xmlns:mc="http://schemas.openxmlformats.org/markup-compatibility/2006" xmlns:o="urn:schemas-microsoft-com:office:office" xmlns:r="http://schemas.openxmlformats.org/officeDocument/2006/relationships" xmlns:m="http://schemas.openxmlformats.org/officeDocument/2006/math" xmlns:v="urn:schemas-microsoft-com:vml" xmlns:wp14="http://schemas.microsoft.com/office/word/2010/wordprocessingDrawing" xmlns:wp="http://schemas.openxmlformats.org/drawingml/2006/wordprocessingDrawing" xmlns:w10="urn:schemas-microsoft-com:office:word" xmlns:w="http://schemas.openxmlformats.org/wordprocessingml/2006/main" xmlns:w14="http://schemas.microsoft.com/office/word/2010/wordml" xmlns:wpg="http://schemas.microsoft.com/office/word/2010/wordprocessingGroup" xmlns:wpi="http://schemas.microsoft.com/office/word/2010/wordprocessingInk" xmlns:wne="http://schemas.microsoft.com/office/word/2006/wordml" xmlns:wps="http://schemas.microsoft.com/office/word/2010/wordprocessingShape" mc:Ignorable="w14 wp14">
+  <w:abstractNum w:abstractNumId="0">
     <w:nsid w:val="05D02DFF"/>
     <w:multiLevelType w:val="multilevel"/>
     <w:tmpl w:val="9C08671C"/>
@@ -37640,7 +38691,7 @@
       </w:rPr>
     </w:lvl>
   </w:abstractNum>
-  <w:abstractNum w:abstractNumId="1" w15:restartNumberingAfterBreak="0">
+  <w:abstractNum w:abstractNumId="1">
     <w:nsid w:val="3FAD11B9"/>
     <w:multiLevelType w:val="hybridMultilevel"/>
     <w:tmpl w:val="4AD2A8D8"/>
@@ -37753,7 +38804,7 @@
       </w:rPr>
     </w:lvl>
   </w:abstractNum>
-  <w:abstractNum w:abstractNumId="2" w15:restartNumberingAfterBreak="0">
+  <w:abstractNum w:abstractNumId="2">
     <w:nsid w:val="72AC03A8"/>
     <w:multiLevelType w:val="multilevel"/>
     <w:tmpl w:val="DA26655C"/>
@@ -37839,7 +38890,7 @@
       </w:pPr>
     </w:lvl>
   </w:abstractNum>
-  <w:abstractNum w:abstractNumId="3" w15:restartNumberingAfterBreak="0">
+  <w:abstractNum w:abstractNumId="3">
     <w:nsid w:val="7ACA6CD2"/>
     <w:multiLevelType w:val="multilevel"/>
     <w:tmpl w:val="E4BEDFF8"/>
@@ -37961,7 +39012,7 @@
       </w:pPr>
     </w:lvl>
   </w:abstractNum>
-  <w:abstractNum w:abstractNumId="4" w15:restartNumberingAfterBreak="0">
+  <w:abstractNum w:abstractNumId="4">
     <w:nsid w:val="7C673E1F"/>
     <w:multiLevelType w:val="multilevel"/>
     <w:tmpl w:val="B4B07758"/>
@@ -38093,7 +39144,7 @@
 </file>
 
 <file path=word/styles.xml><?xml version="1.0" encoding="utf-8"?>
-<w:styles xmlns:mc="http://schemas.openxmlformats.org/markup-compatibility/2006" xmlns:r="http://schemas.openxmlformats.org/officeDocument/2006/relationships" xmlns:w="http://schemas.openxmlformats.org/wordprocessingml/2006/main" xmlns:w14="http://schemas.microsoft.com/office/word/2010/wordml" xmlns:w15="http://schemas.microsoft.com/office/word/2012/wordml" mc:Ignorable="w14 w15">
+<w:styles xmlns:mc="http://schemas.openxmlformats.org/markup-compatibility/2006" xmlns:r="http://schemas.openxmlformats.org/officeDocument/2006/relationships" xmlns:w="http://schemas.openxmlformats.org/wordprocessingml/2006/main" xmlns:w14="http://schemas.microsoft.com/office/word/2010/wordml" mc:Ignorable="w14">
   <w:docDefaults>
     <w:rPrDefault>
       <w:rPr>
@@ -38109,378 +39160,579 @@
       </w:pPr>
     </w:pPrDefault>
   </w:docDefaults>
-  <w:latentStyles w:defLockedState="0" w:defUIPriority="99" w:defSemiHidden="0" w:defUnhideWhenUsed="0" w:defQFormat="0" w:count="371">
-    <w:lsdException w:name="Normal" w:uiPriority="0" w:qFormat="1"/>
-    <w:lsdException w:name="heading 1" w:uiPriority="9" w:qFormat="1"/>
-    <w:lsdException w:name="heading 2" w:semiHidden="1" w:uiPriority="9" w:unhideWhenUsed="1" w:qFormat="1"/>
-    <w:lsdException w:name="heading 3" w:semiHidden="1" w:uiPriority="9" w:unhideWhenUsed="1" w:qFormat="1"/>
-    <w:lsdException w:name="heading 4" w:semiHidden="1" w:uiPriority="9" w:unhideWhenUsed="1" w:qFormat="1"/>
-    <w:lsdException w:name="heading 5" w:semiHidden="1" w:uiPriority="9" w:unhideWhenUsed="1" w:qFormat="1"/>
-    <w:lsdException w:name="heading 6" w:semiHidden="1" w:uiPriority="9" w:unhideWhenUsed="1" w:qFormat="1"/>
-    <w:lsdException w:name="heading 7" w:semiHidden="1" w:uiPriority="9" w:unhideWhenUsed="1" w:qFormat="1"/>
-    <w:lsdException w:name="heading 8" w:semiHidden="1" w:uiPriority="9" w:unhideWhenUsed="1" w:qFormat="1"/>
-    <w:lsdException w:name="heading 9" w:semiHidden="1" w:uiPriority="9" w:unhideWhenUsed="1" w:qFormat="1"/>
-    <w:lsdException w:name="index 1" w:semiHidden="1" w:unhideWhenUsed="1"/>
-    <w:lsdException w:name="index 2" w:semiHidden="1" w:unhideWhenUsed="1"/>
-    <w:lsdException w:name="index 3" w:semiHidden="1" w:unhideWhenUsed="1"/>
-    <w:lsdException w:name="index 4" w:semiHidden="1" w:unhideWhenUsed="1"/>
-    <w:lsdException w:name="index 5" w:semiHidden="1" w:unhideWhenUsed="1"/>
-    <w:lsdException w:name="index 6" w:semiHidden="1" w:unhideWhenUsed="1"/>
-    <w:lsdException w:name="index 7" w:semiHidden="1" w:unhideWhenUsed="1"/>
-    <w:lsdException w:name="index 8" w:semiHidden="1" w:unhideWhenUsed="1"/>
-    <w:lsdException w:name="index 9" w:semiHidden="1" w:unhideWhenUsed="1"/>
-    <w:lsdException w:name="toc 1" w:semiHidden="1" w:uiPriority="39" w:unhideWhenUsed="1"/>
-    <w:lsdException w:name="toc 2" w:semiHidden="1" w:uiPriority="39" w:unhideWhenUsed="1"/>
-    <w:lsdException w:name="toc 3" w:semiHidden="1" w:uiPriority="39" w:unhideWhenUsed="1"/>
-    <w:lsdException w:name="toc 4" w:semiHidden="1" w:uiPriority="39" w:unhideWhenUsed="1"/>
-    <w:lsdException w:name="toc 5" w:semiHidden="1" w:uiPriority="39" w:unhideWhenUsed="1"/>
-    <w:lsdException w:name="toc 6" w:semiHidden="1" w:uiPriority="39" w:unhideWhenUsed="1"/>
-    <w:lsdException w:name="toc 7" w:semiHidden="1" w:uiPriority="39" w:unhideWhenUsed="1"/>
-    <w:lsdException w:name="toc 8" w:semiHidden="1" w:uiPriority="39" w:unhideWhenUsed="1"/>
-    <w:lsdException w:name="toc 9" w:semiHidden="1" w:uiPriority="39" w:unhideWhenUsed="1"/>
-    <w:lsdException w:name="Normal Indent" w:semiHidden="1" w:unhideWhenUsed="1"/>
-    <w:lsdException w:name="footnote text" w:semiHidden="1" w:unhideWhenUsed="1"/>
-    <w:lsdException w:name="annotation text" w:semiHidden="1" w:unhideWhenUsed="1"/>
-    <w:lsdException w:name="header" w:semiHidden="1" w:unhideWhenUsed="1"/>
-    <w:lsdException w:name="footer" w:semiHidden="1" w:unhideWhenUsed="1"/>
-    <w:lsdException w:name="index heading" w:semiHidden="1" w:unhideWhenUsed="1"/>
-    <w:lsdException w:name="caption" w:semiHidden="1" w:uiPriority="35" w:unhideWhenUsed="1" w:qFormat="1"/>
-    <w:lsdException w:name="table of figures" w:semiHidden="1" w:unhideWhenUsed="1"/>
-    <w:lsdException w:name="envelope address" w:semiHidden="1" w:unhideWhenUsed="1"/>
-    <w:lsdException w:name="envelope return" w:semiHidden="1" w:unhideWhenUsed="1"/>
-    <w:lsdException w:name="footnote reference" w:semiHidden="1" w:unhideWhenUsed="1"/>
-    <w:lsdException w:name="annotation reference" w:semiHidden="1" w:unhideWhenUsed="1"/>
-    <w:lsdException w:name="line number" w:semiHidden="1" w:unhideWhenUsed="1"/>
-    <w:lsdException w:name="page number" w:semiHidden="1" w:unhideWhenUsed="1"/>
-    <w:lsdException w:name="endnote reference" w:semiHidden="1" w:unhideWhenUsed="1"/>
-    <w:lsdException w:name="endnote text" w:semiHidden="1" w:unhideWhenUsed="1"/>
-    <w:lsdException w:name="table of authorities" w:semiHidden="1" w:unhideWhenUsed="1"/>
-    <w:lsdException w:name="macro" w:semiHidden="1" w:unhideWhenUsed="1"/>
-    <w:lsdException w:name="toa heading" w:semiHidden="1" w:unhideWhenUsed="1"/>
-    <w:lsdException w:name="List" w:semiHidden="1" w:unhideWhenUsed="1"/>
-    <w:lsdException w:name="List Bullet" w:semiHidden="1" w:unhideWhenUsed="1"/>
-    <w:lsdException w:name="List Number" w:semiHidden="1" w:unhideWhenUsed="1"/>
-    <w:lsdException w:name="List 2" w:semiHidden="1" w:unhideWhenUsed="1"/>
-    <w:lsdException w:name="List 3" w:semiHidden="1" w:unhideWhenUsed="1"/>
-    <w:lsdException w:name="List 4" w:semiHidden="1" w:unhideWhenUsed="1"/>
-    <w:lsdException w:name="List 5" w:semiHidden="1" w:unhideWhenUsed="1"/>
-    <w:lsdException w:name="List Bullet 2" w:semiHidden="1" w:unhideWhenUsed="1"/>
-    <w:lsdException w:name="List Bullet 3" w:semiHidden="1" w:unhideWhenUsed="1"/>
-    <w:lsdException w:name="List Bullet 4" w:semiHidden="1" w:unhideWhenUsed="1"/>
-    <w:lsdException w:name="List Bullet 5" w:semiHidden="1" w:unhideWhenUsed="1"/>
-    <w:lsdException w:name="List Number 2" w:semiHidden="1" w:unhideWhenUsed="1"/>
-    <w:lsdException w:name="List Number 3" w:semiHidden="1" w:unhideWhenUsed="1"/>
-    <w:lsdException w:name="List Number 4" w:semiHidden="1" w:unhideWhenUsed="1"/>
-    <w:lsdException w:name="List Number 5" w:semiHidden="1" w:unhideWhenUsed="1"/>
-    <w:lsdException w:name="Title" w:uiPriority="10" w:qFormat="1"/>
-    <w:lsdException w:name="Closing" w:semiHidden="1" w:unhideWhenUsed="1"/>
-    <w:lsdException w:name="Signature" w:semiHidden="1" w:unhideWhenUsed="1"/>
-    <w:lsdException w:name="Default Paragraph Font" w:semiHidden="1" w:uiPriority="1" w:unhideWhenUsed="1"/>
-    <w:lsdException w:name="Body Text" w:semiHidden="1" w:unhideWhenUsed="1"/>
-    <w:lsdException w:name="Body Text Indent" w:semiHidden="1" w:unhideWhenUsed="1"/>
-    <w:lsdException w:name="List Continue" w:semiHidden="1" w:unhideWhenUsed="1"/>
-    <w:lsdException w:name="List Continue 2" w:semiHidden="1" w:unhideWhenUsed="1"/>
-    <w:lsdException w:name="List Continue 3" w:semiHidden="1" w:unhideWhenUsed="1"/>
-    <w:lsdException w:name="List Continue 4" w:semiHidden="1" w:unhideWhenUsed="1"/>
-    <w:lsdException w:name="List Continue 5" w:semiHidden="1" w:unhideWhenUsed="1"/>
-    <w:lsdException w:name="Message Header" w:semiHidden="1" w:unhideWhenUsed="1"/>
-    <w:lsdException w:name="Subtitle" w:uiPriority="11" w:qFormat="1"/>
-    <w:lsdException w:name="Salutation" w:semiHidden="1" w:unhideWhenUsed="1"/>
-    <w:lsdException w:name="Date" w:semiHidden="1" w:unhideWhenUsed="1"/>
-    <w:lsdException w:name="Body Text First Indent" w:semiHidden="1" w:unhideWhenUsed="1"/>
-    <w:lsdException w:name="Body Text First Indent 2" w:semiHidden="1" w:unhideWhenUsed="1"/>
-    <w:lsdException w:name="Note Heading" w:semiHidden="1" w:unhideWhenUsed="1"/>
-    <w:lsdException w:name="Body Text 2" w:semiHidden="1" w:unhideWhenUsed="1"/>
-    <w:lsdException w:name="Body Text 3" w:semiHidden="1" w:unhideWhenUsed="1"/>
-    <w:lsdException w:name="Body Text Indent 2" w:semiHidden="1" w:unhideWhenUsed="1"/>
-    <w:lsdException w:name="Body Text Indent 3" w:semiHidden="1" w:unhideWhenUsed="1"/>
-    <w:lsdException w:name="Block Text" w:semiHidden="1" w:unhideWhenUsed="1"/>
-    <w:lsdException w:name="Hyperlink" w:semiHidden="1" w:unhideWhenUsed="1"/>
-    <w:lsdException w:name="FollowedHyperlink" w:semiHidden="1" w:unhideWhenUsed="1"/>
-    <w:lsdException w:name="Strong" w:uiPriority="22" w:qFormat="1"/>
-    <w:lsdException w:name="Emphasis" w:uiPriority="20" w:qFormat="1"/>
-    <w:lsdException w:name="Document Map" w:semiHidden="1" w:unhideWhenUsed="1"/>
-    <w:lsdException w:name="Plain Text" w:semiHidden="1" w:unhideWhenUsed="1"/>
-    <w:lsdException w:name="E-mail Signature" w:semiHidden="1" w:unhideWhenUsed="1"/>
-    <w:lsdException w:name="HTML Top of Form" w:semiHidden="1" w:unhideWhenUsed="1"/>
-    <w:lsdException w:name="HTML Bottom of Form" w:semiHidden="1" w:unhideWhenUsed="1"/>
-    <w:lsdException w:name="Normal (Web)" w:semiHidden="1" w:unhideWhenUsed="1"/>
-    <w:lsdException w:name="HTML Acronym" w:semiHidden="1" w:unhideWhenUsed="1"/>
-    <w:lsdException w:name="HTML Address" w:semiHidden="1" w:unhideWhenUsed="1"/>
-    <w:lsdException w:name="HTML Cite" w:semiHidden="1" w:unhideWhenUsed="1"/>
-    <w:lsdException w:name="HTML Code" w:semiHidden="1" w:unhideWhenUsed="1"/>
-    <w:lsdException w:name="HTML Definition" w:semiHidden="1" w:unhideWhenUsed="1"/>
-    <w:lsdException w:name="HTML Keyboard" w:semiHidden="1" w:unhideWhenUsed="1"/>
-    <w:lsdException w:name="HTML Preformatted" w:semiHidden="1" w:unhideWhenUsed="1"/>
-    <w:lsdException w:name="HTML Sample" w:semiHidden="1" w:unhideWhenUsed="1"/>
-    <w:lsdException w:name="HTML Typewriter" w:semiHidden="1" w:unhideWhenUsed="1"/>
-    <w:lsdException w:name="HTML Variable" w:semiHidden="1" w:unhideWhenUsed="1"/>
-    <w:lsdException w:name="Normal Table" w:semiHidden="1" w:unhideWhenUsed="1"/>
-    <w:lsdException w:name="annotation subject" w:semiHidden="1" w:unhideWhenUsed="1"/>
-    <w:lsdException w:name="No List" w:semiHidden="1" w:unhideWhenUsed="1"/>
-    <w:lsdException w:name="Outline List 1" w:semiHidden="1" w:unhideWhenUsed="1"/>
-    <w:lsdException w:name="Outline List 2" w:semiHidden="1" w:unhideWhenUsed="1"/>
-    <w:lsdException w:name="Outline List 3" w:semiHidden="1" w:unhideWhenUsed="1"/>
-    <w:lsdException w:name="Table Simple 1" w:semiHidden="1" w:unhideWhenUsed="1"/>
-    <w:lsdException w:name="Table Simple 2" w:semiHidden="1" w:unhideWhenUsed="1"/>
-    <w:lsdException w:name="Table Simple 3" w:semiHidden="1" w:unhideWhenUsed="1"/>
-    <w:lsdException w:name="Table Classic 1" w:semiHidden="1" w:unhideWhenUsed="1"/>
-    <w:lsdException w:name="Table Classic 2" w:semiHidden="1" w:unhideWhenUsed="1"/>
-    <w:lsdException w:name="Table Classic 3" w:semiHidden="1" w:unhideWhenUsed="1"/>
-    <w:lsdException w:name="Table Classic 4" w:semiHidden="1" w:unhideWhenUsed="1"/>
-    <w:lsdException w:name="Table Colorful 1" w:semiHidden="1" w:unhideWhenUsed="1"/>
-    <w:lsdException w:name="Table Colorful 2" w:semiHidden="1" w:unhideWhenUsed="1"/>
-    <w:lsdException w:name="Table Colorful 3" w:semiHidden="1" w:unhideWhenUsed="1"/>
-    <w:lsdException w:name="Table Columns 1" w:semiHidden="1" w:unhideWhenUsed="1"/>
-    <w:lsdException w:name="Table Columns 2" w:semiHidden="1" w:unhideWhenUsed="1"/>
-    <w:lsdException w:name="Table Columns 3" w:semiHidden="1" w:unhideWhenUsed="1"/>
-    <w:lsdException w:name="Table Columns 4" w:semiHidden="1" w:unhideWhenUsed="1"/>
-    <w:lsdException w:name="Table Columns 5" w:semiHidden="1" w:unhideWhenUsed="1"/>
-    <w:lsdException w:name="Table Grid 1" w:semiHidden="1" w:unhideWhenUsed="1"/>
-    <w:lsdException w:name="Table Grid 2" w:semiHidden="1" w:unhideWhenUsed="1"/>
-    <w:lsdException w:name="Table Grid 3" w:semiHidden="1" w:unhideWhenUsed="1"/>
-    <w:lsdException w:name="Table Grid 4" w:semiHidden="1" w:unhideWhenUsed="1"/>
-    <w:lsdException w:name="Table Grid 5" w:semiHidden="1" w:unhideWhenUsed="1"/>
-    <w:lsdException w:name="Table Grid 6" w:semiHidden="1" w:unhideWhenUsed="1"/>
-    <w:lsdException w:name="Table Grid 7" w:semiHidden="1" w:unhideWhenUsed="1"/>
-    <w:lsdException w:name="Table Grid 8" w:semiHidden="1" w:unhideWhenUsed="1"/>
-    <w:lsdException w:name="Table List 1" w:semiHidden="1" w:unhideWhenUsed="1"/>
-    <w:lsdException w:name="Table List 2" w:semiHidden="1" w:unhideWhenUsed="1"/>
-    <w:lsdException w:name="Table List 3" w:semiHidden="1" w:unhideWhenUsed="1"/>
-    <w:lsdException w:name="Table List 4" w:semiHidden="1" w:unhideWhenUsed="1"/>
-    <w:lsdException w:name="Table List 5" w:semiHidden="1" w:unhideWhenUsed="1"/>
-    <w:lsdException w:name="Table List 6" w:semiHidden="1" w:unhideWhenUsed="1"/>
-    <w:lsdException w:name="Table List 7" w:semiHidden="1" w:unhideWhenUsed="1"/>
-    <w:lsdException w:name="Table List 8" w:semiHidden="1" w:unhideWhenUsed="1"/>
-    <w:lsdException w:name="Table 3D effects 1" w:semiHidden="1" w:unhideWhenUsed="1"/>
-    <w:lsdException w:name="Table 3D effects 2" w:semiHidden="1" w:unhideWhenUsed="1"/>
-    <w:lsdException w:name="Table 3D effects 3" w:semiHidden="1" w:unhideWhenUsed="1"/>
-    <w:lsdException w:name="Table Contemporary" w:semiHidden="1" w:unhideWhenUsed="1"/>
-    <w:lsdException w:name="Table Elegant" w:semiHidden="1" w:unhideWhenUsed="1"/>
-    <w:lsdException w:name="Table Professional" w:semiHidden="1" w:unhideWhenUsed="1"/>
-    <w:lsdException w:name="Table Subtle 1" w:semiHidden="1" w:unhideWhenUsed="1"/>
-    <w:lsdException w:name="Table Subtle 2" w:semiHidden="1" w:unhideWhenUsed="1"/>
-    <w:lsdException w:name="Table Web 1" w:semiHidden="1" w:unhideWhenUsed="1"/>
-    <w:lsdException w:name="Table Web 2" w:semiHidden="1" w:unhideWhenUsed="1"/>
-    <w:lsdException w:name="Table Web 3" w:semiHidden="1" w:unhideWhenUsed="1"/>
-    <w:lsdException w:name="Balloon Text" w:semiHidden="1" w:unhideWhenUsed="1"/>
-    <w:lsdException w:name="Table Grid" w:uiPriority="39"/>
-    <w:lsdException w:name="Table Theme" w:semiHidden="1" w:unhideWhenUsed="1"/>
-    <w:lsdException w:name="Placeholder Text" w:semiHidden="1"/>
-    <w:lsdException w:name="No Spacing" w:uiPriority="1" w:qFormat="1"/>
-    <w:lsdException w:name="Light Shading" w:uiPriority="60"/>
-    <w:lsdException w:name="Light List" w:uiPriority="61"/>
-    <w:lsdException w:name="Light Grid" w:uiPriority="62"/>
-    <w:lsdException w:name="Medium Shading 1" w:uiPriority="63"/>
-    <w:lsdException w:name="Medium Shading 2" w:uiPriority="64"/>
-    <w:lsdException w:name="Medium List 1" w:uiPriority="65"/>
-    <w:lsdException w:name="Medium List 2" w:uiPriority="66"/>
-    <w:lsdException w:name="Medium Grid 1" w:uiPriority="67"/>
-    <w:lsdException w:name="Medium Grid 2" w:uiPriority="68"/>
-    <w:lsdException w:name="Medium Grid 3" w:uiPriority="69"/>
-    <w:lsdException w:name="Dark List" w:uiPriority="70"/>
-    <w:lsdException w:name="Colorful Shading" w:uiPriority="71"/>
-    <w:lsdException w:name="Colorful List" w:uiPriority="72"/>
-    <w:lsdException w:name="Colorful Grid" w:uiPriority="73"/>
-    <w:lsdException w:name="Light Shading Accent 1" w:uiPriority="60"/>
-    <w:lsdException w:name="Light List Accent 1" w:uiPriority="61"/>
-    <w:lsdException w:name="Light Grid Accent 1" w:uiPriority="62"/>
-    <w:lsdException w:name="Medium Shading 1 Accent 1" w:uiPriority="63"/>
-    <w:lsdException w:name="Medium Shading 2 Accent 1" w:uiPriority="64"/>
-    <w:lsdException w:name="Medium List 1 Accent 1" w:uiPriority="65"/>
-    <w:lsdException w:name="Revision" w:semiHidden="1"/>
-    <w:lsdException w:name="List Paragraph" w:uiPriority="34" w:qFormat="1"/>
-    <w:lsdException w:name="Quote" w:uiPriority="29" w:qFormat="1"/>
-    <w:lsdException w:name="Intense Quote" w:uiPriority="30" w:qFormat="1"/>
-    <w:lsdException w:name="Medium List 2 Accent 1" w:uiPriority="66"/>
-    <w:lsdException w:name="Medium Grid 1 Accent 1" w:uiPriority="67"/>
-    <w:lsdException w:name="Medium Grid 2 Accent 1" w:uiPriority="68"/>
-    <w:lsdException w:name="Medium Grid 3 Accent 1" w:uiPriority="69"/>
-    <w:lsdException w:name="Dark List Accent 1" w:uiPriority="70"/>
-    <w:lsdException w:name="Colorful Shading Accent 1" w:uiPriority="71"/>
-    <w:lsdException w:name="Colorful List Accent 1" w:uiPriority="72"/>
-    <w:lsdException w:name="Colorful Grid Accent 1" w:uiPriority="73"/>
-    <w:lsdException w:name="Light Shading Accent 2" w:uiPriority="60"/>
-    <w:lsdException w:name="Light List Accent 2" w:uiPriority="61"/>
-    <w:lsdException w:name="Light Grid Accent 2" w:uiPriority="62"/>
-    <w:lsdException w:name="Medium Shading 1 Accent 2" w:uiPriority="63"/>
-    <w:lsdException w:name="Medium Shading 2 Accent 2" w:uiPriority="64"/>
-    <w:lsdException w:name="Medium List 1 Accent 2" w:uiPriority="65"/>
-    <w:lsdException w:name="Medium List 2 Accent 2" w:uiPriority="66"/>
-    <w:lsdException w:name="Medium Grid 1 Accent 2" w:uiPriority="67"/>
-    <w:lsdException w:name="Medium Grid 2 Accent 2" w:uiPriority="68"/>
-    <w:lsdException w:name="Medium Grid 3 Accent 2" w:uiPriority="69"/>
-    <w:lsdException w:name="Dark List Accent 2" w:uiPriority="70"/>
-    <w:lsdException w:name="Colorful Shading Accent 2" w:uiPriority="71"/>
-    <w:lsdException w:name="Colorful List Accent 2" w:uiPriority="72"/>
-    <w:lsdException w:name="Colorful Grid Accent 2" w:uiPriority="73"/>
-    <w:lsdException w:name="Light Shading Accent 3" w:uiPriority="60"/>
-    <w:lsdException w:name="Light List Accent 3" w:uiPriority="61"/>
-    <w:lsdException w:name="Light Grid Accent 3" w:uiPriority="62"/>
-    <w:lsdException w:name="Medium Shading 1 Accent 3" w:uiPriority="63"/>
-    <w:lsdException w:name="Medium Shading 2 Accent 3" w:uiPriority="64"/>
-    <w:lsdException w:name="Medium List 1 Accent 3" w:uiPriority="65"/>
-    <w:lsdException w:name="Medium List 2 Accent 3" w:uiPriority="66"/>
-    <w:lsdException w:name="Medium Grid 1 Accent 3" w:uiPriority="67"/>
-    <w:lsdException w:name="Medium Grid 2 Accent 3" w:uiPriority="68"/>
-    <w:lsdException w:name="Medium Grid 3 Accent 3" w:uiPriority="69"/>
-    <w:lsdException w:name="Dark List Accent 3" w:uiPriority="70"/>
-    <w:lsdException w:name="Colorful Shading Accent 3" w:uiPriority="71"/>
-    <w:lsdException w:name="Colorful List Accent 3" w:uiPriority="72"/>
-    <w:lsdException w:name="Colorful Grid Accent 3" w:uiPriority="73"/>
-    <w:lsdException w:name="Light Shading Accent 4" w:uiPriority="60"/>
-    <w:lsdException w:name="Light List Accent 4" w:uiPriority="61"/>
-    <w:lsdException w:name="Light Grid Accent 4" w:uiPriority="62"/>
-    <w:lsdException w:name="Medium Shading 1 Accent 4" w:uiPriority="63"/>
-    <w:lsdException w:name="Medium Shading 2 Accent 4" w:uiPriority="64"/>
-    <w:lsdException w:name="Medium List 1 Accent 4" w:uiPriority="65"/>
-    <w:lsdException w:name="Medium List 2 Accent 4" w:uiPriority="66"/>
-    <w:lsdException w:name="Medium Grid 1 Accent 4" w:uiPriority="67"/>
-    <w:lsdException w:name="Medium Grid 2 Accent 4" w:uiPriority="68"/>
-    <w:lsdException w:name="Medium Grid 3 Accent 4" w:uiPriority="69"/>
-    <w:lsdException w:name="Dark List Accent 4" w:uiPriority="70"/>
-    <w:lsdException w:name="Colorful Shading Accent 4" w:uiPriority="71"/>
-    <w:lsdException w:name="Colorful List Accent 4" w:uiPriority="72"/>
-    <w:lsdException w:name="Colorful Grid Accent 4" w:uiPriority="73"/>
-    <w:lsdException w:name="Light Shading Accent 5" w:uiPriority="60"/>
-    <w:lsdException w:name="Light List Accent 5" w:uiPriority="61"/>
-    <w:lsdException w:name="Light Grid Accent 5" w:uiPriority="62"/>
-    <w:lsdException w:name="Medium Shading 1 Accent 5" w:uiPriority="63"/>
-    <w:lsdException w:name="Medium Shading 2 Accent 5" w:uiPriority="64"/>
-    <w:lsdException w:name="Medium List 1 Accent 5" w:uiPriority="65"/>
-    <w:lsdException w:name="Medium List 2 Accent 5" w:uiPriority="66"/>
-    <w:lsdException w:name="Medium Grid 1 Accent 5" w:uiPriority="67"/>
-    <w:lsdException w:name="Medium Grid 2 Accent 5" w:uiPriority="68"/>
-    <w:lsdException w:name="Medium Grid 3 Accent 5" w:uiPriority="69"/>
-    <w:lsdException w:name="Dark List Accent 5" w:uiPriority="70"/>
-    <w:lsdException w:name="Colorful Shading Accent 5" w:uiPriority="71"/>
-    <w:lsdException w:name="Colorful List Accent 5" w:uiPriority="72"/>
-    <w:lsdException w:name="Colorful Grid Accent 5" w:uiPriority="73"/>
-    <w:lsdException w:name="Light Shading Accent 6" w:uiPriority="60"/>
-    <w:lsdException w:name="Light List Accent 6" w:uiPriority="61"/>
-    <w:lsdException w:name="Light Grid Accent 6" w:uiPriority="62"/>
-    <w:lsdException w:name="Medium Shading 1 Accent 6" w:uiPriority="63"/>
-    <w:lsdException w:name="Medium Shading 2 Accent 6" w:uiPriority="64"/>
-    <w:lsdException w:name="Medium List 1 Accent 6" w:uiPriority="65"/>
-    <w:lsdException w:name="Medium List 2 Accent 6" w:uiPriority="66"/>
-    <w:lsdException w:name="Medium Grid 1 Accent 6" w:uiPriority="67"/>
-    <w:lsdException w:name="Medium Grid 2 Accent 6" w:uiPriority="68"/>
-    <w:lsdException w:name="Medium Grid 3 Accent 6" w:uiPriority="69"/>
-    <w:lsdException w:name="Dark List Accent 6" w:uiPriority="70"/>
-    <w:lsdException w:name="Colorful Shading Accent 6" w:uiPriority="71"/>
-    <w:lsdException w:name="Colorful List Accent 6" w:uiPriority="72"/>
-    <w:lsdException w:name="Colorful Grid Accent 6" w:uiPriority="73"/>
-    <w:lsdException w:name="Subtle Emphasis" w:uiPriority="19" w:qFormat="1"/>
-    <w:lsdException w:name="Intense Emphasis" w:uiPriority="21" w:qFormat="1"/>
-    <w:lsdException w:name="Subtle Reference" w:uiPriority="31" w:qFormat="1"/>
-    <w:lsdException w:name="Intense Reference" w:uiPriority="32" w:qFormat="1"/>
-    <w:lsdException w:name="Book Title" w:uiPriority="33" w:qFormat="1"/>
-    <w:lsdException w:name="Bibliography" w:semiHidden="1" w:uiPriority="37" w:unhideWhenUsed="1"/>
-    <w:lsdException w:name="TOC Heading" w:semiHidden="1" w:uiPriority="39" w:unhideWhenUsed="1" w:qFormat="1"/>
-    <w:lsdException w:name="Plain Table 1" w:uiPriority="41"/>
-    <w:lsdException w:name="Plain Table 2" w:uiPriority="42"/>
-    <w:lsdException w:name="Plain Table 3" w:uiPriority="43"/>
-    <w:lsdException w:name="Plain Table 4" w:uiPriority="44"/>
-    <w:lsdException w:name="Plain Table 5" w:uiPriority="45"/>
-    <w:lsdException w:name="Grid Table Light" w:uiPriority="40"/>
-    <w:lsdException w:name="Grid Table 1 Light" w:uiPriority="46"/>
-    <w:lsdException w:name="Grid Table 2" w:uiPriority="47"/>
-    <w:lsdException w:name="Grid Table 3" w:uiPriority="48"/>
-    <w:lsdException w:name="Grid Table 4" w:uiPriority="49"/>
-    <w:lsdException w:name="Grid Table 5 Dark" w:uiPriority="50"/>
-    <w:lsdException w:name="Grid Table 6 Colorful" w:uiPriority="51"/>
-    <w:lsdException w:name="Grid Table 7 Colorful" w:uiPriority="52"/>
-    <w:lsdException w:name="Grid Table 1 Light Accent 1" w:uiPriority="46"/>
-    <w:lsdException w:name="Grid Table 2 Accent 1" w:uiPriority="47"/>
-    <w:lsdException w:name="Grid Table 3 Accent 1" w:uiPriority="48"/>
-    <w:lsdException w:name="Grid Table 4 Accent 1" w:uiPriority="49"/>
-    <w:lsdException w:name="Grid Table 5 Dark Accent 1" w:uiPriority="50"/>
-    <w:lsdException w:name="Grid Table 6 Colorful Accent 1" w:uiPriority="51"/>
-    <w:lsdException w:name="Grid Table 7 Colorful Accent 1" w:uiPriority="52"/>
-    <w:lsdException w:name="Grid Table 1 Light Accent 2" w:uiPriority="46"/>
-    <w:lsdException w:name="Grid Table 2 Accent 2" w:uiPriority="47"/>
-    <w:lsdException w:name="Grid Table 3 Accent 2" w:uiPriority="48"/>
-    <w:lsdException w:name="Grid Table 4 Accent 2" w:uiPriority="49"/>
-    <w:lsdException w:name="Grid Table 5 Dark Accent 2" w:uiPriority="50"/>
-    <w:lsdException w:name="Grid Table 6 Colorful Accent 2" w:uiPriority="51"/>
-    <w:lsdException w:name="Grid Table 7 Colorful Accent 2" w:uiPriority="52"/>
-    <w:lsdException w:name="Grid Table 1 Light Accent 3" w:uiPriority="46"/>
-    <w:lsdException w:name="Grid Table 2 Accent 3" w:uiPriority="47"/>
-    <w:lsdException w:name="Grid Table 3 Accent 3" w:uiPriority="48"/>
-    <w:lsdException w:name="Grid Table 4 Accent 3" w:uiPriority="49"/>
-    <w:lsdException w:name="Grid Table 5 Dark Accent 3" w:uiPriority="50"/>
-    <w:lsdException w:name="Grid Table 6 Colorful Accent 3" w:uiPriority="51"/>
-    <w:lsdException w:name="Grid Table 7 Colorful Accent 3" w:uiPriority="52"/>
-    <w:lsdException w:name="Grid Table 1 Light Accent 4" w:uiPriority="46"/>
-    <w:lsdException w:name="Grid Table 2 Accent 4" w:uiPriority="47"/>
-    <w:lsdException w:name="Grid Table 3 Accent 4" w:uiPriority="48"/>
-    <w:lsdException w:name="Grid Table 4 Accent 4" w:uiPriority="49"/>
-    <w:lsdException w:name="Grid Table 5 Dark Accent 4" w:uiPriority="50"/>
-    <w:lsdException w:name="Grid Table 6 Colorful Accent 4" w:uiPriority="51"/>
-    <w:lsdException w:name="Grid Table 7 Colorful Accent 4" w:uiPriority="52"/>
-    <w:lsdException w:name="Grid Table 1 Light Accent 5" w:uiPriority="46"/>
-    <w:lsdException w:name="Grid Table 2 Accent 5" w:uiPriority="47"/>
-    <w:lsdException w:name="Grid Table 3 Accent 5" w:uiPriority="48"/>
-    <w:lsdException w:name="Grid Table 4 Accent 5" w:uiPriority="49"/>
-    <w:lsdException w:name="Grid Table 5 Dark Accent 5" w:uiPriority="50"/>
-    <w:lsdException w:name="Grid Table 6 Colorful Accent 5" w:uiPriority="51"/>
-    <w:lsdException w:name="Grid Table 7 Colorful Accent 5" w:uiPriority="52"/>
-    <w:lsdException w:name="Grid Table 1 Light Accent 6" w:uiPriority="46"/>
-    <w:lsdException w:name="Grid Table 2 Accent 6" w:uiPriority="47"/>
-    <w:lsdException w:name="Grid Table 3 Accent 6" w:uiPriority="48"/>
-    <w:lsdException w:name="Grid Table 4 Accent 6" w:uiPriority="49"/>
-    <w:lsdException w:name="Grid Table 5 Dark Accent 6" w:uiPriority="50"/>
-    <w:lsdException w:name="Grid Table 6 Colorful Accent 6" w:uiPriority="51"/>
-    <w:lsdException w:name="Grid Table 7 Colorful Accent 6" w:uiPriority="52"/>
-    <w:lsdException w:name="List Table 1 Light" w:uiPriority="46"/>
-    <w:lsdException w:name="List Table 2" w:uiPriority="47"/>
-    <w:lsdException w:name="List Table 3" w:uiPriority="48"/>
-    <w:lsdException w:name="List Table 4" w:uiPriority="49"/>
-    <w:lsdException w:name="List Table 5 Dark" w:uiPriority="50"/>
-    <w:lsdException w:name="List Table 6 Colorful" w:uiPriority="51"/>
-    <w:lsdException w:name="List Table 7 Colorful" w:uiPriority="52"/>
-    <w:lsdException w:name="List Table 1 Light Accent 1" w:uiPriority="46"/>
-    <w:lsdException w:name="List Table 2 Accent 1" w:uiPriority="47"/>
-    <w:lsdException w:name="List Table 3 Accent 1" w:uiPriority="48"/>
-    <w:lsdException w:name="List Table 4 Accent 1" w:uiPriority="49"/>
-    <w:lsdException w:name="List Table 5 Dark Accent 1" w:uiPriority="50"/>
-    <w:lsdException w:name="List Table 6 Colorful Accent 1" w:uiPriority="51"/>
-    <w:lsdException w:name="List Table 7 Colorful Accent 1" w:uiPriority="52"/>
-    <w:lsdException w:name="List Table 1 Light Accent 2" w:uiPriority="46"/>
-    <w:lsdException w:name="List Table 2 Accent 2" w:uiPriority="47"/>
-    <w:lsdException w:name="List Table 3 Accent 2" w:uiPriority="48"/>
-    <w:lsdException w:name="List Table 4 Accent 2" w:uiPriority="49"/>
-    <w:lsdException w:name="List Table 5 Dark Accent 2" w:uiPriority="50"/>
-    <w:lsdException w:name="List Table 6 Colorful Accent 2" w:uiPriority="51"/>
-    <w:lsdException w:name="List Table 7 Colorful Accent 2" w:uiPriority="52"/>
-    <w:lsdException w:name="List Table 1 Light Accent 3" w:uiPriority="46"/>
-    <w:lsdException w:name="List Table 2 Accent 3" w:uiPriority="47"/>
-    <w:lsdException w:name="List Table 3 Accent 3" w:uiPriority="48"/>
-    <w:lsdException w:name="List Table 4 Accent 3" w:uiPriority="49"/>
-    <w:lsdException w:name="List Table 5 Dark Accent 3" w:uiPriority="50"/>
-    <w:lsdException w:name="List Table 6 Colorful Accent 3" w:uiPriority="51"/>
-    <w:lsdException w:name="List Table 7 Colorful Accent 3" w:uiPriority="52"/>
-    <w:lsdException w:name="List Table 1 Light Accent 4" w:uiPriority="46"/>
-    <w:lsdException w:name="List Table 2 Accent 4" w:uiPriority="47"/>
-    <w:lsdException w:name="List Table 3 Accent 4" w:uiPriority="48"/>
-    <w:lsdException w:name="List Table 4 Accent 4" w:uiPriority="49"/>
-    <w:lsdException w:name="List Table 5 Dark Accent 4" w:uiPriority="50"/>
-    <w:lsdException w:name="List Table 6 Colorful Accent 4" w:uiPriority="51"/>
-    <w:lsdException w:name="List Table 7 Colorful Accent 4" w:uiPriority="52"/>
-    <w:lsdException w:name="List Table 1 Light Accent 5" w:uiPriority="46"/>
-    <w:lsdException w:name="List Table 2 Accent 5" w:uiPriority="47"/>
-    <w:lsdException w:name="List Table 3 Accent 5" w:uiPriority="48"/>
-    <w:lsdException w:name="List Table 4 Accent 5" w:uiPriority="49"/>
-    <w:lsdException w:name="List Table 5 Dark Accent 5" w:uiPriority="50"/>
-    <w:lsdException w:name="List Table 6 Colorful Accent 5" w:uiPriority="51"/>
-    <w:lsdException w:name="List Table 7 Colorful Accent 5" w:uiPriority="52"/>
-    <w:lsdException w:name="List Table 1 Light Accent 6" w:uiPriority="46"/>
-    <w:lsdException w:name="List Table 2 Accent 6" w:uiPriority="47"/>
-    <w:lsdException w:name="List Table 3 Accent 6" w:uiPriority="48"/>
-    <w:lsdException w:name="List Table 4 Accent 6" w:uiPriority="49"/>
-    <w:lsdException w:name="List Table 5 Dark Accent 6" w:uiPriority="50"/>
-    <w:lsdException w:name="List Table 6 Colorful Accent 6" w:uiPriority="51"/>
-    <w:lsdException w:name="List Table 7 Colorful Accent 6" w:uiPriority="52"/>
+  <w:latentStyles w:defLockedState="0" w:defUIPriority="99" w:defSemiHidden="1" w:defUnhideWhenUsed="1" w:defQFormat="0" w:count="267">
+    <w:lsdException w:name="Normal" w:semiHidden="0" w:uiPriority="0" w:unhideWhenUsed="0" w:qFormat="1"/>
+    <w:lsdException w:name="heading 1" w:semiHidden="0" w:uiPriority="9" w:unhideWhenUsed="0" w:qFormat="1"/>
+    <w:lsdException w:name="heading 2" w:uiPriority="9" w:qFormat="1"/>
+    <w:lsdException w:name="heading 3" w:uiPriority="9" w:qFormat="1"/>
+    <w:lsdException w:name="heading 4" w:uiPriority="9" w:qFormat="1"/>
+    <w:lsdException w:name="heading 5" w:uiPriority="9" w:qFormat="1"/>
+    <w:lsdException w:name="heading 6" w:uiPriority="9" w:qFormat="1"/>
+    <w:lsdException w:name="heading 7" w:uiPriority="9" w:qFormat="1"/>
+    <w:lsdException w:name="heading 8" w:uiPriority="9" w:qFormat="1"/>
+    <w:lsdException w:name="heading 9" w:uiPriority="9" w:qFormat="1"/>
+    <w:lsdException w:name="toc 1" w:uiPriority="39"/>
+    <w:lsdException w:name="toc 2" w:uiPriority="39"/>
+    <w:lsdException w:name="toc 3" w:uiPriority="39"/>
+    <w:lsdException w:name="toc 4" w:uiPriority="39"/>
+    <w:lsdException w:name="toc 5" w:uiPriority="39"/>
+    <w:lsdException w:name="toc 6" w:uiPriority="39"/>
+    <w:lsdException w:name="toc 7" w:uiPriority="39"/>
+    <w:lsdException w:name="toc 8" w:uiPriority="39"/>
+    <w:lsdException w:name="toc 9" w:uiPriority="39"/>
+    <w:lsdException w:name="caption" w:uiPriority="35" w:qFormat="1"/>
+    <w:lsdException w:name="Title" w:semiHidden="0" w:uiPriority="10" w:unhideWhenUsed="0" w:qFormat="1"/>
+    <w:lsdException w:name="Default Paragraph Font" w:uiPriority="1"/>
+    <w:lsdException w:name="Subtitle" w:semiHidden="0" w:uiPriority="11" w:unhideWhenUsed="0" w:qFormat="1"/>
+    <w:lsdException w:name="Strong" w:semiHidden="0" w:uiPriority="22" w:unhideWhenUsed="0" w:qFormat="1"/>
+    <w:lsdException w:name="Emphasis" w:semiHidden="0" w:uiPriority="20" w:unhideWhenUsed="0" w:qFormat="1"/>
+    <w:lsdException w:name="Table Grid" w:semiHidden="0" w:uiPriority="39" w:unhideWhenUsed="0"/>
+    <w:lsdException w:name="Placeholder Text" w:unhideWhenUsed="0"/>
+    <w:lsdException w:name="No Spacing" w:semiHidden="0" w:uiPriority="1" w:unhideWhenUsed="0" w:qFormat="1"/>
+    <w:lsdException w:name="Light Shading" w:semiHidden="0" w:uiPriority="60" w:unhideWhenUsed="0"/>
+    <w:lsdException w:name="Light List" w:semiHidden="0" w:uiPriority="61" w:unhideWhenUsed="0"/>
+    <w:lsdException w:name="Light Grid" w:semiHidden="0" w:uiPriority="62" w:unhideWhenUsed="0"/>
+    <w:lsdException w:name="Medium Shading 1" w:semiHidden="0" w:uiPriority="63" w:unhideWhenUsed="0"/>
+    <w:lsdException w:name="Medium Shading 2" w:semiHidden="0" w:uiPriority="64" w:unhideWhenUsed="0"/>
+    <w:lsdException w:name="Medium List 1" w:semiHidden="0" w:uiPriority="65" w:unhideWhenUsed="0"/>
+    <w:lsdException w:name="Medium List 2" w:semiHidden="0" w:uiPriority="66" w:unhideWhenUsed="0"/>
+    <w:lsdException w:name="Medium Grid 1" w:semiHidden="0" w:uiPriority="67" w:unhideWhenUsed="0"/>
+    <w:lsdException w:name="Medium Grid 2" w:semiHidden="0" w:uiPriority="68" w:unhideWhenUsed="0"/>
+    <w:lsdException w:name="Medium Grid 3" w:semiHidden="0" w:uiPriority="69" w:unhideWhenUsed="0"/>
+    <w:lsdException w:name="Dark List" w:semiHidden="0" w:uiPriority="70" w:unhideWhenUsed="0"/>
+    <w:lsdException w:name="Colorful Shading" w:semiHidden="0" w:uiPriority="71" w:unhideWhenUsed="0"/>
+    <w:lsdException w:name="Colorful List" w:semiHidden="0" w:uiPriority="72" w:unhideWhenUsed="0"/>
+    <w:lsdException w:name="Colorful Grid" w:semiHidden="0" w:uiPriority="73" w:unhideWhenUsed="0"/>
+    <w:lsdException w:name="Light Shading Accent 1" w:semiHidden="0" w:uiPriority="60" w:unhideWhenUsed="0"/>
+    <w:lsdException w:name="Light List Accent 1" w:semiHidden="0" w:uiPriority="61" w:unhideWhenUsed="0"/>
+    <w:lsdException w:name="Light Grid Accent 1" w:semiHidden="0" w:uiPriority="62" w:unhideWhenUsed="0"/>
+    <w:lsdException w:name="Medium Shading 1 Accent 1" w:semiHidden="0" w:uiPriority="63" w:unhideWhenUsed="0"/>
+    <w:lsdException w:name="Medium Shading 2 Accent 1" w:semiHidden="0" w:uiPriority="64" w:unhideWhenUsed="0"/>
+    <w:lsdException w:name="Medium List 1 Accent 1" w:semiHidden="0" w:uiPriority="65" w:unhideWhenUsed="0"/>
+    <w:lsdException w:name="Revision" w:unhideWhenUsed="0"/>
+    <w:lsdException w:name="List Paragraph" w:semiHidden="0" w:uiPriority="34" w:unhideWhenUsed="0" w:qFormat="1"/>
+    <w:lsdException w:name="Quote" w:semiHidden="0" w:uiPriority="29" w:unhideWhenUsed="0" w:qFormat="1"/>
+    <w:lsdException w:name="Intense Quote" w:semiHidden="0" w:uiPriority="30" w:unhideWhenUsed="0" w:qFormat="1"/>
+    <w:lsdException w:name="Medium List 2 Accent 1" w:semiHidden="0" w:uiPriority="66" w:unhideWhenUsed="0"/>
+    <w:lsdException w:name="Medium Grid 1 Accent 1" w:semiHidden="0" w:uiPriority="67" w:unhideWhenUsed="0"/>
+    <w:lsdException w:name="Medium Grid 2 Accent 1" w:semiHidden="0" w:uiPriority="68" w:unhideWhenUsed="0"/>
+    <w:lsdException w:name="Medium Grid 3 Accent 1" w:semiHidden="0" w:uiPriority="69" w:unhideWhenUsed="0"/>
+    <w:lsdException w:name="Dark List Accent 1" w:semiHidden="0" w:uiPriority="70" w:unhideWhenUsed="0"/>
+    <w:lsdException w:name="Colorful Shading Accent 1" w:semiHidden="0" w:uiPriority="71" w:unhideWhenUsed="0"/>
+    <w:lsdException w:name="Colorful List Accent 1" w:semiHidden="0" w:uiPriority="72" w:unhideWhenUsed="0"/>
+    <w:lsdException w:name="Colorful Grid Accent 1" w:semiHidden="0" w:uiPriority="73" w:unhideWhenUsed="0"/>
+    <w:lsdException w:name="Light Shading Accent 2" w:semiHidden="0" w:uiPriority="60" w:unhideWhenUsed="0"/>
+    <w:lsdException w:name="Light List Accent 2" w:semiHidden="0" w:uiPriority="61" w:unhideWhenUsed="0"/>
+    <w:lsdException w:name="Light Grid Accent 2" w:semiHidden="0" w:uiPriority="62" w:unhideWhenUsed="0"/>
+    <w:lsdException w:name="Medium Shading 1 Accent 2" w:semiHidden="0" w:uiPriority="63" w:unhideWhenUsed="0"/>
+    <w:lsdException w:name="Medium Shading 2 Accent 2" w:semiHidden="0" w:uiPriority="64" w:unhideWhenUsed="0"/>
+    <w:lsdException w:name="Medium List 1 Accent 2" w:semiHidden="0" w:uiPriority="65" w:unhideWhenUsed="0"/>
+    <w:lsdException w:name="Medium List 2 Accent 2" w:semiHidden="0" w:uiPriority="66" w:unhideWhenUsed="0"/>
+    <w:lsdException w:name="Medium Grid 1 Accent 2" w:semiHidden="0" w:uiPriority="67" w:unhideWhenUsed="0"/>
+    <w:lsdException w:name="Medium Grid 2 Accent 2" w:semiHidden="0" w:uiPriority="68" w:unhideWhenUsed="0"/>
+    <w:lsdException w:name="Medium Grid 3 Accent 2" w:semiHidden="0" w:uiPriority="69" w:unhideWhenUsed="0"/>
+    <w:lsdException w:name="Dark List Accent 2" w:semiHidden="0" w:uiPriority="70" w:unhideWhenUsed="0"/>
+    <w:lsdException w:name="Colorful Shading Accent 2" w:semiHidden="0" w:uiPriority="71" w:unhideWhenUsed="0"/>
+    <w:lsdException w:name="Colorful List Accent 2" w:semiHidden="0" w:uiPriority="72" w:unhideWhenUsed="0"/>
+    <w:lsdException w:name="Colorful Grid Accent 2" w:semiHidden="0" w:uiPriority="73" w:unhideWhenUsed="0"/>
+    <w:lsdException w:name="Light Shading Accent 3" w:semiHidden="0" w:uiPriority="60" w:unhideWhenUsed="0"/>
+    <w:lsdException w:name="Light List Accent 3" w:semiHidden="0" w:uiPriority="61" w:unhideWhenUsed="0"/>
+    <w:lsdException w:name="Light Grid Accent 3" w:semiHidden="0" w:uiPriority="62" w:unhideWhenUsed="0"/>
+    <w:lsdException w:name="Medium Shading 1 Accent 3" w:semiHidden="0" w:uiPriority="63" w:unhideWhenUsed="0"/>
+    <w:lsdException w:name="Medium Shading 2 Accent 3" w:semiHidden="0" w:uiPriority="64" w:unhideWhenUsed="0"/>
+    <w:lsdException w:name="Medium List 1 Accent 3" w:semiHidden="0" w:uiPriority="65" w:unhideWhenUsed="0"/>
+    <w:lsdException w:name="Medium List 2 Accent 3" w:semiHidden="0" w:uiPriority="66" w:unhideWhenUsed="0"/>
+    <w:lsdException w:name="Medium Grid 1 Accent 3" w:semiHidden="0" w:uiPriority="67" w:unhideWhenUsed="0"/>
+    <w:lsdException w:name="Medium Grid 2 Accent 3" w:semiHidden="0" w:uiPriority="68" w:unhideWhenUsed="0"/>
+    <w:lsdException w:name="Medium Grid 3 Accent 3" w:semiHidden="0" w:uiPriority="69" w:unhideWhenUsed="0"/>
+    <w:lsdException w:name="Dark List Accent 3" w:semiHidden="0" w:uiPriority="70" w:unhideWhenUsed="0"/>
+    <w:lsdException w:name="Colorful Shading Accent 3" w:semiHidden="0" w:uiPriority="71" w:unhideWhenUsed="0"/>
+    <w:lsdException w:name="Colorful List Accent 3" w:semiHidden="0" w:uiPriority="72" w:unhideWhenUsed="0"/>
+    <w:lsdException w:name="Colorful Grid Accent 3" w:semiHidden="0" w:uiPriority="73" w:unhideWhenUsed="0"/>
+    <w:lsdException w:name="Light Shading Accent 4" w:semiHidden="0" w:uiPriority="60" w:unhideWhenUsed="0"/>
+    <w:lsdException w:name="Light List Accent 4" w:semiHidden="0" w:uiPriority="61" w:unhideWhenUsed="0"/>
+    <w:lsdException w:name="Light Grid Accent 4" w:semiHidden="0" w:uiPriority="62" w:unhideWhenUsed="0"/>
+    <w:lsdException w:name="Medium Shading 1 Accent 4" w:semiHidden="0" w:uiPriority="63" w:unhideWhenUsed="0"/>
+    <w:lsdException w:name="Medium Shading 2 Accent 4" w:semiHidden="0" w:uiPriority="64" w:unhideWhenUsed="0"/>
+    <w:lsdException w:name="Medium List 1 Accent 4" w:semiHidden="0" w:uiPriority="65" w:unhideWhenUsed="0"/>
+    <w:lsdException w:name="Medium List 2 Accent 4" w:semiHidden="0" w:uiPriority="66" w:unhideWhenUsed="0"/>
+    <w:lsdException w:name="Medium Grid 1 Accent 4" w:semiHidden="0" w:uiPriority="67" w:unhideWhenUsed="0"/>
+    <w:lsdException w:name="Medium Grid 2 Accent 4" w:semiHidden="0" w:uiPriority="68" w:unhideWhenUsed="0"/>
+    <w:lsdException w:name="Medium Grid 3 Accent 4" w:semiHidden="0" w:uiPriority="69" w:unhideWhenUsed="0"/>
+    <w:lsdException w:name="Dark List Accent 4" w:semiHidden="0" w:uiPriority="70" w:unhideWhenUsed="0"/>
+    <w:lsdException w:name="Colorful Shading Accent 4" w:semiHidden="0" w:uiPriority="71" w:unhideWhenUsed="0"/>
+    <w:lsdException w:name="Colorful List Accent 4" w:semiHidden="0" w:uiPriority="72" w:unhideWhenUsed="0"/>
+    <w:lsdException w:name="Colorful Grid Accent 4" w:semiHidden="0" w:uiPriority="73" w:unhideWhenUsed="0"/>
+    <w:lsdException w:name="Light Shading Accent 5" w:semiHidden="0" w:uiPriority="60" w:unhideWhenUsed="0"/>
+    <w:lsdException w:name="Light List Accent 5" w:semiHidden="0" w:uiPriority="61" w:unhideWhenUsed="0"/>
+    <w:lsdException w:name="Light Grid Accent 5" w:semiHidden="0" w:uiPriority="62" w:unhideWhenUsed="0"/>
+    <w:lsdException w:name="Medium Shading 1 Accent 5" w:semiHidden="0" w:uiPriority="63" w:unhideWhenUsed="0"/>
+    <w:lsdException w:name="Medium Shading 2 Accent 5" w:semiHidden="0" w:uiPriority="64" w:unhideWhenUsed="0"/>
+    <w:lsdException w:name="Medium List 1 Accent 5" w:semiHidden="0" w:uiPriority="65" w:unhideWhenUsed="0"/>
+    <w:lsdException w:name="Medium List 2 Accent 5" w:semiHidden="0" w:uiPriority="66" w:unhideWhenUsed="0"/>
+    <w:lsdException w:name="Medium Grid 1 Accent 5" w:semiHidden="0" w:uiPriority="67" w:unhideWhenUsed="0"/>
+    <w:lsdException w:name="Medium Grid 2 Accent 5" w:semiHidden="0" w:uiPriority="68" w:unhideWhenUsed="0"/>
+    <w:lsdException w:name="Medium Grid 3 Accent 5" w:semiHidden="0" w:uiPriority="69" w:unhideWhenUsed="0"/>
+    <w:lsdException w:name="Dark List Accent 5" w:semiHidden="0" w:uiPriority="70" w:unhideWhenUsed="0"/>
+    <w:lsdException w:name="Colorful Shading Accent 5" w:semiHidden="0" w:uiPriority="71" w:unhideWhenUsed="0"/>
+    <w:lsdException w:name="Colorful List Accent 5" w:semiHidden="0" w:uiPriority="72" w:unhideWhenUsed="0"/>
+    <w:lsdException w:name="Colorful Grid Accent 5" w:semiHidden="0" w:uiPriority="73" w:unhideWhenUsed="0"/>
+    <w:lsdException w:name="Light Shading Accent 6" w:semiHidden="0" w:uiPriority="60" w:unhideWhenUsed="0"/>
+    <w:lsdException w:name="Light List Accent 6" w:semiHidden="0" w:uiPriority="61" w:unhideWhenUsed="0"/>
+    <w:lsdException w:name="Light Grid Accent 6" w:semiHidden="0" w:uiPriority="62" w:unhideWhenUsed="0"/>
+    <w:lsdException w:name="Medium Shading 1 Accent 6" w:semiHidden="0" w:uiPriority="63" w:unhideWhenUsed="0"/>
+    <w:lsdException w:name="Medium Shading 2 Accent 6" w:semiHidden="0" w:uiPriority="64" w:unhideWhenUsed="0"/>
+    <w:lsdException w:name="Medium List 1 Accent 6" w:semiHidden="0" w:uiPriority="65" w:unhideWhenUsed="0"/>
+    <w:lsdException w:name="Medium List 2 Accent 6" w:semiHidden="0" w:uiPriority="66" w:unhideWhenUsed="0"/>
+    <w:lsdException w:name="Medium Grid 1 Accent 6" w:semiHidden="0" w:uiPriority="67" w:unhideWhenUsed="0"/>
+    <w:lsdException w:name="Medium Grid 2 Accent 6" w:semiHidden="0" w:uiPriority="68" w:unhideWhenUsed="0"/>
+    <w:lsdException w:name="Medium Grid 3 Accent 6" w:semiHidden="0" w:uiPriority="69" w:unhideWhenUsed="0"/>
+    <w:lsdException w:name="Dark List Accent 6" w:semiHidden="0" w:uiPriority="70" w:unhideWhenUsed="0"/>
+    <w:lsdException w:name="Colorful Shading Accent 6" w:semiHidden="0" w:uiPriority="71" w:unhideWhenUsed="0"/>
+    <w:lsdException w:name="Colorful List Accent 6" w:semiHidden="0" w:uiPriority="72" w:unhideWhenUsed="0"/>
+    <w:lsdException w:name="Colorful Grid Accent 6" w:semiHidden="0" w:uiPriority="73" w:unhideWhenUsed="0"/>
+    <w:lsdException w:name="Subtle Emphasis" w:semiHidden="0" w:uiPriority="19" w:unhideWhenUsed="0" w:qFormat="1"/>
+    <w:lsdException w:name="Intense Emphasis" w:semiHidden="0" w:uiPriority="21" w:unhideWhenUsed="0" w:qFormat="1"/>
+    <w:lsdException w:name="Subtle Reference" w:semiHidden="0" w:uiPriority="31" w:unhideWhenUsed="0" w:qFormat="1"/>
+    <w:lsdException w:name="Intense Reference" w:semiHidden="0" w:uiPriority="32" w:unhideWhenUsed="0" w:qFormat="1"/>
+    <w:lsdException w:name="Book Title" w:semiHidden="0" w:uiPriority="33" w:unhideWhenUsed="0" w:qFormat="1"/>
+    <w:lsdException w:name="Bibliography" w:uiPriority="37"/>
+    <w:lsdException w:name="TOC Heading" w:uiPriority="39" w:qFormat="1"/>
+  </w:latentStyles>
+  <w:style w:type="paragraph" w:default="1" w:styleId="Normal">
+    <w:name w:val="Normal"/>
+    <w:qFormat/>
+    <w:pPr>
+      <w:suppressAutoHyphens/>
+      <w:spacing w:after="160"/>
+    </w:pPr>
+  </w:style>
+  <w:style w:type="paragraph" w:styleId="Heading1">
+    <w:name w:val="heading 1"/>
+    <w:basedOn w:val="Heading"/>
+    <w:pPr>
+      <w:outlineLvl w:val="0"/>
+    </w:pPr>
+  </w:style>
+  <w:style w:type="character" w:default="1" w:styleId="DefaultParagraphFont">
+    <w:name w:val="Default Paragraph Font"/>
+    <w:uiPriority w:val="1"/>
+    <w:semiHidden/>
+    <w:unhideWhenUsed/>
+  </w:style>
+  <w:style w:type="table" w:default="1" w:styleId="TableNormal">
+    <w:name w:val="Normal Table"/>
+    <w:uiPriority w:val="99"/>
+    <w:semiHidden/>
+    <w:unhideWhenUsed/>
+    <w:tblPr>
+      <w:tblInd w:w="0" w:type="dxa"/>
+      <w:tblCellMar>
+        <w:top w:w="0" w:type="dxa"/>
+        <w:left w:w="108" w:type="dxa"/>
+        <w:bottom w:w="0" w:type="dxa"/>
+        <w:right w:w="108" w:type="dxa"/>
+      </w:tblCellMar>
+    </w:tblPr>
+  </w:style>
+  <w:style w:type="numbering" w:default="1" w:styleId="NoList">
+    <w:name w:val="No List"/>
+    <w:uiPriority w:val="99"/>
+    <w:semiHidden/>
+    <w:unhideWhenUsed/>
+  </w:style>
+  <w:style w:type="character" w:styleId="HTMLCode">
+    <w:name w:val="HTML Code"/>
+    <w:basedOn w:val="DefaultParagraphFont"/>
+    <w:uiPriority w:val="99"/>
+    <w:semiHidden/>
+    <w:unhideWhenUsed/>
+    <w:rsid w:val="00820A96"/>
+    <w:rPr>
+      <w:rFonts w:ascii="Courier New" w:eastAsia="Times New Roman" w:hAnsi="Courier New" w:cs="Courier New"/>
+      <w:sz w:val="20"/>
+      <w:szCs w:val="20"/>
+    </w:rPr>
+  </w:style>
+  <w:style w:type="character" w:customStyle="1" w:styleId="HTMLPreformattedChar">
+    <w:name w:val="HTML Preformatted Char"/>
+    <w:basedOn w:val="DefaultParagraphFont"/>
+    <w:link w:val="HTMLPreformatted"/>
+    <w:uiPriority w:val="99"/>
+    <w:semiHidden/>
+    <w:rsid w:val="00825B20"/>
+    <w:rPr>
+      <w:rFonts w:ascii="Courier New" w:eastAsia="Times New Roman" w:hAnsi="Courier New" w:cs="Courier New"/>
+      <w:sz w:val="20"/>
+      <w:szCs w:val="20"/>
+      <w:lang w:val="en-US"/>
+    </w:rPr>
+  </w:style>
+  <w:style w:type="character" w:customStyle="1" w:styleId="InternetLink">
+    <w:name w:val="Internet Link"/>
+    <w:basedOn w:val="DefaultParagraphFont"/>
+    <w:uiPriority w:val="99"/>
+    <w:unhideWhenUsed/>
+    <w:rsid w:val="00C93089"/>
+    <w:rPr>
+      <w:color w:val="0563C1" w:themeColor="hyperlink"/>
+      <w:u w:val="single"/>
+    </w:rPr>
+  </w:style>
+  <w:style w:type="character" w:styleId="FollowedHyperlink">
+    <w:name w:val="FollowedHyperlink"/>
+    <w:basedOn w:val="DefaultParagraphFont"/>
+    <w:uiPriority w:val="99"/>
+    <w:semiHidden/>
+    <w:unhideWhenUsed/>
+    <w:rsid w:val="00C93089"/>
+    <w:rPr>
+      <w:color w:val="954F72" w:themeColor="followedHyperlink"/>
+      <w:u w:val="single"/>
+    </w:rPr>
+  </w:style>
+  <w:style w:type="character" w:customStyle="1" w:styleId="ListLabel1">
+    <w:name w:val="ListLabel 1"/>
+    <w:rPr>
+      <w:rFonts w:eastAsia="Calibri" w:cs="Mangal"/>
+      <w:b w:val="0"/>
+      <w:color w:val="00000A"/>
+    </w:rPr>
+  </w:style>
+  <w:style w:type="character" w:customStyle="1" w:styleId="ListLabel2">
+    <w:name w:val="ListLabel 2"/>
+    <w:rPr>
+      <w:rFonts w:cs="Courier New"/>
+    </w:rPr>
+  </w:style>
+  <w:style w:type="character" w:customStyle="1" w:styleId="ListLabel3">
+    <w:name w:val="ListLabel 3"/>
+    <w:rPr>
+      <w:rFonts w:eastAsia="Calibri" w:cs="Mangal"/>
+      <w:b w:val="0"/>
+      <w:sz w:val="22"/>
+    </w:rPr>
+  </w:style>
+  <w:style w:type="character" w:customStyle="1" w:styleId="ListLabel4">
+    <w:name w:val="ListLabel 4"/>
+    <w:rPr>
+      <w:rFonts w:eastAsia="Calibri" w:cs="Mangal"/>
+    </w:rPr>
+  </w:style>
+  <w:style w:type="character" w:customStyle="1" w:styleId="SourceText">
+    <w:name w:val="Source Text"/>
+    <w:rPr>
+      <w:rFonts w:ascii="Liberation Mono" w:eastAsia="Liberation Mono" w:hAnsi="Liberation Mono" w:cs="Liberation Mono"/>
+    </w:rPr>
+  </w:style>
+  <w:style w:type="character" w:customStyle="1" w:styleId="ListLabel5">
+    <w:name w:val="ListLabel 5"/>
+    <w:rPr>
+      <w:rFonts w:cs="Wingdings"/>
+      <w:b w:val="0"/>
+    </w:rPr>
+  </w:style>
+  <w:style w:type="character" w:customStyle="1" w:styleId="ListLabel6">
+    <w:name w:val="ListLabel 6"/>
+    <w:rPr>
+      <w:rFonts w:cs="Courier New"/>
+    </w:rPr>
+  </w:style>
+  <w:style w:type="character" w:customStyle="1" w:styleId="ListLabel7">
+    <w:name w:val="ListLabel 7"/>
+    <w:rPr>
+      <w:rFonts w:cs="Wingdings"/>
+    </w:rPr>
+  </w:style>
+  <w:style w:type="character" w:customStyle="1" w:styleId="ListLabel8">
+    <w:name w:val="ListLabel 8"/>
+    <w:rPr>
+      <w:rFonts w:cs="Symbol"/>
+    </w:rPr>
+  </w:style>
+  <w:style w:type="paragraph" w:customStyle="1" w:styleId="Heading">
+    <w:name w:val="Heading"/>
+    <w:basedOn w:val="Normal"/>
+    <w:next w:val="TextBody"/>
+    <w:pPr>
+      <w:keepNext/>
+      <w:spacing w:before="240" w:after="120"/>
+    </w:pPr>
+    <w:rPr>
+      <w:rFonts w:ascii="Liberation Sans" w:eastAsia="Droid Sans Fallback" w:hAnsi="Liberation Sans" w:cs="FreeSans"/>
+      <w:sz w:val="28"/>
+      <w:szCs w:val="28"/>
+    </w:rPr>
+  </w:style>
+  <w:style w:type="paragraph" w:customStyle="1" w:styleId="TextBody">
+    <w:name w:val="Text Body"/>
+    <w:basedOn w:val="Normal"/>
+    <w:pPr>
+      <w:spacing w:after="140" w:line="288" w:lineRule="auto"/>
+    </w:pPr>
+  </w:style>
+  <w:style w:type="paragraph" w:styleId="List">
+    <w:name w:val="List"/>
+    <w:basedOn w:val="TextBody"/>
+    <w:rPr>
+      <w:rFonts w:cs="FreeSans"/>
+    </w:rPr>
+  </w:style>
+  <w:style w:type="paragraph" w:styleId="Caption">
+    <w:name w:val="caption"/>
+    <w:basedOn w:val="Normal"/>
+    <w:pPr>
+      <w:suppressLineNumbers/>
+      <w:spacing w:before="120" w:after="120"/>
+    </w:pPr>
+    <w:rPr>
+      <w:rFonts w:cs="FreeSans"/>
+      <w:i/>
+      <w:iCs/>
+      <w:sz w:val="24"/>
+      <w:szCs w:val="24"/>
+    </w:rPr>
+  </w:style>
+  <w:style w:type="paragraph" w:customStyle="1" w:styleId="Index">
+    <w:name w:val="Index"/>
+    <w:basedOn w:val="Normal"/>
+    <w:pPr>
+      <w:suppressLineNumbers/>
+    </w:pPr>
+    <w:rPr>
+      <w:rFonts w:cs="FreeSans"/>
+    </w:rPr>
+  </w:style>
+  <w:style w:type="paragraph" w:styleId="ListParagraph">
+    <w:name w:val="List Paragraph"/>
+    <w:basedOn w:val="Normal"/>
+    <w:uiPriority w:val="34"/>
+    <w:qFormat/>
+    <w:rsid w:val="009F6E82"/>
+    <w:pPr>
+      <w:ind w:left="720"/>
+      <w:contextualSpacing/>
+    </w:pPr>
+  </w:style>
+  <w:style w:type="paragraph" w:styleId="HTMLPreformatted">
+    <w:name w:val="HTML Preformatted"/>
+    <w:basedOn w:val="Normal"/>
+    <w:link w:val="HTMLPreformattedChar"/>
+    <w:uiPriority w:val="99"/>
+    <w:semiHidden/>
+    <w:unhideWhenUsed/>
+    <w:rsid w:val="00825B20"/>
+    <w:pPr>
+      <w:tabs>
+        <w:tab w:val="left" w:pos="916"/>
+        <w:tab w:val="left" w:pos="1832"/>
+        <w:tab w:val="left" w:pos="2748"/>
+        <w:tab w:val="left" w:pos="3664"/>
+        <w:tab w:val="left" w:pos="4580"/>
+        <w:tab w:val="left" w:pos="5496"/>
+        <w:tab w:val="left" w:pos="6412"/>
+        <w:tab w:val="left" w:pos="7328"/>
+        <w:tab w:val="left" w:pos="8244"/>
+        <w:tab w:val="left" w:pos="9160"/>
+        <w:tab w:val="left" w:pos="10076"/>
+        <w:tab w:val="left" w:pos="10992"/>
+        <w:tab w:val="left" w:pos="11908"/>
+        <w:tab w:val="left" w:pos="12824"/>
+        <w:tab w:val="left" w:pos="13740"/>
+        <w:tab w:val="left" w:pos="14656"/>
+      </w:tabs>
+      <w:spacing w:after="0" w:line="240" w:lineRule="auto"/>
+    </w:pPr>
+    <w:rPr>
+      <w:rFonts w:ascii="Courier New" w:eastAsia="Times New Roman" w:hAnsi="Courier New" w:cs="Courier New"/>
+      <w:sz w:val="20"/>
+      <w:szCs w:val="20"/>
+      <w:lang w:val="en-US"/>
+    </w:rPr>
+  </w:style>
+  <w:style w:type="paragraph" w:customStyle="1" w:styleId="PreformattedText">
+    <w:name w:val="Preformatted Text"/>
+    <w:basedOn w:val="Normal"/>
+  </w:style>
+  <w:style w:type="character" w:styleId="Hyperlink">
+    <w:name w:val="Hyperlink"/>
+    <w:basedOn w:val="DefaultParagraphFont"/>
+    <w:uiPriority w:val="99"/>
+    <w:unhideWhenUsed/>
+    <w:rsid w:val="0079053C"/>
+    <w:rPr>
+      <w:color w:val="0563C1" w:themeColor="hyperlink"/>
+      <w:u w:val="single"/>
+    </w:rPr>
+  </w:style>
+  <w:style w:type="paragraph" w:styleId="NoSpacing">
+    <w:name w:val="No Spacing"/>
+    <w:uiPriority w:val="1"/>
+    <w:qFormat/>
+    <w:rsid w:val="003B3032"/>
+    <w:pPr>
+      <w:suppressAutoHyphens/>
+      <w:spacing w:line="240" w:lineRule="auto"/>
+    </w:pPr>
+  </w:style>
+</w:styles>
+</file>
+
+<file path=word/stylesWithEffects.xml><?xml version="1.0" encoding="utf-8"?>
+<w:styles xmlns:wpc="http://schemas.microsoft.com/office/word/2010/wordprocessingCanvas" xmlns:mc="http://schemas.openxmlformats.org/markup-compatibility/2006" xmlns:o="urn:schemas-microsoft-com:office:office" xmlns:r="http://schemas.openxmlformats.org/officeDocument/2006/relationships" xmlns:m="http://schemas.openxmlformats.org/officeDocument/2006/math" xmlns:v="urn:schemas-microsoft-com:vml" xmlns:wp14="http://schemas.microsoft.com/office/word/2010/wordprocessingDrawing" xmlns:wp="http://schemas.openxmlformats.org/drawingml/2006/wordprocessingDrawing" xmlns:w10="urn:schemas-microsoft-com:office:word" xmlns:w="http://schemas.openxmlformats.org/wordprocessingml/2006/main" xmlns:w14="http://schemas.microsoft.com/office/word/2010/wordml" xmlns:wpg="http://schemas.microsoft.com/office/word/2010/wordprocessingGroup" xmlns:wpi="http://schemas.microsoft.com/office/word/2010/wordprocessingInk" xmlns:wne="http://schemas.microsoft.com/office/word/2006/wordml" xmlns:wps="http://schemas.microsoft.com/office/word/2010/wordprocessingShape" mc:Ignorable="w14 wp14">
+  <w:docDefaults>
+    <w:rPrDefault>
+      <w:rPr>
+        <w:rFonts w:asciiTheme="minorHAnsi" w:eastAsiaTheme="minorHAnsi" w:hAnsiTheme="minorHAnsi" w:cstheme="minorBidi"/>
+        <w:sz w:val="22"/>
+        <w:szCs w:val="22"/>
+        <w:lang w:val="fr-FR" w:eastAsia="en-US" w:bidi="ar-SA"/>
+      </w:rPr>
+    </w:rPrDefault>
+    <w:pPrDefault>
+      <w:pPr>
+        <w:spacing w:line="254" w:lineRule="auto"/>
+      </w:pPr>
+    </w:pPrDefault>
+  </w:docDefaults>
+  <w:latentStyles w:defLockedState="0" w:defUIPriority="99" w:defSemiHidden="1" w:defUnhideWhenUsed="1" w:defQFormat="0" w:count="267">
+    <w:lsdException w:name="Normal" w:semiHidden="0" w:uiPriority="0" w:unhideWhenUsed="0" w:qFormat="1"/>
+    <w:lsdException w:name="heading 1" w:semiHidden="0" w:uiPriority="9" w:unhideWhenUsed="0" w:qFormat="1"/>
+    <w:lsdException w:name="heading 2" w:uiPriority="9" w:qFormat="1"/>
+    <w:lsdException w:name="heading 3" w:uiPriority="9" w:qFormat="1"/>
+    <w:lsdException w:name="heading 4" w:uiPriority="9" w:qFormat="1"/>
+    <w:lsdException w:name="heading 5" w:uiPriority="9" w:qFormat="1"/>
+    <w:lsdException w:name="heading 6" w:uiPriority="9" w:qFormat="1"/>
+    <w:lsdException w:name="heading 7" w:uiPriority="9" w:qFormat="1"/>
+    <w:lsdException w:name="heading 8" w:uiPriority="9" w:qFormat="1"/>
+    <w:lsdException w:name="heading 9" w:uiPriority="9" w:qFormat="1"/>
+    <w:lsdException w:name="toc 1" w:uiPriority="39"/>
+    <w:lsdException w:name="toc 2" w:uiPriority="39"/>
+    <w:lsdException w:name="toc 3" w:uiPriority="39"/>
+    <w:lsdException w:name="toc 4" w:uiPriority="39"/>
+    <w:lsdException w:name="toc 5" w:uiPriority="39"/>
+    <w:lsdException w:name="toc 6" w:uiPriority="39"/>
+    <w:lsdException w:name="toc 7" w:uiPriority="39"/>
+    <w:lsdException w:name="toc 8" w:uiPriority="39"/>
+    <w:lsdException w:name="toc 9" w:uiPriority="39"/>
+    <w:lsdException w:name="caption" w:uiPriority="35" w:qFormat="1"/>
+    <w:lsdException w:name="Title" w:semiHidden="0" w:uiPriority="10" w:unhideWhenUsed="0" w:qFormat="1"/>
+    <w:lsdException w:name="Default Paragraph Font" w:uiPriority="1"/>
+    <w:lsdException w:name="Subtitle" w:semiHidden="0" w:uiPriority="11" w:unhideWhenUsed="0" w:qFormat="1"/>
+    <w:lsdException w:name="Strong" w:semiHidden="0" w:uiPriority="22" w:unhideWhenUsed="0" w:qFormat="1"/>
+    <w:lsdException w:name="Emphasis" w:semiHidden="0" w:uiPriority="20" w:unhideWhenUsed="0" w:qFormat="1"/>
+    <w:lsdException w:name="Table Grid" w:semiHidden="0" w:uiPriority="39" w:unhideWhenUsed="0"/>
+    <w:lsdException w:name="Placeholder Text" w:unhideWhenUsed="0"/>
+    <w:lsdException w:name="No Spacing" w:semiHidden="0" w:uiPriority="1" w:unhideWhenUsed="0" w:qFormat="1"/>
+    <w:lsdException w:name="Light Shading" w:semiHidden="0" w:uiPriority="60" w:unhideWhenUsed="0"/>
+    <w:lsdException w:name="Light List" w:semiHidden="0" w:uiPriority="61" w:unhideWhenUsed="0"/>
+    <w:lsdException w:name="Light Grid" w:semiHidden="0" w:uiPriority="62" w:unhideWhenUsed="0"/>
+    <w:lsdException w:name="Medium Shading 1" w:semiHidden="0" w:uiPriority="63" w:unhideWhenUsed="0"/>
+    <w:lsdException w:name="Medium Shading 2" w:semiHidden="0" w:uiPriority="64" w:unhideWhenUsed="0"/>
+    <w:lsdException w:name="Medium List 1" w:semiHidden="0" w:uiPriority="65" w:unhideWhenUsed="0"/>
+    <w:lsdException w:name="Medium List 2" w:semiHidden="0" w:uiPriority="66" w:unhideWhenUsed="0"/>
+    <w:lsdException w:name="Medium Grid 1" w:semiHidden="0" w:uiPriority="67" w:unhideWhenUsed="0"/>
+    <w:lsdException w:name="Medium Grid 2" w:semiHidden="0" w:uiPriority="68" w:unhideWhenUsed="0"/>
+    <w:lsdException w:name="Medium Grid 3" w:semiHidden="0" w:uiPriority="69" w:unhideWhenUsed="0"/>
+    <w:lsdException w:name="Dark List" w:semiHidden="0" w:uiPriority="70" w:unhideWhenUsed="0"/>
+    <w:lsdException w:name="Colorful Shading" w:semiHidden="0" w:uiPriority="71" w:unhideWhenUsed="0"/>
+    <w:lsdException w:name="Colorful List" w:semiHidden="0" w:uiPriority="72" w:unhideWhenUsed="0"/>
+    <w:lsdException w:name="Colorful Grid" w:semiHidden="0" w:uiPriority="73" w:unhideWhenUsed="0"/>
+    <w:lsdException w:name="Light Shading Accent 1" w:semiHidden="0" w:uiPriority="60" w:unhideWhenUsed="0"/>
+    <w:lsdException w:name="Light List Accent 1" w:semiHidden="0" w:uiPriority="61" w:unhideWhenUsed="0"/>
+    <w:lsdException w:name="Light Grid Accent 1" w:semiHidden="0" w:uiPriority="62" w:unhideWhenUsed="0"/>
+    <w:lsdException w:name="Medium Shading 1 Accent 1" w:semiHidden="0" w:uiPriority="63" w:unhideWhenUsed="0"/>
+    <w:lsdException w:name="Medium Shading 2 Accent 1" w:semiHidden="0" w:uiPriority="64" w:unhideWhenUsed="0"/>
+    <w:lsdException w:name="Medium List 1 Accent 1" w:semiHidden="0" w:uiPriority="65" w:unhideWhenUsed="0"/>
+    <w:lsdException w:name="Revision" w:unhideWhenUsed="0"/>
+    <w:lsdException w:name="List Paragraph" w:semiHidden="0" w:uiPriority="34" w:unhideWhenUsed="0" w:qFormat="1"/>
+    <w:lsdException w:name="Quote" w:semiHidden="0" w:uiPriority="29" w:unhideWhenUsed="0" w:qFormat="1"/>
+    <w:lsdException w:name="Intense Quote" w:semiHidden="0" w:uiPriority="30" w:unhideWhenUsed="0" w:qFormat="1"/>
+    <w:lsdException w:name="Medium List 2 Accent 1" w:semiHidden="0" w:uiPriority="66" w:unhideWhenUsed="0"/>
+    <w:lsdException w:name="Medium Grid 1 Accent 1" w:semiHidden="0" w:uiPriority="67" w:unhideWhenUsed="0"/>
+    <w:lsdException w:name="Medium Grid 2 Accent 1" w:semiHidden="0" w:uiPriority="68" w:unhideWhenUsed="0"/>
+    <w:lsdException w:name="Medium Grid 3 Accent 1" w:semiHidden="0" w:uiPriority="69" w:unhideWhenUsed="0"/>
+    <w:lsdException w:name="Dark List Accent 1" w:semiHidden="0" w:uiPriority="70" w:unhideWhenUsed="0"/>
+    <w:lsdException w:name="Colorful Shading Accent 1" w:semiHidden="0" w:uiPriority="71" w:unhideWhenUsed="0"/>
+    <w:lsdException w:name="Colorful List Accent 1" w:semiHidden="0" w:uiPriority="72" w:unhideWhenUsed="0"/>
+    <w:lsdException w:name="Colorful Grid Accent 1" w:semiHidden="0" w:uiPriority="73" w:unhideWhenUsed="0"/>
+    <w:lsdException w:name="Light Shading Accent 2" w:semiHidden="0" w:uiPriority="60" w:unhideWhenUsed="0"/>
+    <w:lsdException w:name="Light List Accent 2" w:semiHidden="0" w:uiPriority="61" w:unhideWhenUsed="0"/>
+    <w:lsdException w:name="Light Grid Accent 2" w:semiHidden="0" w:uiPriority="62" w:unhideWhenUsed="0"/>
+    <w:lsdException w:name="Medium Shading 1 Accent 2" w:semiHidden="0" w:uiPriority="63" w:unhideWhenUsed="0"/>
+    <w:lsdException w:name="Medium Shading 2 Accent 2" w:semiHidden="0" w:uiPriority="64" w:unhideWhenUsed="0"/>
+    <w:lsdException w:name="Medium List 1 Accent 2" w:semiHidden="0" w:uiPriority="65" w:unhideWhenUsed="0"/>
+    <w:lsdException w:name="Medium List 2 Accent 2" w:semiHidden="0" w:uiPriority="66" w:unhideWhenUsed="0"/>
+    <w:lsdException w:name="Medium Grid 1 Accent 2" w:semiHidden="0" w:uiPriority="67" w:unhideWhenUsed="0"/>
+    <w:lsdException w:name="Medium Grid 2 Accent 2" w:semiHidden="0" w:uiPriority="68" w:unhideWhenUsed="0"/>
+    <w:lsdException w:name="Medium Grid 3 Accent 2" w:semiHidden="0" w:uiPriority="69" w:unhideWhenUsed="0"/>
+    <w:lsdException w:name="Dark List Accent 2" w:semiHidden="0" w:uiPriority="70" w:unhideWhenUsed="0"/>
+    <w:lsdException w:name="Colorful Shading Accent 2" w:semiHidden="0" w:uiPriority="71" w:unhideWhenUsed="0"/>
+    <w:lsdException w:name="Colorful List Accent 2" w:semiHidden="0" w:uiPriority="72" w:unhideWhenUsed="0"/>
+    <w:lsdException w:name="Colorful Grid Accent 2" w:semiHidden="0" w:uiPriority="73" w:unhideWhenUsed="0"/>
+    <w:lsdException w:name="Light Shading Accent 3" w:semiHidden="0" w:uiPriority="60" w:unhideWhenUsed="0"/>
+    <w:lsdException w:name="Light List Accent 3" w:semiHidden="0" w:uiPriority="61" w:unhideWhenUsed="0"/>
+    <w:lsdException w:name="Light Grid Accent 3" w:semiHidden="0" w:uiPriority="62" w:unhideWhenUsed="0"/>
+    <w:lsdException w:name="Medium Shading 1 Accent 3" w:semiHidden="0" w:uiPriority="63" w:unhideWhenUsed="0"/>
+    <w:lsdException w:name="Medium Shading 2 Accent 3" w:semiHidden="0" w:uiPriority="64" w:unhideWhenUsed="0"/>
+    <w:lsdException w:name="Medium List 1 Accent 3" w:semiHidden="0" w:uiPriority="65" w:unhideWhenUsed="0"/>
+    <w:lsdException w:name="Medium List 2 Accent 3" w:semiHidden="0" w:uiPriority="66" w:unhideWhenUsed="0"/>
+    <w:lsdException w:name="Medium Grid 1 Accent 3" w:semiHidden="0" w:uiPriority="67" w:unhideWhenUsed="0"/>
+    <w:lsdException w:name="Medium Grid 2 Accent 3" w:semiHidden="0" w:uiPriority="68" w:unhideWhenUsed="0"/>
+    <w:lsdException w:name="Medium Grid 3 Accent 3" w:semiHidden="0" w:uiPriority="69" w:unhideWhenUsed="0"/>
+    <w:lsdException w:name="Dark List Accent 3" w:semiHidden="0" w:uiPriority="70" w:unhideWhenUsed="0"/>
+    <w:lsdException w:name="Colorful Shading Accent 3" w:semiHidden="0" w:uiPriority="71" w:unhideWhenUsed="0"/>
+    <w:lsdException w:name="Colorful List Accent 3" w:semiHidden="0" w:uiPriority="72" w:unhideWhenUsed="0"/>
+    <w:lsdException w:name="Colorful Grid Accent 3" w:semiHidden="0" w:uiPriority="73" w:unhideWhenUsed="0"/>
+    <w:lsdException w:name="Light Shading Accent 4" w:semiHidden="0" w:uiPriority="60" w:unhideWhenUsed="0"/>
+    <w:lsdException w:name="Light List Accent 4" w:semiHidden="0" w:uiPriority="61" w:unhideWhenUsed="0"/>
+    <w:lsdException w:name="Light Grid Accent 4" w:semiHidden="0" w:uiPriority="62" w:unhideWhenUsed="0"/>
+    <w:lsdException w:name="Medium Shading 1 Accent 4" w:semiHidden="0" w:uiPriority="63" w:unhideWhenUsed="0"/>
+    <w:lsdException w:name="Medium Shading 2 Accent 4" w:semiHidden="0" w:uiPriority="64" w:unhideWhenUsed="0"/>
+    <w:lsdException w:name="Medium List 1 Accent 4" w:semiHidden="0" w:uiPriority="65" w:unhideWhenUsed="0"/>
+    <w:lsdException w:name="Medium List 2 Accent 4" w:semiHidden="0" w:uiPriority="66" w:unhideWhenUsed="0"/>
+    <w:lsdException w:name="Medium Grid 1 Accent 4" w:semiHidden="0" w:uiPriority="67" w:unhideWhenUsed="0"/>
+    <w:lsdException w:name="Medium Grid 2 Accent 4" w:semiHidden="0" w:uiPriority="68" w:unhideWhenUsed="0"/>
+    <w:lsdException w:name="Medium Grid 3 Accent 4" w:semiHidden="0" w:uiPriority="69" w:unhideWhenUsed="0"/>
+    <w:lsdException w:name="Dark List Accent 4" w:semiHidden="0" w:uiPriority="70" w:unhideWhenUsed="0"/>
+    <w:lsdException w:name="Colorful Shading Accent 4" w:semiHidden="0" w:uiPriority="71" w:unhideWhenUsed="0"/>
+    <w:lsdException w:name="Colorful List Accent 4" w:semiHidden="0" w:uiPriority="72" w:unhideWhenUsed="0"/>
+    <w:lsdException w:name="Colorful Grid Accent 4" w:semiHidden="0" w:uiPriority="73" w:unhideWhenUsed="0"/>
+    <w:lsdException w:name="Light Shading Accent 5" w:semiHidden="0" w:uiPriority="60" w:unhideWhenUsed="0"/>
+    <w:lsdException w:name="Light List Accent 5" w:semiHidden="0" w:uiPriority="61" w:unhideWhenUsed="0"/>
+    <w:lsdException w:name="Light Grid Accent 5" w:semiHidden="0" w:uiPriority="62" w:unhideWhenUsed="0"/>
+    <w:lsdException w:name="Medium Shading 1 Accent 5" w:semiHidden="0" w:uiPriority="63" w:unhideWhenUsed="0"/>
+    <w:lsdException w:name="Medium Shading 2 Accent 5" w:semiHidden="0" w:uiPriority="64" w:unhideWhenUsed="0"/>
+    <w:lsdException w:name="Medium List 1 Accent 5" w:semiHidden="0" w:uiPriority="65" w:unhideWhenUsed="0"/>
+    <w:lsdException w:name="Medium List 2 Accent 5" w:semiHidden="0" w:uiPriority="66" w:unhideWhenUsed="0"/>
+    <w:lsdException w:name="Medium Grid 1 Accent 5" w:semiHidden="0" w:uiPriority="67" w:unhideWhenUsed="0"/>
+    <w:lsdException w:name="Medium Grid 2 Accent 5" w:semiHidden="0" w:uiPriority="68" w:unhideWhenUsed="0"/>
+    <w:lsdException w:name="Medium Grid 3 Accent 5" w:semiHidden="0" w:uiPriority="69" w:unhideWhenUsed="0"/>
+    <w:lsdException w:name="Dark List Accent 5" w:semiHidden="0" w:uiPriority="70" w:unhideWhenUsed="0"/>
+    <w:lsdException w:name="Colorful Shading Accent 5" w:semiHidden="0" w:uiPriority="71" w:unhideWhenUsed="0"/>
+    <w:lsdException w:name="Colorful List Accent 5" w:semiHidden="0" w:uiPriority="72" w:unhideWhenUsed="0"/>
+    <w:lsdException w:name="Colorful Grid Accent 5" w:semiHidden="0" w:uiPriority="73" w:unhideWhenUsed="0"/>
+    <w:lsdException w:name="Light Shading Accent 6" w:semiHidden="0" w:uiPriority="60" w:unhideWhenUsed="0"/>
+    <w:lsdException w:name="Light List Accent 6" w:semiHidden="0" w:uiPriority="61" w:unhideWhenUsed="0"/>
+    <w:lsdException w:name="Light Grid Accent 6" w:semiHidden="0" w:uiPriority="62" w:unhideWhenUsed="0"/>
+    <w:lsdException w:name="Medium Shading 1 Accent 6" w:semiHidden="0" w:uiPriority="63" w:unhideWhenUsed="0"/>
+    <w:lsdException w:name="Medium Shading 2 Accent 6" w:semiHidden="0" w:uiPriority="64" w:unhideWhenUsed="0"/>
+    <w:lsdException w:name="Medium List 1 Accent 6" w:semiHidden="0" w:uiPriority="65" w:unhideWhenUsed="0"/>
+    <w:lsdException w:name="Medium List 2 Accent 6" w:semiHidden="0" w:uiPriority="66" w:unhideWhenUsed="0"/>
+    <w:lsdException w:name="Medium Grid 1 Accent 6" w:semiHidden="0" w:uiPriority="67" w:unhideWhenUsed="0"/>
+    <w:lsdException w:name="Medium Grid 2 Accent 6" w:semiHidden="0" w:uiPriority="68" w:unhideWhenUsed="0"/>
+    <w:lsdException w:name="Medium Grid 3 Accent 6" w:semiHidden="0" w:uiPriority="69" w:unhideWhenUsed="0"/>
+    <w:lsdException w:name="Dark List Accent 6" w:semiHidden="0" w:uiPriority="70" w:unhideWhenUsed="0"/>
+    <w:lsdException w:name="Colorful Shading Accent 6" w:semiHidden="0" w:uiPriority="71" w:unhideWhenUsed="0"/>
+    <w:lsdException w:name="Colorful List Accent 6" w:semiHidden="0" w:uiPriority="72" w:unhideWhenUsed="0"/>
+    <w:lsdException w:name="Colorful Grid Accent 6" w:semiHidden="0" w:uiPriority="73" w:unhideWhenUsed="0"/>
+    <w:lsdException w:name="Subtle Emphasis" w:semiHidden="0" w:uiPriority="19" w:unhideWhenUsed="0" w:qFormat="1"/>
+    <w:lsdException w:name="Intense Emphasis" w:semiHidden="0" w:uiPriority="21" w:unhideWhenUsed="0" w:qFormat="1"/>
+    <w:lsdException w:name="Subtle Reference" w:semiHidden="0" w:uiPriority="31" w:unhideWhenUsed="0" w:qFormat="1"/>
+    <w:lsdException w:name="Intense Reference" w:semiHidden="0" w:uiPriority="32" w:unhideWhenUsed="0" w:qFormat="1"/>
+    <w:lsdException w:name="Book Title" w:semiHidden="0" w:uiPriority="33" w:unhideWhenUsed="0" w:qFormat="1"/>
+    <w:lsdException w:name="Bibliography" w:uiPriority="37"/>
+    <w:lsdException w:name="TOC Heading" w:uiPriority="39" w:qFormat="1"/>
   </w:latentStyles>
   <w:style w:type="paragraph" w:default="1" w:styleId="Normal">
     <w:name w:val="Normal"/>
@@ -39016,7 +40268,7 @@
   <a:extraClrSchemeLst/>
   <a:extLst>
     <a:ext uri="{05A4C25C-085E-4340-85A3-A5531E510DB2}">
-      <thm15:themeFamily xmlns:thm15="http://schemas.microsoft.com/office/thememl/2012/main" name="Office Theme" id="{62F939B6-93AF-4DB8-9C6B-D6C7DFDC589F}" vid="{4A3C46E8-61CC-4603-A589-7422A47A8E4A}"/>
+      <thm15:themeFamily xmlns:thm15="http://schemas.microsoft.com/office/thememl/2012/main" xmlns="" name="Office Theme" id="{62F939B6-93AF-4DB8-9C6B-D6C7DFDC589F}" vid="{4A3C46E8-61CC-4603-A589-7422A47A8E4A}"/>
     </a:ext>
   </a:extLst>
 </a:theme>
@@ -39027,7 +40279,7 @@
 </file>
 
 <file path=customXml/itemProps1.xml><?xml version="1.0" encoding="utf-8"?>
-<ds:datastoreItem xmlns:ds="http://schemas.openxmlformats.org/officeDocument/2006/customXml" ds:itemID="{CEF4A25E-4CE5-41DF-A482-18A404841DD0}">
+<ds:datastoreItem xmlns:ds="http://schemas.openxmlformats.org/officeDocument/2006/customXml" ds:itemID="{4CF5D1C8-2EAE-4C71-9263-FF647A786206}">
   <ds:schemaRefs>
     <ds:schemaRef ds:uri="http://schemas.openxmlformats.org/officeDocument/2006/bibliography"/>
   </ds:schemaRefs>

</xml_diff>